<commit_message>
update to resProp and new conflictCat notebook
</commit_message>
<xml_diff>
--- a/PhD Research Proposal.docx
+++ b/PhD Research Proposal.docx
@@ -259,15 +259,27 @@
           <w:lang w:val="en-US"/>
         </w:rPr>
       </w:pPr>
-      <w:r>
-        <w:rPr>
-          <w:rFonts w:ascii="Calibri" w:hAnsi="Calibri" w:cs="Calibri"/>
-          <w:color w:val="000000"/>
-          <w:sz w:val="22"/>
-          <w:szCs w:val="22"/>
-          <w:lang w:val="en-US"/>
-        </w:rPr>
-        <w:t>Abstract&amp;Project Summary</w:t>
+      <w:proofErr w:type="spellStart"/>
+      <w:r>
+        <w:rPr>
+          <w:rFonts w:ascii="Calibri" w:hAnsi="Calibri" w:cs="Calibri"/>
+          <w:color w:val="000000"/>
+          <w:sz w:val="22"/>
+          <w:szCs w:val="22"/>
+          <w:lang w:val="en-US"/>
+        </w:rPr>
+        <w:t>Abstract&amp;Project</w:t>
+      </w:r>
+      <w:proofErr w:type="spellEnd"/>
+      <w:r>
+        <w:rPr>
+          <w:rFonts w:ascii="Calibri" w:hAnsi="Calibri" w:cs="Calibri"/>
+          <w:color w:val="000000"/>
+          <w:sz w:val="22"/>
+          <w:szCs w:val="22"/>
+          <w:lang w:val="en-US"/>
+        </w:rPr>
+        <w:t xml:space="preserve"> Summary</w:t>
       </w:r>
     </w:p>
     <w:p>
@@ -772,15 +784,27 @@
           <w:lang w:val="en-US"/>
         </w:rPr>
       </w:pPr>
-      <w:r>
-        <w:rPr>
-          <w:rFonts w:ascii="Calibri" w:hAnsi="Calibri" w:cs="Calibri"/>
-          <w:color w:val="000000"/>
-          <w:sz w:val="22"/>
-          <w:szCs w:val="22"/>
-          <w:lang w:val="en-US"/>
-        </w:rPr>
-        <w:t>follwed by clarification on the expected outcomes</w:t>
+      <w:proofErr w:type="spellStart"/>
+      <w:r>
+        <w:rPr>
+          <w:rFonts w:ascii="Calibri" w:hAnsi="Calibri" w:cs="Calibri"/>
+          <w:color w:val="000000"/>
+          <w:sz w:val="22"/>
+          <w:szCs w:val="22"/>
+          <w:lang w:val="en-US"/>
+        </w:rPr>
+        <w:t>follwed</w:t>
+      </w:r>
+      <w:proofErr w:type="spellEnd"/>
+      <w:r>
+        <w:rPr>
+          <w:rFonts w:ascii="Calibri" w:hAnsi="Calibri" w:cs="Calibri"/>
+          <w:color w:val="000000"/>
+          <w:sz w:val="22"/>
+          <w:szCs w:val="22"/>
+          <w:lang w:val="en-US"/>
+        </w:rPr>
+        <w:t xml:space="preserve"> by clarification on the expected outcomes</w:t>
       </w:r>
     </w:p>
     <w:p>
@@ -970,7 +994,59 @@
           <w:szCs w:val="22"/>
           <w:lang w:val="en-US"/>
         </w:rPr>
-        <w:t>You have also established a cohorent and innovative view in sythesizing and integrating the primary aspects in the field, so that put into perspective the new directions that you are planning to explore. </w:t>
+        <w:t xml:space="preserve">You have also established a </w:t>
+      </w:r>
+      <w:proofErr w:type="spellStart"/>
+      <w:r>
+        <w:rPr>
+          <w:rFonts w:ascii="Calibri" w:hAnsi="Calibri" w:cs="Calibri"/>
+          <w:b/>
+          <w:bCs/>
+          <w:color w:val="000000"/>
+          <w:sz w:val="22"/>
+          <w:szCs w:val="22"/>
+          <w:lang w:val="en-US"/>
+        </w:rPr>
+        <w:t>cohorent</w:t>
+      </w:r>
+      <w:proofErr w:type="spellEnd"/>
+      <w:r>
+        <w:rPr>
+          <w:rFonts w:ascii="Calibri" w:hAnsi="Calibri" w:cs="Calibri"/>
+          <w:b/>
+          <w:bCs/>
+          <w:color w:val="000000"/>
+          <w:sz w:val="22"/>
+          <w:szCs w:val="22"/>
+          <w:lang w:val="en-US"/>
+        </w:rPr>
+        <w:t xml:space="preserve"> and innovative view in </w:t>
+      </w:r>
+      <w:proofErr w:type="spellStart"/>
+      <w:r>
+        <w:rPr>
+          <w:rFonts w:ascii="Calibri" w:hAnsi="Calibri" w:cs="Calibri"/>
+          <w:b/>
+          <w:bCs/>
+          <w:color w:val="000000"/>
+          <w:sz w:val="22"/>
+          <w:szCs w:val="22"/>
+          <w:lang w:val="en-US"/>
+        </w:rPr>
+        <w:t>sythesizing</w:t>
+      </w:r>
+      <w:proofErr w:type="spellEnd"/>
+      <w:r>
+        <w:rPr>
+          <w:rFonts w:ascii="Calibri" w:hAnsi="Calibri" w:cs="Calibri"/>
+          <w:b/>
+          <w:bCs/>
+          <w:color w:val="000000"/>
+          <w:sz w:val="22"/>
+          <w:szCs w:val="22"/>
+          <w:lang w:val="en-US"/>
+        </w:rPr>
+        <w:t xml:space="preserve"> and integrating the primary aspects in the field, so that put into perspective the new directions that you are planning to explore. </w:t>
       </w:r>
     </w:p>
     <w:p>
@@ -3247,7 +3323,73 @@
           <w:szCs w:val="24"/>
           <w:lang w:val="en-US"/>
         </w:rPr>
-        <w:t xml:space="preserve"> to which great generals have frequently entrusted their defense, by which the victories of Rossbach and Montmirail gave impetus to those of Leuthen and Montereau, is, if we wish to be clear</w:t>
+        <w:t xml:space="preserve"> to which great generals have frequently entrusted their defense, by which the victories of Rossbach and </w:t>
+      </w:r>
+      <w:proofErr w:type="spellStart"/>
+      <w:r>
+        <w:rPr>
+          <w:rStyle w:val="fontstyle01"/>
+          <w:rFonts w:ascii="Times New Roman" w:hAnsi="Times New Roman" w:cs="Times New Roman"/>
+          <w:sz w:val="24"/>
+          <w:szCs w:val="24"/>
+          <w:lang w:val="en-US"/>
+        </w:rPr>
+        <w:t>Montmirail</w:t>
+      </w:r>
+      <w:proofErr w:type="spellEnd"/>
+      <w:r>
+        <w:rPr>
+          <w:rStyle w:val="fontstyle01"/>
+          <w:rFonts w:ascii="Times New Roman" w:hAnsi="Times New Roman" w:cs="Times New Roman"/>
+          <w:sz w:val="24"/>
+          <w:szCs w:val="24"/>
+          <w:lang w:val="en-US"/>
+        </w:rPr>
+        <w:t xml:space="preserve"> gave impetus to those of </w:t>
+      </w:r>
+      <w:proofErr w:type="spellStart"/>
+      <w:r>
+        <w:rPr>
+          <w:rStyle w:val="fontstyle01"/>
+          <w:rFonts w:ascii="Times New Roman" w:hAnsi="Times New Roman" w:cs="Times New Roman"/>
+          <w:sz w:val="24"/>
+          <w:szCs w:val="24"/>
+          <w:lang w:val="en-US"/>
+        </w:rPr>
+        <w:t>Leuthen</w:t>
+      </w:r>
+      <w:proofErr w:type="spellEnd"/>
+      <w:r>
+        <w:rPr>
+          <w:rStyle w:val="fontstyle01"/>
+          <w:rFonts w:ascii="Times New Roman" w:hAnsi="Times New Roman" w:cs="Times New Roman"/>
+          <w:sz w:val="24"/>
+          <w:szCs w:val="24"/>
+          <w:lang w:val="en-US"/>
+        </w:rPr>
+        <w:t xml:space="preserve"> and </w:t>
+      </w:r>
+      <w:proofErr w:type="spellStart"/>
+      <w:r>
+        <w:rPr>
+          <w:rStyle w:val="fontstyle01"/>
+          <w:rFonts w:ascii="Times New Roman" w:hAnsi="Times New Roman" w:cs="Times New Roman"/>
+          <w:sz w:val="24"/>
+          <w:szCs w:val="24"/>
+          <w:lang w:val="en-US"/>
+        </w:rPr>
+        <w:t>Montereau</w:t>
+      </w:r>
+      <w:proofErr w:type="spellEnd"/>
+      <w:r>
+        <w:rPr>
+          <w:rStyle w:val="fontstyle01"/>
+          <w:rFonts w:ascii="Times New Roman" w:hAnsi="Times New Roman" w:cs="Times New Roman"/>
+          <w:sz w:val="24"/>
+          <w:szCs w:val="24"/>
+          <w:lang w:val="en-US"/>
+        </w:rPr>
+        <w:t>, is, if we wish to be clear</w:t>
       </w:r>
       <w:r>
         <w:rPr>
@@ -3461,7 +3603,49 @@
         <w:rPr>
           <w:lang w:val="en-US"/>
         </w:rPr>
-        <w:t xml:space="preserve">İf we apply here, marginal benefit concept of economy, increase in one area will not effect after certain point. So here, clausewitz argues that if we deploy overwhlmingly much force then you will guarentee the victory. But I will analyze, how this gradual force accumulation effects victory. Is it increasing as force increase or after some point in comes to stalemate, or it doesn’t effect after one point.  </w:t>
+        <w:t xml:space="preserve">İf we apply here, marginal benefit concept of economy, increase in one area will not effect after certain point. So here, </w:t>
+      </w:r>
+      <w:proofErr w:type="spellStart"/>
+      <w:r>
+        <w:rPr>
+          <w:lang w:val="en-US"/>
+        </w:rPr>
+        <w:t>clausewitz</w:t>
+      </w:r>
+      <w:proofErr w:type="spellEnd"/>
+      <w:r>
+        <w:rPr>
+          <w:lang w:val="en-US"/>
+        </w:rPr>
+        <w:t xml:space="preserve"> argues that if we deploy </w:t>
+      </w:r>
+      <w:proofErr w:type="spellStart"/>
+      <w:r>
+        <w:rPr>
+          <w:lang w:val="en-US"/>
+        </w:rPr>
+        <w:t>overwhlmingly</w:t>
+      </w:r>
+      <w:proofErr w:type="spellEnd"/>
+      <w:r>
+        <w:rPr>
+          <w:lang w:val="en-US"/>
+        </w:rPr>
+        <w:t xml:space="preserve"> much force then you will </w:t>
+      </w:r>
+      <w:proofErr w:type="spellStart"/>
+      <w:r>
+        <w:rPr>
+          <w:lang w:val="en-US"/>
+        </w:rPr>
+        <w:t>guarentee</w:t>
+      </w:r>
+      <w:proofErr w:type="spellEnd"/>
+      <w:r>
+        <w:rPr>
+          <w:lang w:val="en-US"/>
+        </w:rPr>
+        <w:t xml:space="preserve"> the victory. But I will analyze, how this gradual force accumulation effects victory. Is it increasing as force increase or after some point in comes to stalemate, or it doesn’t effect after one point.  </w:t>
       </w:r>
     </w:p>
     <w:p>
@@ -3484,7 +3668,343 @@
           <w:lang w:val="en-US"/>
         </w:rPr>
         <w:lastRenderedPageBreak/>
-        <w:t xml:space="preserve">threefold activity of strategy victory lies with adept use of strategy not whole numbers. So deciding when, where, quantity, strategy effects the result. What clausewitz says is it is strategies job to accumulate as much as possible in order to make other factors not be effect. 3ten birine soyutlandığına, sayılar zaferi belirler. Stratejinin işi de diğer iki faktör ne olursa olsun stratejinin işi mümkün olduğunca fazla kuvveti yığmak zaferi garanti etmek diyor. </w:t>
+        <w:t xml:space="preserve">threefold activity of strategy victory lies with adept use of strategy not whole numbers. So deciding when, where, quantity, strategy effects the result. What </w:t>
+      </w:r>
+      <w:proofErr w:type="spellStart"/>
+      <w:r>
+        <w:rPr>
+          <w:lang w:val="en-US"/>
+        </w:rPr>
+        <w:t>clausewitz</w:t>
+      </w:r>
+      <w:proofErr w:type="spellEnd"/>
+      <w:r>
+        <w:rPr>
+          <w:lang w:val="en-US"/>
+        </w:rPr>
+        <w:t xml:space="preserve"> says is it is strategies job to accumulate as much as possible in order to make other factors not be effect. 3ten </w:t>
+      </w:r>
+      <w:proofErr w:type="spellStart"/>
+      <w:r>
+        <w:rPr>
+          <w:lang w:val="en-US"/>
+        </w:rPr>
+        <w:t>birine</w:t>
+      </w:r>
+      <w:proofErr w:type="spellEnd"/>
+      <w:r>
+        <w:rPr>
+          <w:lang w:val="en-US"/>
+        </w:rPr>
+        <w:t xml:space="preserve"> </w:t>
+      </w:r>
+      <w:proofErr w:type="spellStart"/>
+      <w:r>
+        <w:rPr>
+          <w:lang w:val="en-US"/>
+        </w:rPr>
+        <w:t>soyutlandığına</w:t>
+      </w:r>
+      <w:proofErr w:type="spellEnd"/>
+      <w:r>
+        <w:rPr>
+          <w:lang w:val="en-US"/>
+        </w:rPr>
+        <w:t xml:space="preserve">, </w:t>
+      </w:r>
+      <w:proofErr w:type="spellStart"/>
+      <w:r>
+        <w:rPr>
+          <w:lang w:val="en-US"/>
+        </w:rPr>
+        <w:t>sayılar</w:t>
+      </w:r>
+      <w:proofErr w:type="spellEnd"/>
+      <w:r>
+        <w:rPr>
+          <w:lang w:val="en-US"/>
+        </w:rPr>
+        <w:t xml:space="preserve"> </w:t>
+      </w:r>
+      <w:proofErr w:type="spellStart"/>
+      <w:r>
+        <w:rPr>
+          <w:lang w:val="en-US"/>
+        </w:rPr>
+        <w:t>zaferi</w:t>
+      </w:r>
+      <w:proofErr w:type="spellEnd"/>
+      <w:r>
+        <w:rPr>
+          <w:lang w:val="en-US"/>
+        </w:rPr>
+        <w:t xml:space="preserve"> </w:t>
+      </w:r>
+      <w:proofErr w:type="spellStart"/>
+      <w:r>
+        <w:rPr>
+          <w:lang w:val="en-US"/>
+        </w:rPr>
+        <w:t>belirler</w:t>
+      </w:r>
+      <w:proofErr w:type="spellEnd"/>
+      <w:r>
+        <w:rPr>
+          <w:lang w:val="en-US"/>
+        </w:rPr>
+        <w:t xml:space="preserve">. </w:t>
+      </w:r>
+      <w:proofErr w:type="spellStart"/>
+      <w:r>
+        <w:rPr>
+          <w:lang w:val="en-US"/>
+        </w:rPr>
+        <w:t>Stratejinin</w:t>
+      </w:r>
+      <w:proofErr w:type="spellEnd"/>
+      <w:r>
+        <w:rPr>
+          <w:lang w:val="en-US"/>
+        </w:rPr>
+        <w:t xml:space="preserve"> </w:t>
+      </w:r>
+      <w:proofErr w:type="spellStart"/>
+      <w:r>
+        <w:rPr>
+          <w:lang w:val="en-US"/>
+        </w:rPr>
+        <w:t>işi</w:t>
+      </w:r>
+      <w:proofErr w:type="spellEnd"/>
+      <w:r>
+        <w:rPr>
+          <w:lang w:val="en-US"/>
+        </w:rPr>
+        <w:t xml:space="preserve"> de </w:t>
+      </w:r>
+      <w:proofErr w:type="spellStart"/>
+      <w:r>
+        <w:rPr>
+          <w:lang w:val="en-US"/>
+        </w:rPr>
+        <w:t>diğer</w:t>
+      </w:r>
+      <w:proofErr w:type="spellEnd"/>
+      <w:r>
+        <w:rPr>
+          <w:lang w:val="en-US"/>
+        </w:rPr>
+        <w:t xml:space="preserve"> </w:t>
+      </w:r>
+      <w:proofErr w:type="spellStart"/>
+      <w:r>
+        <w:rPr>
+          <w:lang w:val="en-US"/>
+        </w:rPr>
+        <w:t>iki</w:t>
+      </w:r>
+      <w:proofErr w:type="spellEnd"/>
+      <w:r>
+        <w:rPr>
+          <w:lang w:val="en-US"/>
+        </w:rPr>
+        <w:t xml:space="preserve"> </w:t>
+      </w:r>
+      <w:proofErr w:type="spellStart"/>
+      <w:r>
+        <w:rPr>
+          <w:lang w:val="en-US"/>
+        </w:rPr>
+        <w:t>faktör</w:t>
+      </w:r>
+      <w:proofErr w:type="spellEnd"/>
+      <w:r>
+        <w:rPr>
+          <w:lang w:val="en-US"/>
+        </w:rPr>
+        <w:t xml:space="preserve"> ne </w:t>
+      </w:r>
+      <w:proofErr w:type="spellStart"/>
+      <w:r>
+        <w:rPr>
+          <w:lang w:val="en-US"/>
+        </w:rPr>
+        <w:t>olursa</w:t>
+      </w:r>
+      <w:proofErr w:type="spellEnd"/>
+      <w:r>
+        <w:rPr>
+          <w:lang w:val="en-US"/>
+        </w:rPr>
+        <w:t xml:space="preserve"> </w:t>
+      </w:r>
+      <w:proofErr w:type="spellStart"/>
+      <w:r>
+        <w:rPr>
+          <w:lang w:val="en-US"/>
+        </w:rPr>
+        <w:t>olsun</w:t>
+      </w:r>
+      <w:proofErr w:type="spellEnd"/>
+      <w:r>
+        <w:rPr>
+          <w:lang w:val="en-US"/>
+        </w:rPr>
+        <w:t xml:space="preserve"> </w:t>
+      </w:r>
+      <w:proofErr w:type="spellStart"/>
+      <w:r>
+        <w:rPr>
+          <w:lang w:val="en-US"/>
+        </w:rPr>
+        <w:t>stratejinin</w:t>
+      </w:r>
+      <w:proofErr w:type="spellEnd"/>
+      <w:r>
+        <w:rPr>
+          <w:lang w:val="en-US"/>
+        </w:rPr>
+        <w:t xml:space="preserve"> </w:t>
+      </w:r>
+      <w:proofErr w:type="spellStart"/>
+      <w:r>
+        <w:rPr>
+          <w:lang w:val="en-US"/>
+        </w:rPr>
+        <w:t>işi</w:t>
+      </w:r>
+      <w:proofErr w:type="spellEnd"/>
+      <w:r>
+        <w:rPr>
+          <w:lang w:val="en-US"/>
+        </w:rPr>
+        <w:t xml:space="preserve"> </w:t>
+      </w:r>
+      <w:proofErr w:type="spellStart"/>
+      <w:r>
+        <w:rPr>
+          <w:lang w:val="en-US"/>
+        </w:rPr>
+        <w:t>mümkün</w:t>
+      </w:r>
+      <w:proofErr w:type="spellEnd"/>
+      <w:r>
+        <w:rPr>
+          <w:lang w:val="en-US"/>
+        </w:rPr>
+        <w:t xml:space="preserve"> </w:t>
+      </w:r>
+      <w:proofErr w:type="spellStart"/>
+      <w:r>
+        <w:rPr>
+          <w:lang w:val="en-US"/>
+        </w:rPr>
+        <w:t>olduğunca</w:t>
+      </w:r>
+      <w:proofErr w:type="spellEnd"/>
+      <w:r>
+        <w:rPr>
+          <w:lang w:val="en-US"/>
+        </w:rPr>
+        <w:t xml:space="preserve"> </w:t>
+      </w:r>
+      <w:proofErr w:type="spellStart"/>
+      <w:r>
+        <w:rPr>
+          <w:lang w:val="en-US"/>
+        </w:rPr>
+        <w:t>fazla</w:t>
+      </w:r>
+      <w:proofErr w:type="spellEnd"/>
+      <w:r>
+        <w:rPr>
+          <w:lang w:val="en-US"/>
+        </w:rPr>
+        <w:t xml:space="preserve"> </w:t>
+      </w:r>
+      <w:proofErr w:type="spellStart"/>
+      <w:r>
+        <w:rPr>
+          <w:lang w:val="en-US"/>
+        </w:rPr>
+        <w:t>kuvveti</w:t>
+      </w:r>
+      <w:proofErr w:type="spellEnd"/>
+      <w:r>
+        <w:rPr>
+          <w:lang w:val="en-US"/>
+        </w:rPr>
+        <w:t xml:space="preserve"> </w:t>
+      </w:r>
+      <w:proofErr w:type="spellStart"/>
+      <w:r>
+        <w:rPr>
+          <w:lang w:val="en-US"/>
+        </w:rPr>
+        <w:t>yığmak</w:t>
+      </w:r>
+      <w:proofErr w:type="spellEnd"/>
+      <w:r>
+        <w:rPr>
+          <w:lang w:val="en-US"/>
+        </w:rPr>
+        <w:t xml:space="preserve"> </w:t>
+      </w:r>
+      <w:proofErr w:type="spellStart"/>
+      <w:r>
+        <w:rPr>
+          <w:lang w:val="en-US"/>
+        </w:rPr>
+        <w:t>zaferi</w:t>
+      </w:r>
+      <w:proofErr w:type="spellEnd"/>
+      <w:r>
+        <w:rPr>
+          <w:lang w:val="en-US"/>
+        </w:rPr>
+        <w:t xml:space="preserve"> </w:t>
+      </w:r>
+      <w:proofErr w:type="spellStart"/>
+      <w:r>
+        <w:rPr>
+          <w:lang w:val="en-US"/>
+        </w:rPr>
+        <w:t>garanti</w:t>
+      </w:r>
+      <w:proofErr w:type="spellEnd"/>
+      <w:r>
+        <w:rPr>
+          <w:lang w:val="en-US"/>
+        </w:rPr>
+        <w:t xml:space="preserve"> </w:t>
+      </w:r>
+      <w:proofErr w:type="spellStart"/>
+      <w:r>
+        <w:rPr>
+          <w:lang w:val="en-US"/>
+        </w:rPr>
+        <w:t>etmek</w:t>
+      </w:r>
+      <w:proofErr w:type="spellEnd"/>
+      <w:r>
+        <w:rPr>
+          <w:lang w:val="en-US"/>
+        </w:rPr>
+        <w:t xml:space="preserve"> </w:t>
+      </w:r>
+      <w:proofErr w:type="spellStart"/>
+      <w:r>
+        <w:rPr>
+          <w:lang w:val="en-US"/>
+        </w:rPr>
+        <w:t>diyor</w:t>
+      </w:r>
+      <w:proofErr w:type="spellEnd"/>
+      <w:r>
+        <w:rPr>
+          <w:lang w:val="en-US"/>
+        </w:rPr>
+        <w:t xml:space="preserve">. </w:t>
       </w:r>
     </w:p>
     <w:p>
@@ -3494,11 +4014,103 @@
           <w:lang w:val="en-US"/>
         </w:rPr>
       </w:pPr>
-      <w:r>
-        <w:rPr>
-          <w:lang w:val="en-US"/>
-        </w:rPr>
-        <w:t xml:space="preserve">Angajmanı maksat ve koşul kaynaklı değişkenlerden soyutlarsan numbers determine victory. </w:t>
+      <w:proofErr w:type="spellStart"/>
+      <w:r>
+        <w:rPr>
+          <w:lang w:val="en-US"/>
+        </w:rPr>
+        <w:t>Angajmanı</w:t>
+      </w:r>
+      <w:proofErr w:type="spellEnd"/>
+      <w:r>
+        <w:rPr>
+          <w:lang w:val="en-US"/>
+        </w:rPr>
+        <w:t xml:space="preserve"> </w:t>
+      </w:r>
+      <w:proofErr w:type="spellStart"/>
+      <w:r>
+        <w:rPr>
+          <w:lang w:val="en-US"/>
+        </w:rPr>
+        <w:t>maksat</w:t>
+      </w:r>
+      <w:proofErr w:type="spellEnd"/>
+      <w:r>
+        <w:rPr>
+          <w:lang w:val="en-US"/>
+        </w:rPr>
+        <w:t xml:space="preserve"> </w:t>
+      </w:r>
+      <w:proofErr w:type="spellStart"/>
+      <w:r>
+        <w:rPr>
+          <w:lang w:val="en-US"/>
+        </w:rPr>
+        <w:t>ve</w:t>
+      </w:r>
+      <w:proofErr w:type="spellEnd"/>
+      <w:r>
+        <w:rPr>
+          <w:lang w:val="en-US"/>
+        </w:rPr>
+        <w:t xml:space="preserve"> </w:t>
+      </w:r>
+      <w:proofErr w:type="spellStart"/>
+      <w:r>
+        <w:rPr>
+          <w:lang w:val="en-US"/>
+        </w:rPr>
+        <w:t>koşul</w:t>
+      </w:r>
+      <w:proofErr w:type="spellEnd"/>
+      <w:r>
+        <w:rPr>
+          <w:lang w:val="en-US"/>
+        </w:rPr>
+        <w:t xml:space="preserve"> </w:t>
+      </w:r>
+      <w:proofErr w:type="spellStart"/>
+      <w:r>
+        <w:rPr>
+          <w:lang w:val="en-US"/>
+        </w:rPr>
+        <w:t>kaynaklı</w:t>
+      </w:r>
+      <w:proofErr w:type="spellEnd"/>
+      <w:r>
+        <w:rPr>
+          <w:lang w:val="en-US"/>
+        </w:rPr>
+        <w:t xml:space="preserve"> </w:t>
+      </w:r>
+      <w:proofErr w:type="spellStart"/>
+      <w:r>
+        <w:rPr>
+          <w:lang w:val="en-US"/>
+        </w:rPr>
+        <w:t>değişkenlerden</w:t>
+      </w:r>
+      <w:proofErr w:type="spellEnd"/>
+      <w:r>
+        <w:rPr>
+          <w:lang w:val="en-US"/>
+        </w:rPr>
+        <w:t xml:space="preserve"> </w:t>
+      </w:r>
+      <w:proofErr w:type="spellStart"/>
+      <w:r>
+        <w:rPr>
+          <w:lang w:val="en-US"/>
+        </w:rPr>
+        <w:t>soyutlarsan</w:t>
+      </w:r>
+      <w:proofErr w:type="spellEnd"/>
+      <w:r>
+        <w:rPr>
+          <w:lang w:val="en-US"/>
+        </w:rPr>
+        <w:t xml:space="preserve"> numbers determine victory. </w:t>
       </w:r>
     </w:p>
     <w:p>
@@ -3661,6 +4273,10 @@
     <w:p>
       <w:pPr>
         <w:pStyle w:val="NormalWeb"/>
+        <w:numPr>
+          <w:ilvl w:val="0"/>
+          <w:numId w:val="9"/>
+        </w:numPr>
         <w:spacing w:before="0" w:beforeAutospacing="0" w:after="160" w:afterAutospacing="0"/>
         <w:rPr>
           <w:rFonts w:ascii="Calibri" w:hAnsi="Calibri" w:cs="Calibri"/>
@@ -3707,6 +4323,23 @@
         </w:rPr>
         <w:t xml:space="preserve">: </w:t>
       </w:r>
+    </w:p>
+    <w:p>
+      <w:pPr>
+        <w:pStyle w:val="NormalWeb"/>
+        <w:numPr>
+          <w:ilvl w:val="1"/>
+          <w:numId w:val="9"/>
+        </w:numPr>
+        <w:spacing w:before="0" w:beforeAutospacing="0" w:after="160" w:afterAutospacing="0"/>
+        <w:rPr>
+          <w:rFonts w:ascii="Calibri" w:hAnsi="Calibri" w:cs="Calibri"/>
+          <w:color w:val="000000"/>
+          <w:sz w:val="22"/>
+          <w:szCs w:val="22"/>
+          <w:lang w:val="en-US"/>
+        </w:rPr>
+      </w:pPr>
       <w:r>
         <w:rPr>
           <w:rFonts w:ascii="Calibri" w:hAnsi="Calibri" w:cs="Calibri"/>
@@ -3742,227 +4375,10 @@
     <w:p>
       <w:pPr>
         <w:pStyle w:val="NormalWeb"/>
-        <w:spacing w:before="0" w:beforeAutospacing="0" w:after="160" w:afterAutospacing="0"/>
-        <w:rPr>
-          <w:rFonts w:ascii="Calibri" w:hAnsi="Calibri" w:cs="Calibri"/>
-          <w:color w:val="000000"/>
-          <w:sz w:val="22"/>
-          <w:szCs w:val="22"/>
-          <w:lang w:val="en-US"/>
-        </w:rPr>
-      </w:pPr>
-      <w:r>
-        <w:rPr>
-          <w:rFonts w:ascii="Calibri" w:hAnsi="Calibri" w:cs="Calibri"/>
-          <w:color w:val="000000"/>
-          <w:sz w:val="22"/>
-          <w:szCs w:val="22"/>
-          <w:lang w:val="en-US"/>
-        </w:rPr>
-        <w:t xml:space="preserve">According to him in ancient times no matter how much strength strategy brings to the theatre of operations, ultimately men will find only men to wield its weapon. Instead of this direct nature of olden times defence, he argues, defence of modern arms is indirect: enemy is prevented from killing you by your killing him first. </w:t>
-      </w:r>
-      <w:r>
-        <w:rPr>
-          <w:rFonts w:ascii="Calibri" w:hAnsi="Calibri" w:cs="Calibri"/>
-          <w:color w:val="000000"/>
-          <w:sz w:val="22"/>
-          <w:szCs w:val="22"/>
-          <w:lang w:val="en-US"/>
-        </w:rPr>
-        <w:t>“</w:t>
-      </w:r>
-      <w:r>
-        <w:rPr>
-          <w:rFonts w:ascii="Calibri" w:hAnsi="Calibri" w:cs="Calibri"/>
-          <w:color w:val="000000"/>
-          <w:sz w:val="22"/>
-          <w:szCs w:val="22"/>
-          <w:lang w:val="en-US"/>
-        </w:rPr>
-        <w:t>As a consequence of this difference, the importance of concentration in history has been by no means a constant quantity</w:t>
-      </w:r>
-      <w:r>
-        <w:rPr>
-          <w:rFonts w:ascii="Calibri" w:hAnsi="Calibri" w:cs="Calibri"/>
-          <w:color w:val="000000"/>
-          <w:sz w:val="22"/>
-          <w:szCs w:val="22"/>
-          <w:lang w:val="en-US"/>
-        </w:rPr>
-        <w:t>”</w:t>
-      </w:r>
-      <w:r>
-        <w:rPr>
-          <w:rFonts w:ascii="Calibri" w:hAnsi="Calibri" w:cs="Calibri"/>
-          <w:color w:val="000000"/>
-          <w:sz w:val="22"/>
-          <w:szCs w:val="22"/>
-          <w:lang w:val="en-US"/>
-        </w:rPr>
-        <w:t xml:space="preserve">. </w:t>
-      </w:r>
-      <w:r>
-        <w:rPr>
-          <w:rFonts w:ascii="Calibri" w:hAnsi="Calibri" w:cs="Calibri"/>
-          <w:color w:val="000000"/>
-          <w:sz w:val="22"/>
-          <w:szCs w:val="22"/>
-          <w:lang w:val="en-US"/>
-        </w:rPr>
-        <w:t xml:space="preserve">Under the old conditions it was not possible by any strategic plan or tactical maneuver to bring other than approximately equal numbers of men into the actual fighting line. Under the present-day conditions all this changed. </w:t>
-      </w:r>
-      <w:r>
-        <w:rPr>
-          <w:rFonts w:ascii="Calibri" w:hAnsi="Calibri" w:cs="Calibri"/>
-          <w:color w:val="000000"/>
-          <w:sz w:val="22"/>
-          <w:szCs w:val="22"/>
-          <w:lang w:val="en-US"/>
-        </w:rPr>
-        <w:t xml:space="preserve">With modern long-range weapons the concentration of superior numbers gives an immediate superiority in the active combatant ranks (p.40).   </w:t>
-      </w:r>
-      <w:r>
-        <w:rPr>
-          <w:rFonts w:ascii="Calibri" w:hAnsi="Calibri" w:cs="Calibri"/>
-          <w:color w:val="000000"/>
-          <w:sz w:val="22"/>
-          <w:szCs w:val="22"/>
-          <w:lang w:val="en-US"/>
-        </w:rPr>
-        <w:t xml:space="preserve">Here he implies that concentration in old times rather difficult to achieve although it was not impossible. </w:t>
-      </w:r>
-    </w:p>
-    <w:p>
-      <w:pPr>
-        <w:pStyle w:val="NormalWeb"/>
-        <w:spacing w:before="0" w:beforeAutospacing="0" w:after="160" w:afterAutospacing="0"/>
-        <w:rPr>
-          <w:rFonts w:ascii="Calibri" w:hAnsi="Calibri" w:cs="Calibri"/>
-          <w:color w:val="000000"/>
-          <w:sz w:val="22"/>
-          <w:szCs w:val="22"/>
-          <w:lang w:val="en-US"/>
-        </w:rPr>
-      </w:pPr>
-      <w:r>
-        <w:rPr>
-          <w:rFonts w:ascii="Calibri" w:hAnsi="Calibri" w:cs="Calibri"/>
-          <w:color w:val="000000"/>
-          <w:sz w:val="22"/>
-          <w:szCs w:val="22"/>
-          <w:lang w:val="en-US"/>
-        </w:rPr>
-        <w:t>In the ancient condition where man is opposed to man, and assuming the combatants to be of equal fighting value and conditions are equal, “duels” will make up the fight and there will be equal numbers killed</w:t>
-      </w:r>
-      <w:r>
-        <w:rPr>
-          <w:rFonts w:ascii="Calibri" w:hAnsi="Calibri" w:cs="Calibri"/>
-          <w:color w:val="000000"/>
-          <w:sz w:val="22"/>
-          <w:szCs w:val="22"/>
-          <w:lang w:val="en-US"/>
-        </w:rPr>
-        <w:t xml:space="preserve"> (p.41)</w:t>
-      </w:r>
-      <w:r>
-        <w:rPr>
-          <w:rFonts w:ascii="Calibri" w:hAnsi="Calibri" w:cs="Calibri"/>
-          <w:color w:val="000000"/>
-          <w:sz w:val="22"/>
-          <w:szCs w:val="22"/>
-          <w:lang w:val="en-US"/>
-        </w:rPr>
-        <w:t xml:space="preserve">. In the modern conditions, with the same assumptions, each man will in a given time score, on an average, a certain number of hits that are effective, so, </w:t>
-      </w:r>
-      <w:r>
-        <w:rPr>
-          <w:rFonts w:ascii="Calibri" w:hAnsi="Calibri" w:cs="Calibri"/>
-          <w:color w:val="000000"/>
-          <w:sz w:val="22"/>
-          <w:szCs w:val="22"/>
-          <w:highlight w:val="yellow"/>
-          <w:lang w:val="en-US"/>
-        </w:rPr>
-        <w:t>the number of men knocked out per unit time will be directly proportional to the numerical strength of the opposing force</w:t>
-      </w:r>
-      <w:r>
-        <w:rPr>
-          <w:rFonts w:ascii="Calibri" w:hAnsi="Calibri" w:cs="Calibri"/>
-          <w:color w:val="000000"/>
-          <w:sz w:val="22"/>
-          <w:szCs w:val="22"/>
-          <w:lang w:val="en-US"/>
-        </w:rPr>
-        <w:t xml:space="preserve">. He gives also mathematical equation of this like that </w:t>
-      </w:r>
-      <w:r>
-        <w:rPr>
-          <w:rFonts w:ascii="Calibri" w:hAnsi="Calibri" w:cs="Calibri"/>
-          <w:color w:val="000000"/>
-          <w:sz w:val="22"/>
-          <w:szCs w:val="22"/>
-          <w:lang w:val="en-US"/>
-        </w:rPr>
-        <w:t>(p.41)</w:t>
-      </w:r>
-      <w:r>
-        <w:rPr>
-          <w:rFonts w:ascii="Calibri" w:hAnsi="Calibri" w:cs="Calibri"/>
-          <w:color w:val="000000"/>
-          <w:sz w:val="22"/>
-          <w:szCs w:val="22"/>
-          <w:lang w:val="en-US"/>
-        </w:rPr>
-        <w:t xml:space="preserve">. </w:t>
-      </w:r>
-    </w:p>
-    <w:p>
-      <w:pPr>
-        <w:pStyle w:val="NormalWeb"/>
-        <w:spacing w:before="0" w:beforeAutospacing="0" w:after="160" w:afterAutospacing="0"/>
-        <w:rPr>
-          <w:rFonts w:ascii="Calibri" w:hAnsi="Calibri" w:cs="Calibri"/>
-          <w:color w:val="000000"/>
-          <w:sz w:val="22"/>
-          <w:szCs w:val="22"/>
-          <w:lang w:val="en-US"/>
-        </w:rPr>
-      </w:pPr>
-      <w:r>
-        <w:rPr>
-          <w:rFonts w:ascii="Calibri" w:hAnsi="Calibri" w:cs="Calibri"/>
-          <w:color w:val="000000"/>
-          <w:sz w:val="22"/>
-          <w:szCs w:val="22"/>
-          <w:lang w:val="en-US"/>
-        </w:rPr>
-        <w:t xml:space="preserve">He formulates this as: </w:t>
-      </w:r>
-      <w:r>
-        <w:rPr>
-          <w:rFonts w:ascii="Calibri" w:hAnsi="Calibri" w:cs="Calibri"/>
-          <w:color w:val="000000"/>
-          <w:sz w:val="22"/>
-          <w:szCs w:val="22"/>
-          <w:lang w:val="en-US"/>
-        </w:rPr>
-        <w:tab/>
-      </w:r>
-      <w:r>
-        <w:rPr>
-          <w:rFonts w:ascii="Calibri" w:hAnsi="Calibri" w:cs="Calibri"/>
-          <w:color w:val="000000"/>
-          <w:sz w:val="22"/>
-          <w:szCs w:val="22"/>
-          <w:lang w:val="en-US"/>
-        </w:rPr>
-        <w:tab/>
-        <w:t xml:space="preserve">db/dt = -r x c </w:t>
-      </w:r>
-    </w:p>
-    <w:p>
-      <w:pPr>
-        <w:pStyle w:val="NormalWeb"/>
+        <w:numPr>
+          <w:ilvl w:val="0"/>
+          <w:numId w:val="9"/>
+        </w:numPr>
         <w:spacing w:before="0" w:beforeAutospacing="0" w:after="160" w:afterAutospacing="0"/>
         <w:rPr>
           <w:rFonts w:ascii="Calibri" w:hAnsi="Calibri" w:cs="Calibri"/>
@@ -3977,49 +4393,376 @@
       <w:r>
         <w:rPr>
           <w:rFonts w:ascii="Calibri" w:hAnsi="Calibri" w:cs="Calibri"/>
-          <w:color w:val="000000"/>
-          <w:sz w:val="22"/>
-          <w:szCs w:val="22"/>
-          <w:lang w:val="en-US"/>
-        </w:rPr>
-        <w:tab/>
-      </w:r>
-      <w:r>
-        <w:rPr>
-          <w:rFonts w:ascii="Calibri" w:hAnsi="Calibri" w:cs="Calibri"/>
-          <w:color w:val="000000"/>
-          <w:sz w:val="22"/>
-          <w:szCs w:val="22"/>
-          <w:lang w:val="en-US"/>
-        </w:rPr>
-        <w:tab/>
-      </w:r>
-      <w:r>
-        <w:rPr>
-          <w:rFonts w:ascii="Calibri" w:hAnsi="Calibri" w:cs="Calibri"/>
-          <w:color w:val="000000"/>
-          <w:sz w:val="22"/>
-          <w:szCs w:val="22"/>
-          <w:lang w:val="en-US"/>
-        </w:rPr>
-        <w:tab/>
-      </w:r>
-      <w:r>
-        <w:rPr>
-          <w:rFonts w:ascii="Calibri" w:hAnsi="Calibri" w:cs="Calibri"/>
-          <w:color w:val="000000"/>
-          <w:sz w:val="22"/>
-          <w:szCs w:val="22"/>
-          <w:lang w:val="en-US"/>
-        </w:rPr>
-        <w:tab/>
-        <w:t>dr/dt = -b x k</w:t>
-      </w:r>
-    </w:p>
-    <w:p>
-      <w:pPr>
-        <w:pStyle w:val="NormalWeb"/>
-        <w:spacing w:before="0" w:beforeAutospacing="0" w:after="160" w:afterAutospacing="0"/>
+          <w:b/>
+          <w:bCs/>
+          <w:color w:val="000000"/>
+          <w:sz w:val="22"/>
+          <w:szCs w:val="22"/>
+          <w:lang w:val="en-US"/>
+        </w:rPr>
+        <w:t xml:space="preserve">The Conditions of Ancient and Modern Warfare Contrasted: </w:t>
+      </w:r>
+    </w:p>
+    <w:p>
+      <w:pPr>
+        <w:pStyle w:val="NormalWeb"/>
+        <w:numPr>
+          <w:ilvl w:val="1"/>
+          <w:numId w:val="9"/>
+        </w:numPr>
+        <w:spacing w:before="0" w:beforeAutospacing="0" w:after="160" w:afterAutospacing="0"/>
+        <w:rPr>
+          <w:rFonts w:ascii="Calibri" w:hAnsi="Calibri" w:cs="Calibri"/>
+          <w:color w:val="000000"/>
+          <w:sz w:val="22"/>
+          <w:szCs w:val="22"/>
+          <w:lang w:val="en-US"/>
+        </w:rPr>
+      </w:pPr>
+      <w:r>
+        <w:rPr>
+          <w:rFonts w:ascii="Calibri" w:hAnsi="Calibri" w:cs="Calibri"/>
+          <w:color w:val="000000"/>
+          <w:sz w:val="22"/>
+          <w:szCs w:val="22"/>
+          <w:lang w:val="en-US"/>
+        </w:rPr>
+        <w:t xml:space="preserve">According to him in ancient times no matter how much strength strategy brings to the theatre of operations, ultimately men will find only men to wield its weapon. Instead of this direct nature of olden times defence, he argues, defence of modern arms is indirect: enemy is prevented from killing you by your killing him first. </w:t>
+      </w:r>
+      <w:r>
+        <w:rPr>
+          <w:rFonts w:ascii="Calibri" w:hAnsi="Calibri" w:cs="Calibri"/>
+          <w:color w:val="000000"/>
+          <w:sz w:val="22"/>
+          <w:szCs w:val="22"/>
+          <w:lang w:val="en-US"/>
+        </w:rPr>
+        <w:t>“</w:t>
+      </w:r>
+      <w:r>
+        <w:rPr>
+          <w:rFonts w:ascii="Calibri" w:hAnsi="Calibri" w:cs="Calibri"/>
+          <w:color w:val="000000"/>
+          <w:sz w:val="22"/>
+          <w:szCs w:val="22"/>
+          <w:lang w:val="en-US"/>
+        </w:rPr>
+        <w:t>As a consequence of this difference, the importance of concentration in history has been by no means a constant quantity</w:t>
+      </w:r>
+      <w:r>
+        <w:rPr>
+          <w:rFonts w:ascii="Calibri" w:hAnsi="Calibri" w:cs="Calibri"/>
+          <w:color w:val="000000"/>
+          <w:sz w:val="22"/>
+          <w:szCs w:val="22"/>
+          <w:lang w:val="en-US"/>
+        </w:rPr>
+        <w:t>”</w:t>
+      </w:r>
+      <w:r>
+        <w:rPr>
+          <w:rFonts w:ascii="Calibri" w:hAnsi="Calibri" w:cs="Calibri"/>
+          <w:color w:val="000000"/>
+          <w:sz w:val="22"/>
+          <w:szCs w:val="22"/>
+          <w:lang w:val="en-US"/>
+        </w:rPr>
+        <w:t xml:space="preserve">. </w:t>
+      </w:r>
+      <w:r>
+        <w:rPr>
+          <w:rFonts w:ascii="Calibri" w:hAnsi="Calibri" w:cs="Calibri"/>
+          <w:color w:val="000000"/>
+          <w:sz w:val="22"/>
+          <w:szCs w:val="22"/>
+          <w:lang w:val="en-US"/>
+        </w:rPr>
+        <w:t xml:space="preserve">Under the old conditions it was not possible by any strategic plan or tactical maneuver to bring other than approximately equal numbers of men into the actual fighting line. Under the present-day conditions all this changed. </w:t>
+      </w:r>
+      <w:r>
+        <w:rPr>
+          <w:rFonts w:ascii="Calibri" w:hAnsi="Calibri" w:cs="Calibri"/>
+          <w:color w:val="000000"/>
+          <w:sz w:val="22"/>
+          <w:szCs w:val="22"/>
+          <w:lang w:val="en-US"/>
+        </w:rPr>
+        <w:t xml:space="preserve">With modern long-range weapons the concentration of superior numbers gives an immediate superiority in the active combatant ranks (p.40).   </w:t>
+      </w:r>
+      <w:r>
+        <w:rPr>
+          <w:rFonts w:ascii="Calibri" w:hAnsi="Calibri" w:cs="Calibri"/>
+          <w:color w:val="000000"/>
+          <w:sz w:val="22"/>
+          <w:szCs w:val="22"/>
+          <w:lang w:val="en-US"/>
+        </w:rPr>
+        <w:t xml:space="preserve">Here he implies that concentration in old times rather difficult to achieve although it was not impossible. </w:t>
+      </w:r>
+    </w:p>
+    <w:p>
+      <w:pPr>
+        <w:pStyle w:val="NormalWeb"/>
+        <w:numPr>
+          <w:ilvl w:val="1"/>
+          <w:numId w:val="9"/>
+        </w:numPr>
+        <w:spacing w:before="0" w:beforeAutospacing="0" w:after="160" w:afterAutospacing="0"/>
+        <w:rPr>
+          <w:rFonts w:ascii="Calibri" w:hAnsi="Calibri" w:cs="Calibri"/>
+          <w:color w:val="000000"/>
+          <w:sz w:val="22"/>
+          <w:szCs w:val="22"/>
+          <w:lang w:val="en-US"/>
+        </w:rPr>
+      </w:pPr>
+      <w:r>
+        <w:rPr>
+          <w:rFonts w:ascii="Calibri" w:hAnsi="Calibri" w:cs="Calibri"/>
+          <w:color w:val="000000"/>
+          <w:sz w:val="22"/>
+          <w:szCs w:val="22"/>
+          <w:lang w:val="en-US"/>
+        </w:rPr>
+        <w:t>In the ancient condition where man is opposed to man, and assuming the combatants to be of equal fighting value and conditions are equal, “duels” will make up the fight and there will be equal numbers killed</w:t>
+      </w:r>
+      <w:r>
+        <w:rPr>
+          <w:rFonts w:ascii="Calibri" w:hAnsi="Calibri" w:cs="Calibri"/>
+          <w:color w:val="000000"/>
+          <w:sz w:val="22"/>
+          <w:szCs w:val="22"/>
+          <w:lang w:val="en-US"/>
+        </w:rPr>
+        <w:t xml:space="preserve"> (p.41)</w:t>
+      </w:r>
+      <w:r>
+        <w:rPr>
+          <w:rFonts w:ascii="Calibri" w:hAnsi="Calibri" w:cs="Calibri"/>
+          <w:color w:val="000000"/>
+          <w:sz w:val="22"/>
+          <w:szCs w:val="22"/>
+          <w:lang w:val="en-US"/>
+        </w:rPr>
+        <w:t>.</w:t>
+      </w:r>
+    </w:p>
+    <w:p>
+      <w:pPr>
+        <w:pStyle w:val="NormalWeb"/>
+        <w:numPr>
+          <w:ilvl w:val="0"/>
+          <w:numId w:val="9"/>
+        </w:numPr>
+        <w:spacing w:before="0" w:beforeAutospacing="0" w:after="160" w:afterAutospacing="0"/>
+        <w:rPr>
+          <w:rFonts w:ascii="Calibri" w:hAnsi="Calibri" w:cs="Calibri"/>
+          <w:b/>
+          <w:bCs/>
+          <w:color w:val="000000"/>
+          <w:sz w:val="22"/>
+          <w:szCs w:val="22"/>
+          <w:lang w:val="en-US"/>
+        </w:rPr>
+      </w:pPr>
+      <w:r>
+        <w:rPr>
+          <w:rFonts w:ascii="Calibri" w:hAnsi="Calibri" w:cs="Calibri"/>
+          <w:b/>
+          <w:bCs/>
+          <w:color w:val="000000"/>
+          <w:sz w:val="22"/>
+          <w:szCs w:val="22"/>
+          <w:lang w:val="en-US"/>
+        </w:rPr>
+        <w:t>Modern Conditions Investigated:</w:t>
+      </w:r>
+    </w:p>
+    <w:p>
+      <w:pPr>
+        <w:pStyle w:val="NormalWeb"/>
+        <w:numPr>
+          <w:ilvl w:val="1"/>
+          <w:numId w:val="9"/>
+        </w:numPr>
+        <w:spacing w:before="0" w:beforeAutospacing="0" w:after="160" w:afterAutospacing="0"/>
+        <w:rPr>
+          <w:rFonts w:ascii="Calibri" w:hAnsi="Calibri" w:cs="Calibri"/>
+          <w:color w:val="000000"/>
+          <w:sz w:val="22"/>
+          <w:szCs w:val="22"/>
+          <w:lang w:val="en-US"/>
+        </w:rPr>
+      </w:pPr>
+      <w:r>
+        <w:rPr>
+          <w:rFonts w:ascii="Calibri" w:hAnsi="Calibri" w:cs="Calibri"/>
+          <w:color w:val="000000"/>
+          <w:sz w:val="22"/>
+          <w:szCs w:val="22"/>
+          <w:lang w:val="en-US"/>
+        </w:rPr>
+        <w:t xml:space="preserve">In the modern conditions, with the same assumptions, each man will in a given time score, on an average, a certain number of hits that are effective, so, </w:t>
+      </w:r>
+      <w:r>
+        <w:rPr>
+          <w:rFonts w:ascii="Calibri" w:hAnsi="Calibri" w:cs="Calibri"/>
+          <w:color w:val="000000"/>
+          <w:sz w:val="22"/>
+          <w:szCs w:val="22"/>
+          <w:highlight w:val="yellow"/>
+          <w:lang w:val="en-US"/>
+        </w:rPr>
+        <w:t>the number of men knocked out per unit time will be directly proportional to the numerical strength of the opposing force</w:t>
+      </w:r>
+      <w:r>
+        <w:rPr>
+          <w:rFonts w:ascii="Calibri" w:hAnsi="Calibri" w:cs="Calibri"/>
+          <w:color w:val="000000"/>
+          <w:sz w:val="22"/>
+          <w:szCs w:val="22"/>
+          <w:lang w:val="en-US"/>
+        </w:rPr>
+        <w:t xml:space="preserve">. He gives also mathematical equation of this like that </w:t>
+      </w:r>
+      <w:r>
+        <w:rPr>
+          <w:rFonts w:ascii="Calibri" w:hAnsi="Calibri" w:cs="Calibri"/>
+          <w:color w:val="000000"/>
+          <w:sz w:val="22"/>
+          <w:szCs w:val="22"/>
+          <w:lang w:val="en-US"/>
+        </w:rPr>
+        <w:t>(p.41)</w:t>
+      </w:r>
+      <w:r>
+        <w:rPr>
+          <w:rFonts w:ascii="Calibri" w:hAnsi="Calibri" w:cs="Calibri"/>
+          <w:color w:val="000000"/>
+          <w:sz w:val="22"/>
+          <w:szCs w:val="22"/>
+          <w:lang w:val="en-US"/>
+        </w:rPr>
+        <w:t xml:space="preserve">. </w:t>
+      </w:r>
+    </w:p>
+    <w:p>
+      <w:pPr>
+        <w:pStyle w:val="NormalWeb"/>
+        <w:numPr>
+          <w:ilvl w:val="1"/>
+          <w:numId w:val="9"/>
+        </w:numPr>
+        <w:spacing w:before="0" w:beforeAutospacing="0" w:after="160" w:afterAutospacing="0"/>
+        <w:rPr>
+          <w:rFonts w:ascii="Calibri" w:hAnsi="Calibri" w:cs="Calibri"/>
+          <w:color w:val="000000"/>
+          <w:sz w:val="22"/>
+          <w:szCs w:val="22"/>
+          <w:lang w:val="en-US"/>
+        </w:rPr>
+      </w:pPr>
+      <w:r>
+        <w:rPr>
+          <w:rFonts w:ascii="Calibri" w:hAnsi="Calibri" w:cs="Calibri"/>
+          <w:color w:val="000000"/>
+          <w:sz w:val="22"/>
+          <w:szCs w:val="22"/>
+          <w:lang w:val="en-US"/>
+        </w:rPr>
+        <w:t>He formulates this as:</w:t>
+      </w:r>
+    </w:p>
+    <w:p>
+      <w:pPr>
+        <w:pStyle w:val="NormalWeb"/>
+        <w:spacing w:before="0" w:beforeAutospacing="0" w:after="160" w:afterAutospacing="0"/>
+        <w:ind w:left="1080"/>
+        <w:rPr>
+          <w:rFonts w:ascii="Calibri" w:hAnsi="Calibri" w:cs="Calibri"/>
+          <w:b/>
+          <w:bCs/>
+          <w:color w:val="000000"/>
+          <w:sz w:val="22"/>
+          <w:szCs w:val="22"/>
+          <w:lang w:val="en-US"/>
+        </w:rPr>
+      </w:pPr>
+      <w:proofErr w:type="spellStart"/>
+      <w:r>
+        <w:rPr>
+          <w:rFonts w:ascii="Calibri" w:hAnsi="Calibri" w:cs="Calibri"/>
+          <w:b/>
+          <w:bCs/>
+          <w:color w:val="000000"/>
+          <w:sz w:val="22"/>
+          <w:szCs w:val="22"/>
+          <w:lang w:val="en-US"/>
+        </w:rPr>
+        <w:lastRenderedPageBreak/>
+        <w:t>db</w:t>
+      </w:r>
+      <w:proofErr w:type="spellEnd"/>
+      <w:r>
+        <w:rPr>
+          <w:rFonts w:ascii="Calibri" w:hAnsi="Calibri" w:cs="Calibri"/>
+          <w:b/>
+          <w:bCs/>
+          <w:color w:val="000000"/>
+          <w:sz w:val="22"/>
+          <w:szCs w:val="22"/>
+          <w:lang w:val="en-US"/>
+        </w:rPr>
+        <w:t xml:space="preserve">/dt = -r x c </w:t>
+      </w:r>
+    </w:p>
+    <w:p>
+      <w:pPr>
+        <w:pStyle w:val="NormalWeb"/>
+        <w:spacing w:before="0" w:beforeAutospacing="0" w:after="160" w:afterAutospacing="0"/>
+        <w:ind w:left="1080"/>
+        <w:rPr>
+          <w:rFonts w:ascii="Calibri" w:hAnsi="Calibri" w:cs="Calibri"/>
+          <w:b/>
+          <w:bCs/>
+          <w:color w:val="000000"/>
+          <w:sz w:val="22"/>
+          <w:szCs w:val="22"/>
+          <w:lang w:val="en-US"/>
+        </w:rPr>
+      </w:pPr>
+      <w:proofErr w:type="spellStart"/>
+      <w:r>
+        <w:rPr>
+          <w:rFonts w:ascii="Calibri" w:hAnsi="Calibri" w:cs="Calibri"/>
+          <w:b/>
+          <w:bCs/>
+          <w:color w:val="000000"/>
+          <w:sz w:val="22"/>
+          <w:szCs w:val="22"/>
+          <w:lang w:val="en-US"/>
+        </w:rPr>
+        <w:t>dr</w:t>
+      </w:r>
+      <w:proofErr w:type="spellEnd"/>
+      <w:r>
+        <w:rPr>
+          <w:rFonts w:ascii="Calibri" w:hAnsi="Calibri" w:cs="Calibri"/>
+          <w:b/>
+          <w:bCs/>
+          <w:color w:val="000000"/>
+          <w:sz w:val="22"/>
+          <w:szCs w:val="22"/>
+          <w:lang w:val="en-US"/>
+        </w:rPr>
+        <w:t>/dt = -b x k</w:t>
+      </w:r>
+    </w:p>
+    <w:p>
+      <w:pPr>
+        <w:pStyle w:val="NormalWeb"/>
+        <w:spacing w:before="0" w:beforeAutospacing="0" w:after="160" w:afterAutospacing="0"/>
+        <w:ind w:left="1560"/>
         <w:rPr>
           <w:rFonts w:ascii="Calibri" w:hAnsi="Calibri" w:cs="Calibri"/>
           <w:color w:val="000000"/>
@@ -4043,6 +4786,7 @@
       <w:pPr>
         <w:pStyle w:val="NormalWeb"/>
         <w:spacing w:before="0" w:beforeAutospacing="0" w:after="160" w:afterAutospacing="0"/>
+        <w:ind w:left="1560"/>
         <w:rPr>
           <w:rFonts w:ascii="Calibri" w:hAnsi="Calibri" w:cs="Calibri"/>
           <w:color w:val="000000"/>
@@ -4066,6 +4810,7 @@
       <w:pPr>
         <w:pStyle w:val="NormalWeb"/>
         <w:spacing w:before="0" w:beforeAutospacing="0" w:after="160" w:afterAutospacing="0"/>
+        <w:ind w:left="1560"/>
         <w:rPr>
           <w:rFonts w:ascii="Calibri" w:hAnsi="Calibri" w:cs="Calibri"/>
           <w:color w:val="000000"/>
@@ -4128,53 +4873,115 @@
     <w:p>
       <w:pPr>
         <w:pStyle w:val="NormalWeb"/>
-        <w:spacing w:before="0" w:beforeAutospacing="0" w:after="160" w:afterAutospacing="0"/>
-        <w:rPr>
-          <w:rFonts w:ascii="Calibri" w:hAnsi="Calibri" w:cs="Calibri"/>
-          <w:color w:val="000000"/>
-          <w:sz w:val="22"/>
-          <w:szCs w:val="22"/>
-          <w:lang w:val="en-US"/>
-        </w:rPr>
-      </w:pPr>
-      <w:r>
-        <w:rPr>
-          <w:rFonts w:ascii="Calibri" w:hAnsi="Calibri" w:cs="Calibri"/>
-          <w:color w:val="000000"/>
-          <w:sz w:val="22"/>
-          <w:szCs w:val="22"/>
-          <w:lang w:val="en-US"/>
-        </w:rPr>
-        <w:lastRenderedPageBreak/>
+        <w:numPr>
+          <w:ilvl w:val="0"/>
+          <w:numId w:val="9"/>
+        </w:numPr>
+        <w:spacing w:before="0" w:beforeAutospacing="0" w:after="160" w:afterAutospacing="0"/>
+        <w:rPr>
+          <w:rFonts w:ascii="Calibri" w:hAnsi="Calibri" w:cs="Calibri"/>
+          <w:b/>
+          <w:bCs/>
+          <w:color w:val="000000"/>
+          <w:sz w:val="22"/>
+          <w:szCs w:val="22"/>
+          <w:lang w:val="en-US"/>
+        </w:rPr>
+      </w:pPr>
+      <w:r>
+        <w:rPr>
+          <w:rFonts w:ascii="Calibri" w:hAnsi="Calibri" w:cs="Calibri"/>
+          <w:b/>
+          <w:bCs/>
+          <w:color w:val="000000"/>
+          <w:sz w:val="22"/>
+          <w:szCs w:val="22"/>
+          <w:lang w:val="en-US"/>
+        </w:rPr>
+        <w:t xml:space="preserve">Weakness of a Divided Force: </w:t>
+      </w:r>
+    </w:p>
+    <w:p>
+      <w:pPr>
+        <w:pStyle w:val="NormalWeb"/>
+        <w:numPr>
+          <w:ilvl w:val="1"/>
+          <w:numId w:val="9"/>
+        </w:numPr>
+        <w:spacing w:before="0" w:beforeAutospacing="0" w:after="160" w:afterAutospacing="0"/>
+        <w:rPr>
+          <w:rFonts w:ascii="Calibri" w:hAnsi="Calibri" w:cs="Calibri"/>
+          <w:color w:val="000000"/>
+          <w:sz w:val="22"/>
+          <w:szCs w:val="22"/>
+          <w:lang w:val="en-US"/>
+        </w:rPr>
+      </w:pPr>
+      <w:r>
+        <w:rPr>
+          <w:rFonts w:ascii="Calibri" w:hAnsi="Calibri" w:cs="Calibri"/>
+          <w:color w:val="000000"/>
+          <w:sz w:val="22"/>
+          <w:szCs w:val="22"/>
+          <w:lang w:val="en-US"/>
+        </w:rPr>
         <w:t>He gives graphical explanation of “divided forces” weaknesses. He analyses situations and concludes that if a superior strategy compels one part to fight in two parts (p.43-46);</w:t>
       </w:r>
     </w:p>
     <w:p>
       <w:pPr>
         <w:pStyle w:val="NormalWeb"/>
-        <w:spacing w:before="0" w:beforeAutospacing="0" w:after="160" w:afterAutospacing="0"/>
-        <w:rPr>
-          <w:rFonts w:ascii="Calibri" w:hAnsi="Calibri" w:cs="Calibri"/>
-          <w:color w:val="000000"/>
-          <w:sz w:val="22"/>
-          <w:szCs w:val="22"/>
-          <w:lang w:val="en-US"/>
-        </w:rPr>
-      </w:pPr>
-      <w:r>
-        <w:rPr>
-          <w:rFonts w:ascii="Calibri" w:hAnsi="Calibri" w:cs="Calibri"/>
-          <w:color w:val="000000"/>
-          <w:sz w:val="22"/>
-          <w:szCs w:val="22"/>
-          <w:lang w:val="en-US"/>
-        </w:rPr>
-        <w:t xml:space="preserve">In a 1:1 force ratio, one could defeat the divided side </w:t>
-      </w:r>
-    </w:p>
-    <w:p>
-      <w:pPr>
-        <w:pStyle w:val="NormalWeb"/>
+        <w:numPr>
+          <w:ilvl w:val="2"/>
+          <w:numId w:val="11"/>
+        </w:numPr>
+        <w:spacing w:before="0" w:beforeAutospacing="0" w:after="160" w:afterAutospacing="0"/>
+        <w:rPr>
+          <w:rFonts w:ascii="Calibri" w:hAnsi="Calibri" w:cs="Calibri"/>
+          <w:color w:val="000000"/>
+          <w:sz w:val="22"/>
+          <w:szCs w:val="22"/>
+          <w:lang w:val="en-US"/>
+        </w:rPr>
+      </w:pPr>
+      <w:r>
+        <w:rPr>
+          <w:rFonts w:ascii="Calibri" w:hAnsi="Calibri" w:cs="Calibri"/>
+          <w:color w:val="000000"/>
+          <w:sz w:val="22"/>
+          <w:szCs w:val="22"/>
+          <w:lang w:val="en-US"/>
+        </w:rPr>
+        <w:t>In a 1:1 force ratio, one could defeat the divided side</w:t>
+      </w:r>
+      <w:r>
+        <w:rPr>
+          <w:rFonts w:ascii="Calibri" w:hAnsi="Calibri" w:cs="Calibri"/>
+          <w:color w:val="000000"/>
+          <w:sz w:val="22"/>
+          <w:szCs w:val="22"/>
+          <w:lang w:val="en-US"/>
+        </w:rPr>
+        <w:t>,</w:t>
+      </w:r>
+      <w:r>
+        <w:rPr>
+          <w:rFonts w:ascii="Calibri" w:hAnsi="Calibri" w:cs="Calibri"/>
+          <w:color w:val="000000"/>
+          <w:sz w:val="22"/>
+          <w:szCs w:val="22"/>
+          <w:lang w:val="en-US"/>
+        </w:rPr>
+        <w:t xml:space="preserve"> </w:t>
+      </w:r>
+    </w:p>
+    <w:p>
+      <w:pPr>
+        <w:pStyle w:val="NormalWeb"/>
+        <w:numPr>
+          <w:ilvl w:val="2"/>
+          <w:numId w:val="11"/>
+        </w:numPr>
         <w:spacing w:before="0" w:beforeAutospacing="0" w:after="160" w:afterAutospacing="0"/>
         <w:rPr>
           <w:rFonts w:ascii="Calibri" w:hAnsi="Calibri" w:cs="Calibri"/>
@@ -4194,33 +5001,102 @@
         </w:rPr>
         <w:t>In a 1:1 force ratio without division of forces battle would prolong</w:t>
       </w:r>
-    </w:p>
-    <w:p>
-      <w:pPr>
-        <w:pStyle w:val="NormalWeb"/>
-        <w:spacing w:before="0" w:beforeAutospacing="0" w:after="160" w:afterAutospacing="0"/>
-        <w:rPr>
-          <w:rFonts w:ascii="Calibri" w:hAnsi="Calibri" w:cs="Calibri"/>
-          <w:color w:val="000000"/>
-          <w:sz w:val="22"/>
-          <w:szCs w:val="22"/>
-          <w:lang w:val="en-US"/>
-        </w:rPr>
-      </w:pPr>
-      <w:r>
-        <w:rPr>
-          <w:rFonts w:ascii="Calibri" w:hAnsi="Calibri" w:cs="Calibri"/>
-          <w:color w:val="000000"/>
-          <w:sz w:val="22"/>
-          <w:szCs w:val="22"/>
-          <w:lang w:val="en-US"/>
-        </w:rPr>
-        <w:t>In a 1: √2 superior force ratio, if inferior force divided superior one, the battle end with no winner.</w:t>
-      </w:r>
-    </w:p>
-    <w:p>
-      <w:pPr>
-        <w:pStyle w:val="NormalWeb"/>
+      <w:r>
+        <w:rPr>
+          <w:rFonts w:ascii="Calibri" w:hAnsi="Calibri" w:cs="Calibri"/>
+          <w:color w:val="000000"/>
+          <w:sz w:val="22"/>
+          <w:szCs w:val="22"/>
+          <w:lang w:val="en-US"/>
+        </w:rPr>
+        <w:t>,</w:t>
+      </w:r>
+    </w:p>
+    <w:p>
+      <w:pPr>
+        <w:pStyle w:val="NormalWeb"/>
+        <w:numPr>
+          <w:ilvl w:val="2"/>
+          <w:numId w:val="11"/>
+        </w:numPr>
+        <w:spacing w:before="0" w:beforeAutospacing="0" w:after="160" w:afterAutospacing="0"/>
+        <w:rPr>
+          <w:rFonts w:ascii="Calibri" w:hAnsi="Calibri" w:cs="Calibri"/>
+          <w:color w:val="000000"/>
+          <w:sz w:val="22"/>
+          <w:szCs w:val="22"/>
+          <w:lang w:val="en-US"/>
+        </w:rPr>
+      </w:pPr>
+      <w:r>
+        <w:rPr>
+          <w:rFonts w:ascii="Calibri" w:hAnsi="Calibri" w:cs="Calibri"/>
+          <w:color w:val="000000"/>
+          <w:sz w:val="22"/>
+          <w:szCs w:val="22"/>
+          <w:lang w:val="en-US"/>
+        </w:rPr>
+        <w:t>In a 1: √2 superior force ratio, if inferior force divide</w:t>
+      </w:r>
+      <w:r>
+        <w:rPr>
+          <w:rFonts w:ascii="Calibri" w:hAnsi="Calibri" w:cs="Calibri"/>
+          <w:color w:val="000000"/>
+          <w:sz w:val="22"/>
+          <w:szCs w:val="22"/>
+          <w:lang w:val="en-US"/>
+        </w:rPr>
+        <w:t>s</w:t>
+      </w:r>
+      <w:r>
+        <w:rPr>
+          <w:rFonts w:ascii="Calibri" w:hAnsi="Calibri" w:cs="Calibri"/>
+          <w:color w:val="000000"/>
+          <w:sz w:val="22"/>
+          <w:szCs w:val="22"/>
+          <w:lang w:val="en-US"/>
+        </w:rPr>
+        <w:t xml:space="preserve"> superior one, the battle end with no winner.</w:t>
+      </w:r>
+    </w:p>
+    <w:p>
+      <w:pPr>
+        <w:pStyle w:val="NormalWeb"/>
+        <w:numPr>
+          <w:ilvl w:val="0"/>
+          <w:numId w:val="11"/>
+        </w:numPr>
+        <w:spacing w:before="0" w:beforeAutospacing="0" w:after="160" w:afterAutospacing="0"/>
+        <w:rPr>
+          <w:rFonts w:ascii="Calibri" w:hAnsi="Calibri" w:cs="Calibri"/>
+          <w:b/>
+          <w:bCs/>
+          <w:color w:val="000000"/>
+          <w:sz w:val="22"/>
+          <w:szCs w:val="22"/>
+          <w:lang w:val="en-US"/>
+        </w:rPr>
+      </w:pPr>
+      <w:r>
+        <w:rPr>
+          <w:rFonts w:ascii="Calibri" w:hAnsi="Calibri" w:cs="Calibri"/>
+          <w:b/>
+          <w:bCs/>
+          <w:color w:val="000000"/>
+          <w:sz w:val="22"/>
+          <w:szCs w:val="22"/>
+          <w:lang w:val="en-US"/>
+        </w:rPr>
+        <w:t>Validity of Mathematical Treatment:</w:t>
+      </w:r>
+    </w:p>
+    <w:p>
+      <w:pPr>
+        <w:pStyle w:val="NormalWeb"/>
+        <w:numPr>
+          <w:ilvl w:val="1"/>
+          <w:numId w:val="11"/>
+        </w:numPr>
         <w:spacing w:before="0" w:beforeAutospacing="0" w:after="160" w:afterAutospacing="0"/>
         <w:rPr>
           <w:rFonts w:ascii="Calibri" w:hAnsi="Calibri" w:cs="Calibri"/>
@@ -4288,30 +5164,162 @@
           <w:szCs w:val="22"/>
           <w:lang w:val="en-US"/>
         </w:rPr>
-        <w:t xml:space="preserve">“the direct numerical comparison of the forces engaging in conflict is almost universal (p.46). He further goes and asserts that “counting the pieces as of value, and to deny the more extended application of mathematical theory, is illogical and unintelligent.” (p.47) </w:t>
-      </w:r>
-    </w:p>
-    <w:p>
-      <w:pPr>
-        <w:pStyle w:val="NormalWeb"/>
-        <w:spacing w:before="0" w:beforeAutospacing="0" w:after="160" w:afterAutospacing="0"/>
-        <w:rPr>
-          <w:rFonts w:ascii="Calibri" w:hAnsi="Calibri" w:cs="Calibri"/>
-          <w:color w:val="000000"/>
-          <w:sz w:val="22"/>
-          <w:szCs w:val="22"/>
-          <w:lang w:val="en-US"/>
-        </w:rPr>
-      </w:pPr>
-      <w:r>
-        <w:rPr>
-          <w:rFonts w:ascii="Calibri" w:hAnsi="Calibri" w:cs="Calibri"/>
-          <w:color w:val="000000"/>
-          <w:sz w:val="22"/>
-          <w:szCs w:val="22"/>
-          <w:lang w:val="en-US"/>
-        </w:rPr>
-        <w:t xml:space="preserve">He made these force ratio analyses with the assumption of fighting values of two sides are equal. In mathematical terms c=k. At this point he asserts that “this condition is not necessarily fulfilled if the combatants be unequally trained or of different morale or if their weapons are of unequal efficiency (p47). He asserts that while we cannot judge on these two factors but we can calculate weapons efficiency (p47). </w:t>
+        <w:t>“</w:t>
+      </w:r>
+      <w:r>
+        <w:rPr>
+          <w:rFonts w:ascii="Calibri" w:hAnsi="Calibri" w:cs="Calibri"/>
+          <w:color w:val="000000"/>
+          <w:sz w:val="22"/>
+          <w:szCs w:val="22"/>
+          <w:highlight w:val="yellow"/>
+          <w:lang w:val="en-US"/>
+        </w:rPr>
+        <w:t>the direct numerical comparison of the forces engaging in conflict is almost universal</w:t>
+      </w:r>
+      <w:r>
+        <w:rPr>
+          <w:rFonts w:ascii="Calibri" w:hAnsi="Calibri" w:cs="Calibri"/>
+          <w:color w:val="000000"/>
+          <w:sz w:val="22"/>
+          <w:szCs w:val="22"/>
+          <w:lang w:val="en-US"/>
+        </w:rPr>
+        <w:t>”</w:t>
+      </w:r>
+      <w:r>
+        <w:rPr>
+          <w:rFonts w:ascii="Calibri" w:hAnsi="Calibri" w:cs="Calibri"/>
+          <w:color w:val="000000"/>
+          <w:sz w:val="22"/>
+          <w:szCs w:val="22"/>
+          <w:lang w:val="en-US"/>
+        </w:rPr>
+        <w:t xml:space="preserve"> (p.46). He further goes and asserts that “counting the pieces as of value, and to deny the more extended application of mathematical theory, is illogical and unintelligent.” (p.47) </w:t>
+      </w:r>
+    </w:p>
+    <w:p>
+      <w:pPr>
+        <w:pStyle w:val="NormalWeb"/>
+        <w:numPr>
+          <w:ilvl w:val="0"/>
+          <w:numId w:val="11"/>
+        </w:numPr>
+        <w:spacing w:before="0" w:beforeAutospacing="0" w:after="160" w:afterAutospacing="0"/>
+        <w:rPr>
+          <w:rFonts w:ascii="Calibri" w:hAnsi="Calibri" w:cs="Calibri"/>
+          <w:b/>
+          <w:bCs/>
+          <w:color w:val="000000"/>
+          <w:sz w:val="22"/>
+          <w:szCs w:val="22"/>
+          <w:lang w:val="en-US"/>
+        </w:rPr>
+      </w:pPr>
+      <w:r>
+        <w:rPr>
+          <w:rFonts w:ascii="Calibri" w:hAnsi="Calibri" w:cs="Calibri"/>
+          <w:b/>
+          <w:bCs/>
+          <w:color w:val="000000"/>
+          <w:sz w:val="22"/>
+          <w:szCs w:val="22"/>
+          <w:lang w:val="en-US"/>
+        </w:rPr>
+        <w:t>Fighting Units not of Equal Strength</w:t>
+      </w:r>
+      <w:r>
+        <w:rPr>
+          <w:rFonts w:ascii="Calibri" w:hAnsi="Calibri" w:cs="Calibri"/>
+          <w:b/>
+          <w:bCs/>
+          <w:color w:val="000000"/>
+          <w:sz w:val="22"/>
+          <w:szCs w:val="22"/>
+          <w:lang w:val="en-US"/>
+        </w:rPr>
+        <w:t>:</w:t>
+      </w:r>
+    </w:p>
+    <w:p>
+      <w:pPr>
+        <w:pStyle w:val="NormalWeb"/>
+        <w:numPr>
+          <w:ilvl w:val="1"/>
+          <w:numId w:val="11"/>
+        </w:numPr>
+        <w:spacing w:before="0" w:beforeAutospacing="0" w:after="160" w:afterAutospacing="0"/>
+        <w:rPr>
+          <w:rFonts w:ascii="Calibri" w:hAnsi="Calibri" w:cs="Calibri"/>
+          <w:color w:val="000000"/>
+          <w:sz w:val="22"/>
+          <w:szCs w:val="22"/>
+          <w:lang w:val="en-US"/>
+        </w:rPr>
+      </w:pPr>
+      <w:r>
+        <w:rPr>
+          <w:rFonts w:ascii="Calibri" w:hAnsi="Calibri" w:cs="Calibri"/>
+          <w:color w:val="000000"/>
+          <w:sz w:val="22"/>
+          <w:szCs w:val="22"/>
+          <w:lang w:val="en-US"/>
+        </w:rPr>
+        <w:t>He made these force ratio analyses with the assumption of fighting values of two sides are equal. In mathematical terms c=k.</w:t>
+      </w:r>
+    </w:p>
+    <w:p>
+      <w:pPr>
+        <w:pStyle w:val="NormalWeb"/>
+        <w:numPr>
+          <w:ilvl w:val="1"/>
+          <w:numId w:val="11"/>
+        </w:numPr>
+        <w:spacing w:before="0" w:beforeAutospacing="0" w:after="160" w:afterAutospacing="0"/>
+        <w:rPr>
+          <w:rFonts w:ascii="Calibri" w:hAnsi="Calibri" w:cs="Calibri"/>
+          <w:color w:val="000000"/>
+          <w:sz w:val="22"/>
+          <w:szCs w:val="22"/>
+          <w:lang w:val="en-US"/>
+        </w:rPr>
+      </w:pPr>
+      <w:r>
+        <w:rPr>
+          <w:rFonts w:ascii="Calibri" w:hAnsi="Calibri" w:cs="Calibri"/>
+          <w:color w:val="000000"/>
+          <w:sz w:val="22"/>
+          <w:szCs w:val="22"/>
+          <w:lang w:val="en-US"/>
+        </w:rPr>
+        <w:t xml:space="preserve">At this point he asserts that “this condition is not necessarily fulfilled if the combatants be unequally trained or of different morale or if their weapons are of unequal efficiency (p47). </w:t>
+      </w:r>
+    </w:p>
+    <w:p>
+      <w:pPr>
+        <w:pStyle w:val="NormalWeb"/>
+        <w:numPr>
+          <w:ilvl w:val="1"/>
+          <w:numId w:val="11"/>
+        </w:numPr>
+        <w:spacing w:before="0" w:beforeAutospacing="0" w:after="160" w:afterAutospacing="0"/>
+        <w:rPr>
+          <w:rFonts w:ascii="Calibri" w:hAnsi="Calibri" w:cs="Calibri"/>
+          <w:color w:val="000000"/>
+          <w:sz w:val="22"/>
+          <w:szCs w:val="22"/>
+          <w:lang w:val="en-US"/>
+        </w:rPr>
+      </w:pPr>
+      <w:r>
+        <w:rPr>
+          <w:rFonts w:ascii="Calibri" w:hAnsi="Calibri" w:cs="Calibri"/>
+          <w:color w:val="000000"/>
+          <w:sz w:val="22"/>
+          <w:szCs w:val="22"/>
+          <w:lang w:val="en-US"/>
+        </w:rPr>
+        <w:t xml:space="preserve">He asserts that while we cannot judge on these two factors but we can calculate weapons efficiency (p47). </w:t>
       </w:r>
     </w:p>
     <w:p>
@@ -4492,7 +5500,29 @@
           <w:szCs w:val="22"/>
           <w:lang w:val="en-US"/>
         </w:rPr>
-        <w:t xml:space="preserve">: db/dt = -Nr x c </w:t>
+        <w:t xml:space="preserve">: </w:t>
+      </w:r>
+      <w:proofErr w:type="spellStart"/>
+      <w:r>
+        <w:rPr>
+          <w:rFonts w:ascii="Calibri" w:hAnsi="Calibri" w:cs="Calibri"/>
+          <w:color w:val="000000"/>
+          <w:sz w:val="22"/>
+          <w:szCs w:val="22"/>
+          <w:lang w:val="en-US"/>
+        </w:rPr>
+        <w:t>db</w:t>
+      </w:r>
+      <w:proofErr w:type="spellEnd"/>
+      <w:r>
+        <w:rPr>
+          <w:rFonts w:ascii="Calibri" w:hAnsi="Calibri" w:cs="Calibri"/>
+          <w:color w:val="000000"/>
+          <w:sz w:val="22"/>
+          <w:szCs w:val="22"/>
+          <w:lang w:val="en-US"/>
+        </w:rPr>
+        <w:t xml:space="preserve">/dt = -Nr x c </w:t>
       </w:r>
     </w:p>
     <w:p>
@@ -4516,7 +5546,29 @@
           <w:szCs w:val="22"/>
           <w:lang w:val="en-US"/>
         </w:rPr>
-        <w:t>Rate of reduction of Red Force: dr/dt = -Mb x k</w:t>
+        <w:t xml:space="preserve">Rate of reduction of Red Force: </w:t>
+      </w:r>
+      <w:proofErr w:type="spellStart"/>
+      <w:r>
+        <w:rPr>
+          <w:rFonts w:ascii="Calibri" w:hAnsi="Calibri" w:cs="Calibri"/>
+          <w:color w:val="000000"/>
+          <w:sz w:val="22"/>
+          <w:szCs w:val="22"/>
+          <w:lang w:val="en-US"/>
+        </w:rPr>
+        <w:t>dr</w:t>
+      </w:r>
+      <w:proofErr w:type="spellEnd"/>
+      <w:r>
+        <w:rPr>
+          <w:rFonts w:ascii="Calibri" w:hAnsi="Calibri" w:cs="Calibri"/>
+          <w:color w:val="000000"/>
+          <w:sz w:val="22"/>
+          <w:szCs w:val="22"/>
+          <w:lang w:val="en-US"/>
+        </w:rPr>
+        <w:t>/dt = -Mb x k</w:t>
       </w:r>
     </w:p>
     <w:p>
@@ -4553,6 +5605,7 @@
         </w:rPr>
         <w:t xml:space="preserve"> = representing the efficiency or value of an individual unit of </w:t>
       </w:r>
+      <w:proofErr w:type="spellStart"/>
       <w:r>
         <w:rPr>
           <w:rFonts w:ascii="Calibri" w:hAnsi="Calibri" w:cs="Calibri"/>
@@ -4564,6 +5617,7 @@
         </w:rPr>
         <w:t>Blue&amp;Red</w:t>
       </w:r>
+      <w:proofErr w:type="spellEnd"/>
       <w:r>
         <w:rPr>
           <w:rFonts w:ascii="Calibri" w:hAnsi="Calibri" w:cs="Calibri"/>
@@ -4573,173 +5627,6 @@
           <w:lang w:val="en-US"/>
         </w:rPr>
         <w:t xml:space="preserve"> Force</w:t>
-      </w:r>
-    </w:p>
-    <w:p>
-      <w:pPr>
-        <w:pStyle w:val="NormalWeb"/>
-        <w:spacing w:before="0" w:beforeAutospacing="0" w:after="160" w:afterAutospacing="0"/>
-        <w:rPr>
-          <w:rFonts w:ascii="Calibri" w:hAnsi="Calibri" w:cs="Calibri"/>
-          <w:color w:val="000000"/>
-          <w:sz w:val="22"/>
-          <w:szCs w:val="22"/>
-          <w:lang w:val="en-US"/>
-        </w:rPr>
-      </w:pPr>
-      <w:r>
-        <w:rPr>
-          <w:rFonts w:ascii="Calibri" w:hAnsi="Calibri" w:cs="Calibri"/>
-          <w:color w:val="000000"/>
-          <w:sz w:val="22"/>
-          <w:szCs w:val="22"/>
-          <w:lang w:val="en-US"/>
-        </w:rPr>
-        <w:t xml:space="preserve">For the condition of equality </w:t>
-      </w:r>
-    </w:p>
-    <w:p>
-      <w:pPr>
-        <w:pStyle w:val="NormalWeb"/>
-        <w:spacing w:before="0" w:beforeAutospacing="0" w:after="160" w:afterAutospacing="0"/>
-        <w:ind w:left="2124" w:firstLine="708"/>
-        <w:rPr>
-          <w:rFonts w:ascii="Calibri" w:hAnsi="Calibri" w:cs="Calibri"/>
-          <w:color w:val="000000"/>
-          <w:sz w:val="22"/>
-          <w:szCs w:val="22"/>
-          <w:lang w:val="en-US"/>
-        </w:rPr>
-      </w:pPr>
-      <w:r>
-        <w:rPr>
-          <w:rFonts w:ascii="Calibri" w:hAnsi="Calibri" w:cs="Calibri"/>
-          <w:color w:val="000000"/>
-          <w:sz w:val="22"/>
-          <w:szCs w:val="22"/>
-          <w:lang w:val="en-US"/>
-        </w:rPr>
-        <w:t xml:space="preserve">db/b dt = dr/r dt, </w:t>
-      </w:r>
-      <w:r>
-        <w:rPr>
-          <w:rFonts w:ascii="Calibri" w:hAnsi="Calibri" w:cs="Calibri"/>
-          <w:color w:val="000000"/>
-          <w:sz w:val="22"/>
-          <w:szCs w:val="22"/>
-          <w:lang w:val="en-US"/>
-        </w:rPr>
-        <w:t>(loses/total)</w:t>
-      </w:r>
-    </w:p>
-    <w:p>
-      <w:pPr>
-        <w:pStyle w:val="NormalWeb"/>
-        <w:spacing w:before="0" w:beforeAutospacing="0" w:after="160" w:afterAutospacing="0"/>
-        <w:ind w:left="2124" w:firstLine="708"/>
-        <w:rPr>
-          <w:rFonts w:ascii="Calibri" w:hAnsi="Calibri" w:cs="Calibri"/>
-          <w:color w:val="000000"/>
-          <w:sz w:val="22"/>
-          <w:szCs w:val="22"/>
-          <w:lang w:val="en-US"/>
-        </w:rPr>
-      </w:pPr>
-      <w:r>
-        <w:rPr>
-          <w:rFonts w:ascii="Calibri" w:hAnsi="Calibri" w:cs="Calibri"/>
-          <w:color w:val="000000"/>
-          <w:sz w:val="22"/>
-          <w:szCs w:val="22"/>
-          <w:lang w:val="en-US"/>
-        </w:rPr>
-        <w:t>or</w:t>
-      </w:r>
-    </w:p>
-    <w:p>
-      <w:pPr>
-        <w:pStyle w:val="NormalWeb"/>
-        <w:spacing w:before="0" w:beforeAutospacing="0" w:after="160" w:afterAutospacing="0"/>
-        <w:ind w:left="2124" w:firstLine="708"/>
-        <w:rPr>
-          <w:rFonts w:ascii="Calibri" w:hAnsi="Calibri" w:cs="Calibri"/>
-          <w:color w:val="000000"/>
-          <w:sz w:val="22"/>
-          <w:szCs w:val="22"/>
-          <w:lang w:val="en-US"/>
-        </w:rPr>
-      </w:pPr>
-      <w:r>
-        <w:rPr>
-          <w:rFonts w:ascii="Calibri" w:hAnsi="Calibri" w:cs="Calibri"/>
-          <w:color w:val="000000"/>
-          <w:sz w:val="22"/>
-          <w:szCs w:val="22"/>
-          <w:lang w:val="en-US"/>
-        </w:rPr>
-        <w:t>-N</w:t>
-      </w:r>
-      <w:r>
-        <w:rPr>
-          <w:rFonts w:ascii="Calibri" w:hAnsi="Calibri" w:cs="Calibri"/>
-          <w:color w:val="000000"/>
-          <w:sz w:val="22"/>
-          <w:szCs w:val="22"/>
-          <w:lang w:val="en-US"/>
-        </w:rPr>
-        <w:t xml:space="preserve"> r / b = -M b / r,</w:t>
-      </w:r>
-    </w:p>
-    <w:p>
-      <w:pPr>
-        <w:pStyle w:val="NormalWeb"/>
-        <w:spacing w:before="0" w:beforeAutospacing="0" w:after="160" w:afterAutospacing="0"/>
-        <w:ind w:left="2124" w:firstLine="708"/>
-        <w:rPr>
-          <w:rFonts w:ascii="Calibri" w:hAnsi="Calibri" w:cs="Calibri"/>
-          <w:color w:val="000000"/>
-          <w:sz w:val="22"/>
-          <w:szCs w:val="22"/>
-          <w:lang w:val="en-US"/>
-        </w:rPr>
-      </w:pPr>
-      <w:r>
-        <w:rPr>
-          <w:rFonts w:ascii="Calibri" w:hAnsi="Calibri" w:cs="Calibri"/>
-          <w:color w:val="000000"/>
-          <w:sz w:val="22"/>
-          <w:szCs w:val="22"/>
-          <w:lang w:val="en-US"/>
-        </w:rPr>
-        <w:t>or</w:t>
-      </w:r>
-    </w:p>
-    <w:p>
-      <w:pPr>
-        <w:pStyle w:val="NormalWeb"/>
-        <w:spacing w:before="0" w:beforeAutospacing="0" w:after="160" w:afterAutospacing="0"/>
-        <w:ind w:left="2124" w:firstLine="708"/>
-        <w:rPr>
-          <w:rFonts w:ascii="Calibri" w:hAnsi="Calibri" w:cs="Calibri"/>
-          <w:b/>
-          <w:bCs/>
-          <w:color w:val="000000"/>
-          <w:sz w:val="22"/>
-          <w:szCs w:val="22"/>
-          <w:lang w:val="en-US"/>
-        </w:rPr>
-      </w:pPr>
-      <w:r>
-        <w:rPr>
-          <w:rFonts w:ascii="Calibri" w:hAnsi="Calibri" w:cs="Calibri"/>
-          <w:b/>
-          <w:bCs/>
-          <w:color w:val="000000"/>
-          <w:sz w:val="22"/>
-          <w:szCs w:val="22"/>
-          <w:lang w:val="en-US"/>
-        </w:rPr>
-        <w:t>N r² = M b²</w:t>
       </w:r>
     </w:p>
     <w:p>
@@ -4766,6 +5653,245 @@
           <w:szCs w:val="22"/>
           <w:lang w:val="en-US"/>
         </w:rPr>
+        <w:t>And f</w:t>
+      </w:r>
+      <w:r>
+        <w:rPr>
+          <w:rFonts w:ascii="Calibri" w:hAnsi="Calibri" w:cs="Calibri"/>
+          <w:color w:val="000000"/>
+          <w:sz w:val="22"/>
+          <w:szCs w:val="22"/>
+          <w:lang w:val="en-US"/>
+        </w:rPr>
+        <w:t>or the condition of equality</w:t>
+      </w:r>
+      <w:r>
+        <w:rPr>
+          <w:rFonts w:ascii="Calibri" w:hAnsi="Calibri" w:cs="Calibri"/>
+          <w:color w:val="000000"/>
+          <w:sz w:val="22"/>
+          <w:szCs w:val="22"/>
+          <w:lang w:val="en-US"/>
+        </w:rPr>
+        <w:t>:</w:t>
+      </w:r>
+      <w:r>
+        <w:rPr>
+          <w:rFonts w:ascii="Calibri" w:hAnsi="Calibri" w:cs="Calibri"/>
+          <w:color w:val="000000"/>
+          <w:sz w:val="22"/>
+          <w:szCs w:val="22"/>
+          <w:lang w:val="en-US"/>
+        </w:rPr>
+        <w:t xml:space="preserve"> (loses/total)</w:t>
+      </w:r>
+    </w:p>
+    <w:p>
+      <w:pPr>
+        <w:pStyle w:val="NormalWeb"/>
+        <w:spacing w:before="0" w:beforeAutospacing="0" w:after="160" w:afterAutospacing="0"/>
+        <w:ind w:left="1080"/>
+        <w:rPr>
+          <w:rFonts w:ascii="Calibri" w:hAnsi="Calibri" w:cs="Calibri"/>
+          <w:color w:val="000000"/>
+          <w:sz w:val="22"/>
+          <w:szCs w:val="22"/>
+          <w:lang w:val="en-US"/>
+        </w:rPr>
+      </w:pPr>
+      <w:proofErr w:type="spellStart"/>
+      <w:r>
+        <w:rPr>
+          <w:rFonts w:ascii="Calibri" w:hAnsi="Calibri" w:cs="Calibri"/>
+          <w:color w:val="000000"/>
+          <w:sz w:val="22"/>
+          <w:szCs w:val="22"/>
+          <w:lang w:val="en-US"/>
+        </w:rPr>
+        <w:t>db</w:t>
+      </w:r>
+      <w:proofErr w:type="spellEnd"/>
+      <w:r>
+        <w:rPr>
+          <w:rFonts w:ascii="Calibri" w:hAnsi="Calibri" w:cs="Calibri"/>
+          <w:color w:val="000000"/>
+          <w:sz w:val="22"/>
+          <w:szCs w:val="22"/>
+          <w:lang w:val="en-US"/>
+        </w:rPr>
+        <w:t>/</w:t>
+      </w:r>
+      <w:r>
+        <w:rPr>
+          <w:rFonts w:ascii="Calibri" w:hAnsi="Calibri" w:cs="Calibri"/>
+          <w:color w:val="000000"/>
+          <w:sz w:val="22"/>
+          <w:szCs w:val="22"/>
+          <w:lang w:val="en-US"/>
+        </w:rPr>
+        <w:t xml:space="preserve"> </w:t>
+      </w:r>
+      <w:r>
+        <w:rPr>
+          <w:rFonts w:ascii="Calibri" w:hAnsi="Calibri" w:cs="Calibri"/>
+          <w:color w:val="000000"/>
+          <w:sz w:val="22"/>
+          <w:szCs w:val="22"/>
+          <w:lang w:val="en-US"/>
+        </w:rPr>
+        <w:t>dt</w:t>
+      </w:r>
+      <w:r>
+        <w:rPr>
+          <w:rFonts w:ascii="Calibri" w:hAnsi="Calibri" w:cs="Calibri"/>
+          <w:color w:val="000000"/>
+          <w:sz w:val="22"/>
+          <w:szCs w:val="22"/>
+          <w:lang w:val="en-US"/>
+        </w:rPr>
+        <w:t xml:space="preserve"> *1/</w:t>
+      </w:r>
+      <w:r>
+        <w:rPr>
+          <w:rFonts w:ascii="Calibri" w:hAnsi="Calibri" w:cs="Calibri"/>
+          <w:color w:val="000000"/>
+          <w:sz w:val="22"/>
+          <w:szCs w:val="22"/>
+          <w:lang w:val="en-US"/>
+        </w:rPr>
+        <w:t xml:space="preserve">b = </w:t>
+      </w:r>
+      <w:proofErr w:type="spellStart"/>
+      <w:r>
+        <w:rPr>
+          <w:rFonts w:ascii="Calibri" w:hAnsi="Calibri" w:cs="Calibri"/>
+          <w:color w:val="000000"/>
+          <w:sz w:val="22"/>
+          <w:szCs w:val="22"/>
+          <w:lang w:val="en-US"/>
+        </w:rPr>
+        <w:t>dr</w:t>
+      </w:r>
+      <w:proofErr w:type="spellEnd"/>
+      <w:r>
+        <w:rPr>
+          <w:rFonts w:ascii="Calibri" w:hAnsi="Calibri" w:cs="Calibri"/>
+          <w:color w:val="000000"/>
+          <w:sz w:val="22"/>
+          <w:szCs w:val="22"/>
+          <w:lang w:val="en-US"/>
+        </w:rPr>
+        <w:t>/dt</w:t>
+      </w:r>
+      <w:r>
+        <w:rPr>
+          <w:rFonts w:ascii="Calibri" w:hAnsi="Calibri" w:cs="Calibri"/>
+          <w:color w:val="000000"/>
+          <w:sz w:val="22"/>
+          <w:szCs w:val="22"/>
+          <w:lang w:val="en-US"/>
+        </w:rPr>
+        <w:t xml:space="preserve">*1/r </w:t>
+      </w:r>
+      <w:r>
+        <w:rPr>
+          <w:rFonts w:ascii="Calibri" w:hAnsi="Calibri" w:cs="Calibri"/>
+          <w:color w:val="000000"/>
+          <w:sz w:val="22"/>
+          <w:szCs w:val="22"/>
+          <w:lang w:val="en-US"/>
+        </w:rPr>
+        <w:t>--------&gt;   -</w:t>
+      </w:r>
+      <w:r>
+        <w:rPr>
+          <w:rFonts w:ascii="Calibri" w:hAnsi="Calibri" w:cs="Calibri"/>
+          <w:color w:val="000000"/>
+          <w:sz w:val="22"/>
+          <w:szCs w:val="22"/>
+          <w:lang w:val="en-US"/>
+        </w:rPr>
+        <w:t>N</w:t>
+      </w:r>
+      <w:r>
+        <w:rPr>
+          <w:rFonts w:ascii="Calibri" w:hAnsi="Calibri" w:cs="Calibri"/>
+          <w:color w:val="000000"/>
+          <w:sz w:val="22"/>
+          <w:szCs w:val="22"/>
+          <w:lang w:val="en-US"/>
+        </w:rPr>
+        <w:t xml:space="preserve"> r / b = -M b / r</w:t>
+      </w:r>
+      <w:r>
+        <w:rPr>
+          <w:rFonts w:ascii="Calibri" w:hAnsi="Calibri" w:cs="Calibri"/>
+          <w:color w:val="000000"/>
+          <w:sz w:val="22"/>
+          <w:szCs w:val="22"/>
+          <w:lang w:val="en-US"/>
+        </w:rPr>
+        <w:t xml:space="preserve"> </w:t>
+      </w:r>
+      <w:r>
+        <w:rPr>
+          <w:rFonts w:ascii="Calibri" w:hAnsi="Calibri" w:cs="Calibri"/>
+          <w:color w:val="000000"/>
+          <w:sz w:val="22"/>
+          <w:szCs w:val="22"/>
+          <w:lang w:val="en-US"/>
+        </w:rPr>
+        <w:t>-----------&gt;</w:t>
+      </w:r>
+      <w:r>
+        <w:rPr>
+          <w:rFonts w:ascii="Calibri" w:hAnsi="Calibri" w:cs="Calibri"/>
+          <w:color w:val="000000"/>
+          <w:sz w:val="22"/>
+          <w:szCs w:val="22"/>
+          <w:lang w:val="en-US"/>
+        </w:rPr>
+        <w:t xml:space="preserve"> </w:t>
+      </w:r>
+      <w:r>
+        <w:rPr>
+          <w:rFonts w:ascii="Calibri" w:hAnsi="Calibri" w:cs="Calibri"/>
+          <w:b/>
+          <w:bCs/>
+          <w:color w:val="000000"/>
+          <w:sz w:val="22"/>
+          <w:szCs w:val="22"/>
+          <w:highlight w:val="yellow"/>
+          <w:lang w:val="en-US"/>
+        </w:rPr>
+        <w:t>N r² = M b²</w:t>
+      </w:r>
+    </w:p>
+    <w:p>
+      <w:pPr>
+        <w:pStyle w:val="NormalWeb"/>
+        <w:numPr>
+          <w:ilvl w:val="1"/>
+          <w:numId w:val="8"/>
+        </w:numPr>
+        <w:spacing w:before="0" w:beforeAutospacing="0" w:after="160" w:afterAutospacing="0"/>
+        <w:rPr>
+          <w:rFonts w:ascii="Calibri" w:hAnsi="Calibri" w:cs="Calibri"/>
+          <w:color w:val="000000"/>
+          <w:sz w:val="22"/>
+          <w:szCs w:val="22"/>
+          <w:lang w:val="en-US"/>
+        </w:rPr>
+      </w:pPr>
+      <w:r>
+        <w:rPr>
+          <w:rFonts w:ascii="Calibri" w:hAnsi="Calibri" w:cs="Calibri"/>
+          <w:color w:val="000000"/>
+          <w:sz w:val="22"/>
+          <w:szCs w:val="22"/>
+          <w:lang w:val="en-US"/>
+        </w:rPr>
+        <w:lastRenderedPageBreak/>
         <w:t xml:space="preserve">He explains </w:t>
       </w:r>
       <w:r>
@@ -4967,7 +6093,27 @@
           <w:szCs w:val="22"/>
           <w:lang w:val="en-US"/>
         </w:rPr>
-        <w:t xml:space="preserve"> Thus, he made conclusion of divided forces: sum of squares of two portions of the “Red” (divided forces) are for all values equal to the square of the “Blue” force (p.48).</w:t>
+        <w:t xml:space="preserve"> Thus, he made conclusion of divided forces: sum of squares of two portions of the divided forces are for all values equal to the square of the </w:t>
+      </w:r>
+      <w:r>
+        <w:rPr>
+          <w:rFonts w:ascii="Calibri" w:hAnsi="Calibri" w:cs="Calibri"/>
+          <w:color w:val="000000"/>
+          <w:sz w:val="22"/>
+          <w:szCs w:val="22"/>
+          <w:lang w:val="en-US"/>
+        </w:rPr>
+        <w:t>other (not divided)</w:t>
+      </w:r>
+      <w:r>
+        <w:rPr>
+          <w:rFonts w:ascii="Calibri" w:hAnsi="Calibri" w:cs="Calibri"/>
+          <w:color w:val="000000"/>
+          <w:sz w:val="22"/>
+          <w:szCs w:val="22"/>
+          <w:lang w:val="en-US"/>
+        </w:rPr>
+        <w:t xml:space="preserve"> force (p.48).</w:t>
       </w:r>
     </w:p>
     <w:p>
@@ -4980,12 +6126,144 @@
         <w:spacing w:before="0" w:beforeAutospacing="0" w:after="160" w:afterAutospacing="0"/>
         <w:rPr>
           <w:rFonts w:ascii="Calibri" w:hAnsi="Calibri" w:cs="Calibri"/>
-          <w:color w:val="000000"/>
-          <w:sz w:val="22"/>
-          <w:szCs w:val="22"/>
-          <w:lang w:val="en-US"/>
-        </w:rPr>
-      </w:pPr>
+          <w:b/>
+          <w:bCs/>
+          <w:color w:val="000000"/>
+          <w:sz w:val="22"/>
+          <w:szCs w:val="22"/>
+          <w:lang w:val="en-US"/>
+        </w:rPr>
+      </w:pPr>
+      <w:r>
+        <w:rPr>
+          <w:rFonts w:ascii="Calibri" w:hAnsi="Calibri" w:cs="Calibri"/>
+          <w:color w:val="000000"/>
+          <w:sz w:val="22"/>
+          <w:szCs w:val="22"/>
+          <w:lang w:val="en-US"/>
+        </w:rPr>
+        <w:t xml:space="preserve">Let the numerical values of the blue and represented by b and r, then in a small interval of time the change in b and r is represented by </w:t>
+      </w:r>
+      <w:proofErr w:type="spellStart"/>
+      <w:r>
+        <w:rPr>
+          <w:rFonts w:ascii="Calibri" w:hAnsi="Calibri" w:cs="Calibri"/>
+          <w:color w:val="000000"/>
+          <w:sz w:val="22"/>
+          <w:szCs w:val="22"/>
+          <w:lang w:val="en-US"/>
+        </w:rPr>
+        <w:t>db</w:t>
+      </w:r>
+      <w:proofErr w:type="spellEnd"/>
+      <w:r>
+        <w:rPr>
+          <w:rFonts w:ascii="Calibri" w:hAnsi="Calibri" w:cs="Calibri"/>
+          <w:color w:val="000000"/>
+          <w:sz w:val="22"/>
+          <w:szCs w:val="22"/>
+          <w:lang w:val="en-US"/>
+        </w:rPr>
+        <w:t xml:space="preserve"> and </w:t>
+      </w:r>
+      <w:proofErr w:type="spellStart"/>
+      <w:r>
+        <w:rPr>
+          <w:rFonts w:ascii="Calibri" w:hAnsi="Calibri" w:cs="Calibri"/>
+          <w:color w:val="000000"/>
+          <w:sz w:val="22"/>
+          <w:szCs w:val="22"/>
+          <w:lang w:val="en-US"/>
+        </w:rPr>
+        <w:t>dr</w:t>
+      </w:r>
+      <w:proofErr w:type="spellEnd"/>
+      <w:r>
+        <w:rPr>
+          <w:rFonts w:ascii="Calibri" w:hAnsi="Calibri" w:cs="Calibri"/>
+          <w:color w:val="000000"/>
+          <w:sz w:val="22"/>
+          <w:szCs w:val="22"/>
+          <w:lang w:val="en-US"/>
+        </w:rPr>
+        <w:t xml:space="preserve"> of such relative magnitude that;</w:t>
+      </w:r>
+      <w:r>
+        <w:rPr>
+          <w:rFonts w:ascii="Calibri" w:hAnsi="Calibri" w:cs="Calibri"/>
+          <w:color w:val="000000"/>
+          <w:sz w:val="22"/>
+          <w:szCs w:val="22"/>
+          <w:lang w:val="en-US"/>
+        </w:rPr>
+        <w:br/>
+      </w:r>
+      <w:proofErr w:type="spellStart"/>
+      <w:r>
+        <w:rPr>
+          <w:rFonts w:ascii="Calibri" w:hAnsi="Calibri" w:cs="Calibri"/>
+          <w:color w:val="000000"/>
+          <w:sz w:val="22"/>
+          <w:szCs w:val="22"/>
+          <w:lang w:val="en-US"/>
+        </w:rPr>
+        <w:t>db</w:t>
+      </w:r>
+      <w:proofErr w:type="spellEnd"/>
+      <w:r>
+        <w:rPr>
+          <w:rFonts w:ascii="Calibri" w:hAnsi="Calibri" w:cs="Calibri"/>
+          <w:color w:val="000000"/>
+          <w:sz w:val="22"/>
+          <w:szCs w:val="22"/>
+          <w:lang w:val="en-US"/>
+        </w:rPr>
+        <w:t>/</w:t>
+      </w:r>
+      <w:proofErr w:type="spellStart"/>
+      <w:r>
+        <w:rPr>
+          <w:rFonts w:ascii="Calibri" w:hAnsi="Calibri" w:cs="Calibri"/>
+          <w:color w:val="000000"/>
+          <w:sz w:val="22"/>
+          <w:szCs w:val="22"/>
+          <w:lang w:val="en-US"/>
+        </w:rPr>
+        <w:t>dr</w:t>
+      </w:r>
+      <w:proofErr w:type="spellEnd"/>
+      <w:r>
+        <w:rPr>
+          <w:rFonts w:ascii="Calibri" w:hAnsi="Calibri" w:cs="Calibri"/>
+          <w:color w:val="000000"/>
+          <w:sz w:val="22"/>
+          <w:szCs w:val="22"/>
+          <w:lang w:val="en-US"/>
+        </w:rPr>
+        <w:t>=r/b  -----&gt;</w:t>
+      </w:r>
+      <w:proofErr w:type="spellStart"/>
+      <w:r>
+        <w:rPr>
+          <w:rFonts w:ascii="Calibri" w:hAnsi="Calibri" w:cs="Calibri"/>
+          <w:color w:val="000000"/>
+          <w:sz w:val="22"/>
+          <w:szCs w:val="22"/>
+          <w:lang w:val="en-US"/>
+        </w:rPr>
+        <w:t>db</w:t>
+      </w:r>
+      <w:proofErr w:type="spellEnd"/>
+      <w:r>
+        <w:rPr>
+          <w:rFonts w:ascii="Calibri" w:hAnsi="Calibri" w:cs="Calibri"/>
+          <w:color w:val="000000"/>
+          <w:sz w:val="22"/>
+          <w:szCs w:val="22"/>
+          <w:lang w:val="en-US"/>
+        </w:rPr>
+        <w:t>*b = r*</w:t>
+      </w:r>
       <w:r>
         <w:rPr>
           <w:rFonts w:ascii="Calibri" w:hAnsi="Calibri" w:cs="Calibri"/>
@@ -4996,6 +6274,727 @@
         </w:rPr>
         <w:t xml:space="preserve"> </w:t>
       </w:r>
+      <w:proofErr w:type="spellStart"/>
+      <w:r>
+        <w:rPr>
+          <w:rFonts w:ascii="Calibri" w:hAnsi="Calibri" w:cs="Calibri"/>
+          <w:color w:val="000000"/>
+          <w:sz w:val="22"/>
+          <w:szCs w:val="22"/>
+          <w:lang w:val="en-US"/>
+        </w:rPr>
+        <w:t>dr</w:t>
+      </w:r>
+      <w:proofErr w:type="spellEnd"/>
+    </w:p>
+    <w:p>
+      <w:pPr>
+        <w:pStyle w:val="NormalWeb"/>
+        <w:numPr>
+          <w:ilvl w:val="1"/>
+          <w:numId w:val="8"/>
+        </w:numPr>
+        <w:spacing w:before="0" w:beforeAutospacing="0" w:after="160" w:afterAutospacing="0"/>
+        <w:rPr>
+          <w:rFonts w:ascii="Calibri" w:hAnsi="Calibri" w:cs="Calibri"/>
+          <w:b/>
+          <w:bCs/>
+          <w:color w:val="000000"/>
+          <w:sz w:val="22"/>
+          <w:szCs w:val="22"/>
+          <w:lang w:val="en-US"/>
+        </w:rPr>
+      </w:pPr>
+      <w:r>
+        <w:rPr>
+          <w:rFonts w:ascii="Calibri" w:hAnsi="Calibri" w:cs="Calibri"/>
+          <w:color w:val="000000"/>
+          <w:sz w:val="22"/>
+          <w:szCs w:val="22"/>
+          <w:lang w:val="en-US"/>
+        </w:rPr>
+        <w:t>Change of area of b² is 2b*</w:t>
+      </w:r>
+      <w:proofErr w:type="spellStart"/>
+      <w:r>
+        <w:rPr>
+          <w:rFonts w:ascii="Calibri" w:hAnsi="Calibri" w:cs="Calibri"/>
+          <w:color w:val="000000"/>
+          <w:sz w:val="22"/>
+          <w:szCs w:val="22"/>
+          <w:lang w:val="en-US"/>
+        </w:rPr>
+        <w:t>db</w:t>
+      </w:r>
+      <w:proofErr w:type="spellEnd"/>
+      <w:r>
+        <w:rPr>
+          <w:rFonts w:ascii="Calibri" w:hAnsi="Calibri" w:cs="Calibri"/>
+          <w:color w:val="000000"/>
+          <w:sz w:val="22"/>
+          <w:szCs w:val="22"/>
+          <w:lang w:val="en-US"/>
+        </w:rPr>
+        <w:t xml:space="preserve">, </w:t>
+      </w:r>
+    </w:p>
+    <w:p>
+      <w:pPr>
+        <w:pStyle w:val="NormalWeb"/>
+        <w:spacing w:before="0" w:beforeAutospacing="0" w:after="160" w:afterAutospacing="0"/>
+        <w:ind w:left="1080"/>
+        <w:rPr>
+          <w:rFonts w:ascii="Calibri" w:hAnsi="Calibri" w:cs="Calibri"/>
+          <w:b/>
+          <w:bCs/>
+          <w:color w:val="000000"/>
+          <w:sz w:val="22"/>
+          <w:szCs w:val="22"/>
+          <w:lang w:val="en-US"/>
+        </w:rPr>
+      </w:pPr>
+      <w:r>
+        <w:rPr>
+          <w:rFonts w:ascii="Calibri" w:hAnsi="Calibri" w:cs="Calibri"/>
+          <w:color w:val="000000"/>
+          <w:sz w:val="22"/>
+          <w:szCs w:val="22"/>
+          <w:lang w:val="en-US"/>
+        </w:rPr>
+        <w:t>Change of area of r² is 2r*</w:t>
+      </w:r>
+      <w:proofErr w:type="spellStart"/>
+      <w:r>
+        <w:rPr>
+          <w:rFonts w:ascii="Calibri" w:hAnsi="Calibri" w:cs="Calibri"/>
+          <w:color w:val="000000"/>
+          <w:sz w:val="22"/>
+          <w:szCs w:val="22"/>
+          <w:lang w:val="en-US"/>
+        </w:rPr>
+        <w:t>dr</w:t>
+      </w:r>
+      <w:proofErr w:type="spellEnd"/>
+      <w:r>
+        <w:rPr>
+          <w:rFonts w:ascii="Calibri" w:hAnsi="Calibri" w:cs="Calibri"/>
+          <w:color w:val="000000"/>
+          <w:sz w:val="22"/>
+          <w:szCs w:val="22"/>
+          <w:lang w:val="en-US"/>
+        </w:rPr>
+        <w:t xml:space="preserve"> which according to </w:t>
+      </w:r>
+      <w:r>
+        <w:rPr>
+          <w:rFonts w:ascii="Calibri" w:hAnsi="Calibri" w:cs="Calibri"/>
+          <w:color w:val="000000"/>
+          <w:sz w:val="22"/>
+          <w:szCs w:val="22"/>
+          <w:lang w:val="en-US"/>
+        </w:rPr>
+        <w:t>foregoing (</w:t>
+      </w:r>
+      <w:r>
+        <w:rPr>
+          <w:rFonts w:ascii="Calibri" w:hAnsi="Calibri" w:cs="Calibri"/>
+          <w:color w:val="000000"/>
+          <w:sz w:val="22"/>
+          <w:szCs w:val="22"/>
+          <w:lang w:val="en-US"/>
+        </w:rPr>
+        <w:t xml:space="preserve">1), are equal. </w:t>
+      </w:r>
+      <w:r>
+        <w:rPr>
+          <w:rFonts w:ascii="Calibri" w:hAnsi="Calibri" w:cs="Calibri"/>
+          <w:color w:val="000000"/>
+          <w:sz w:val="22"/>
+          <w:szCs w:val="22"/>
+          <w:lang w:val="en-US"/>
+        </w:rPr>
+        <w:t>Therefore,</w:t>
+      </w:r>
+      <w:r>
+        <w:rPr>
+          <w:rFonts w:ascii="Calibri" w:hAnsi="Calibri" w:cs="Calibri"/>
+          <w:color w:val="000000"/>
+          <w:sz w:val="22"/>
+          <w:szCs w:val="22"/>
+          <w:lang w:val="en-US"/>
+        </w:rPr>
+        <w:t xml:space="preserve"> the difference between the two squares is constant. </w:t>
+      </w:r>
+      <w:r>
+        <w:rPr>
+          <w:rFonts w:ascii="Calibri" w:hAnsi="Calibri" w:cs="Calibri"/>
+          <w:color w:val="000000"/>
+          <w:sz w:val="22"/>
+          <w:szCs w:val="22"/>
+          <w:lang w:val="en-US"/>
+        </w:rPr>
+        <w:t>q represents the numerical v</w:t>
+      </w:r>
+      <w:r>
+        <w:rPr>
+          <w:rFonts w:ascii="Calibri" w:hAnsi="Calibri" w:cs="Calibri"/>
+          <w:color w:val="000000"/>
+          <w:sz w:val="22"/>
+          <w:szCs w:val="22"/>
+          <w:lang w:val="en-US"/>
+        </w:rPr>
+        <w:t>alue of the remainder of the blue force after annihilation of the red</w:t>
+      </w:r>
+      <w:r>
+        <w:rPr>
+          <w:rFonts w:ascii="Calibri" w:hAnsi="Calibri" w:cs="Calibri"/>
+          <w:color w:val="000000"/>
+          <w:sz w:val="22"/>
+          <w:szCs w:val="22"/>
+          <w:lang w:val="en-US"/>
+        </w:rPr>
+        <w:t xml:space="preserve"> (p.49-50)</w:t>
+      </w:r>
+      <w:r>
+        <w:rPr>
+          <w:rFonts w:ascii="Calibri" w:hAnsi="Calibri" w:cs="Calibri"/>
+          <w:color w:val="000000"/>
+          <w:sz w:val="22"/>
+          <w:szCs w:val="22"/>
+          <w:lang w:val="en-US"/>
+        </w:rPr>
+        <w:t xml:space="preserve">. </w:t>
+      </w:r>
+    </w:p>
+    <w:p>
+      <w:pPr>
+        <w:pStyle w:val="NormalWeb"/>
+        <w:spacing w:before="0" w:beforeAutospacing="0" w:after="160" w:afterAutospacing="0"/>
+        <w:ind w:left="1080"/>
+        <w:rPr>
+          <w:rFonts w:ascii="Calibri" w:hAnsi="Calibri" w:cs="Calibri"/>
+          <w:color w:val="000000"/>
+          <w:sz w:val="22"/>
+          <w:szCs w:val="22"/>
+          <w:lang w:val="fr-FR"/>
+        </w:rPr>
+      </w:pPr>
+      <w:r>
+        <w:rPr>
+          <w:rFonts w:ascii="Calibri" w:hAnsi="Calibri" w:cs="Calibri"/>
+          <w:color w:val="000000"/>
+          <w:sz w:val="22"/>
+          <w:szCs w:val="22"/>
+          <w:lang w:val="fr-FR"/>
+        </w:rPr>
+        <w:t>b²-r² = constant ------&gt;</w:t>
+      </w:r>
+      <w:r>
+        <w:rPr>
+          <w:rFonts w:ascii="Calibri" w:hAnsi="Calibri" w:cs="Calibri"/>
+          <w:color w:val="000000"/>
+          <w:sz w:val="22"/>
+          <w:szCs w:val="22"/>
+          <w:lang w:val="fr-FR"/>
+        </w:rPr>
+        <w:t xml:space="preserve"> </w:t>
+      </w:r>
+      <w:r>
+        <w:rPr>
+          <w:rFonts w:ascii="Calibri" w:hAnsi="Calibri" w:cs="Calibri"/>
+          <w:color w:val="000000"/>
+          <w:sz w:val="22"/>
+          <w:szCs w:val="22"/>
+          <w:lang w:val="fr-FR"/>
+        </w:rPr>
+        <w:t>b²-r²</w:t>
+      </w:r>
+      <w:r>
+        <w:rPr>
+          <w:rFonts w:ascii="Calibri" w:hAnsi="Calibri" w:cs="Calibri"/>
+          <w:color w:val="000000"/>
+          <w:sz w:val="22"/>
+          <w:szCs w:val="22"/>
+          <w:lang w:val="fr-FR"/>
+        </w:rPr>
+        <w:t xml:space="preserve">=q²  ---------&gt; </w:t>
+      </w:r>
+      <w:r>
+        <w:rPr>
+          <w:rFonts w:ascii="Calibri" w:hAnsi="Calibri" w:cs="Calibri"/>
+          <w:color w:val="000000"/>
+          <w:sz w:val="22"/>
+          <w:szCs w:val="22"/>
+          <w:lang w:val="fr-FR"/>
+        </w:rPr>
+        <w:t>b²</w:t>
+      </w:r>
+      <w:r>
+        <w:rPr>
+          <w:rFonts w:ascii="Calibri" w:hAnsi="Calibri" w:cs="Calibri"/>
+          <w:color w:val="000000"/>
+          <w:sz w:val="22"/>
+          <w:szCs w:val="22"/>
+          <w:lang w:val="fr-FR"/>
+        </w:rPr>
+        <w:t>=q²</w:t>
+      </w:r>
+      <w:r>
+        <w:rPr>
+          <w:rFonts w:ascii="Calibri" w:hAnsi="Calibri" w:cs="Calibri"/>
+          <w:color w:val="000000"/>
+          <w:sz w:val="22"/>
+          <w:szCs w:val="22"/>
+          <w:lang w:val="fr-FR"/>
+        </w:rPr>
+        <w:t>+</w:t>
+      </w:r>
+      <w:r>
+        <w:rPr>
+          <w:rFonts w:ascii="Calibri" w:hAnsi="Calibri" w:cs="Calibri"/>
+          <w:color w:val="000000"/>
+          <w:sz w:val="22"/>
+          <w:szCs w:val="22"/>
+          <w:lang w:val="fr-FR"/>
+        </w:rPr>
+        <w:t>r²</w:t>
+      </w:r>
+    </w:p>
+    <w:p>
+      <w:pPr>
+        <w:pStyle w:val="NormalWeb"/>
+        <w:spacing w:before="0" w:beforeAutospacing="0" w:after="160" w:afterAutospacing="0"/>
+        <w:rPr>
+          <w:rFonts w:ascii="Calibri" w:hAnsi="Calibri" w:cs="Calibri"/>
+          <w:b/>
+          <w:bCs/>
+          <w:color w:val="000000"/>
+          <w:sz w:val="22"/>
+          <w:szCs w:val="22"/>
+          <w:lang w:val="fr-FR"/>
+        </w:rPr>
+      </w:pPr>
+    </w:p>
+    <w:p>
+      <w:pPr>
+        <w:pStyle w:val="NormalWeb"/>
+        <w:spacing w:before="0" w:beforeAutospacing="0" w:after="160" w:afterAutospacing="0"/>
+        <w:rPr>
+          <w:rFonts w:ascii="Calibri" w:hAnsi="Calibri" w:cs="Calibri"/>
+          <w:b/>
+          <w:bCs/>
+          <w:color w:val="000000"/>
+          <w:sz w:val="22"/>
+          <w:szCs w:val="22"/>
+          <w:lang w:val="fr-FR"/>
+        </w:rPr>
+      </w:pPr>
+    </w:p>
+    <w:p>
+      <w:pPr>
+        <w:pStyle w:val="NormalWeb"/>
+        <w:spacing w:before="0" w:beforeAutospacing="0" w:after="160" w:afterAutospacing="0"/>
+        <w:rPr>
+          <w:rFonts w:ascii="Calibri" w:hAnsi="Calibri" w:cs="Calibri"/>
+          <w:b/>
+          <w:bCs/>
+          <w:color w:val="000000"/>
+          <w:sz w:val="22"/>
+          <w:szCs w:val="22"/>
+          <w:lang w:val="fr-FR"/>
+        </w:rPr>
+      </w:pPr>
+      <w:r>
+        <w:rPr>
+          <w:rFonts w:ascii="Calibri" w:hAnsi="Calibri" w:cs="Calibri"/>
+          <w:b/>
+          <w:bCs/>
+          <w:noProof/>
+          <w:color w:val="000000"/>
+          <w:sz w:val="22"/>
+          <w:szCs w:val="22"/>
+          <w:lang w:val="en-US"/>
+        </w:rPr>
+        <mc:AlternateContent>
+          <mc:Choice Requires="wps">
+            <w:drawing>
+              <wp:anchor distT="0" distB="0" distL="114300" distR="114300" simplePos="0" relativeHeight="251662336" behindDoc="0" locked="0" layoutInCell="1" allowOverlap="1" wp14:anchorId="426928AC" wp14:editId="4790EA4B">
+                <wp:simplePos x="0" y="0"/>
+                <wp:positionH relativeFrom="column">
+                  <wp:posOffset>1052830</wp:posOffset>
+                </wp:positionH>
+                <wp:positionV relativeFrom="paragraph">
+                  <wp:posOffset>185420</wp:posOffset>
+                </wp:positionV>
+                <wp:extent cx="1428750" cy="1153160"/>
+                <wp:effectExtent l="0" t="0" r="19050" b="27940"/>
+                <wp:wrapNone/>
+                <wp:docPr id="2" name="Flowchart: Process 2"/>
+                <wp:cNvGraphicFramePr/>
+                <a:graphic xmlns:a="http://schemas.openxmlformats.org/drawingml/2006/main">
+                  <a:graphicData uri="http://schemas.microsoft.com/office/word/2010/wordprocessingShape">
+                    <wps:wsp>
+                      <wps:cNvSpPr/>
+                      <wps:spPr>
+                        <a:xfrm>
+                          <a:off x="0" y="0"/>
+                          <a:ext cx="1428750" cy="1153160"/>
+                        </a:xfrm>
+                        <a:prstGeom prst="flowChartProcess">
+                          <a:avLst/>
+                        </a:prstGeom>
+                      </wps:spPr>
+                      <wps:style>
+                        <a:lnRef idx="2">
+                          <a:schemeClr val="accent6"/>
+                        </a:lnRef>
+                        <a:fillRef idx="1">
+                          <a:schemeClr val="lt1"/>
+                        </a:fillRef>
+                        <a:effectRef idx="0">
+                          <a:schemeClr val="accent6"/>
+                        </a:effectRef>
+                        <a:fontRef idx="minor">
+                          <a:schemeClr val="dk1"/>
+                        </a:fontRef>
+                      </wps:style>
+                      <wps:bodyPr rot="0" spcFirstLastPara="0" vertOverflow="overflow" horzOverflow="overflow" vert="horz" wrap="square" lIns="91440" tIns="45720" rIns="91440" bIns="45720" numCol="1" spcCol="0" rtlCol="0" fromWordArt="0" anchor="ctr" anchorCtr="0" forceAA="0" compatLnSpc="1">
+                        <a:prstTxWarp prst="textNoShape">
+                          <a:avLst/>
+                        </a:prstTxWarp>
+                        <a:noAutofit/>
+                      </wps:bodyPr>
+                    </wps:wsp>
+                  </a:graphicData>
+                </a:graphic>
+                <wp14:sizeRelH relativeFrom="margin">
+                  <wp14:pctWidth>0</wp14:pctWidth>
+                </wp14:sizeRelH>
+                <wp14:sizeRelV relativeFrom="margin">
+                  <wp14:pctHeight>0</wp14:pctHeight>
+                </wp14:sizeRelV>
+              </wp:anchor>
+            </w:drawing>
+          </mc:Choice>
+          <mc:Fallback>
+            <w:pict>
+              <v:shapetype w14:anchorId="004C55D5" id="_x0000_t109" coordsize="21600,21600" o:spt="109" path="m,l,21600r21600,l21600,xe">
+                <v:stroke joinstyle="miter"/>
+                <v:path gradientshapeok="t" o:connecttype="rect"/>
+              </v:shapetype>
+              <v:shape id="Flowchart: Process 2" o:spid="_x0000_s1026" type="#_x0000_t109" style="position:absolute;margin-left:82.9pt;margin-top:14.6pt;width:112.5pt;height:90.8pt;z-index:251662336;visibility:visible;mso-wrap-style:square;mso-width-percent:0;mso-height-percent:0;mso-wrap-distance-left:9pt;mso-wrap-distance-top:0;mso-wrap-distance-right:9pt;mso-wrap-distance-bottom:0;mso-position-horizontal:absolute;mso-position-horizontal-relative:text;mso-position-vertical:absolute;mso-position-vertical-relative:text;mso-width-percent:0;mso-height-percent:0;mso-width-relative:margin;mso-height-relative:margin;v-text-anchor:middle" o:gfxdata="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" fillcolor="white [3201]" strokecolor="#70ad47 [3209]" strokeweight="1pt"/>
+            </w:pict>
+          </mc:Fallback>
+        </mc:AlternateContent>
+      </w:r>
+    </w:p>
+    <w:p>
+      <w:pPr>
+        <w:pStyle w:val="NormalWeb"/>
+        <w:spacing w:before="0" w:beforeAutospacing="0" w:after="160" w:afterAutospacing="0"/>
+        <w:ind w:left="1080"/>
+        <w:rPr>
+          <w:rFonts w:ascii="Calibri" w:hAnsi="Calibri" w:cs="Calibri"/>
+          <w:color w:val="000000"/>
+          <w:sz w:val="22"/>
+          <w:szCs w:val="22"/>
+          <w:lang w:val="fr-FR"/>
+        </w:rPr>
+      </w:pPr>
+      <w:r>
+        <w:rPr>
+          <w:rFonts w:ascii="Calibri" w:hAnsi="Calibri" w:cs="Calibri"/>
+          <w:b/>
+          <w:bCs/>
+          <w:color w:val="000000"/>
+          <w:sz w:val="22"/>
+          <w:szCs w:val="22"/>
+          <w:lang w:val="en-US"/>
+        </w:rPr>
+        <mc:AlternateContent>
+          <mc:Choice Requires="wps">
+            <w:drawing>
+              <wp:anchor distT="0" distB="0" distL="114300" distR="114300" simplePos="0" relativeHeight="251665408" behindDoc="0" locked="0" layoutInCell="1" allowOverlap="1" wp14:anchorId="48A480EC" wp14:editId="52DC6615">
+                <wp:simplePos x="0" y="0"/>
+                <wp:positionH relativeFrom="margin">
+                  <wp:posOffset>1052830</wp:posOffset>
+                </wp:positionH>
+                <wp:positionV relativeFrom="paragraph">
+                  <wp:posOffset>340660</wp:posOffset>
+                </wp:positionV>
+                <wp:extent cx="851807" cy="733760"/>
+                <wp:effectExtent l="0" t="0" r="24765" b="28575"/>
+                <wp:wrapNone/>
+                <wp:docPr id="5" name="Flowchart: Process 5"/>
+                <wp:cNvGraphicFramePr/>
+                <a:graphic xmlns:a="http://schemas.openxmlformats.org/drawingml/2006/main">
+                  <a:graphicData uri="http://schemas.microsoft.com/office/word/2010/wordprocessingShape">
+                    <wps:wsp>
+                      <wps:cNvSpPr/>
+                      <wps:spPr>
+                        <a:xfrm>
+                          <a:off x="0" y="0"/>
+                          <a:ext cx="851807" cy="733760"/>
+                        </a:xfrm>
+                        <a:prstGeom prst="flowChartProcess">
+                          <a:avLst/>
+                        </a:prstGeom>
+                      </wps:spPr>
+                      <wps:style>
+                        <a:lnRef idx="2">
+                          <a:schemeClr val="accent6"/>
+                        </a:lnRef>
+                        <a:fillRef idx="1">
+                          <a:schemeClr val="lt1"/>
+                        </a:fillRef>
+                        <a:effectRef idx="0">
+                          <a:schemeClr val="accent6"/>
+                        </a:effectRef>
+                        <a:fontRef idx="minor">
+                          <a:schemeClr val="dk1"/>
+                        </a:fontRef>
+                      </wps:style>
+                      <wps:bodyPr rot="0" spcFirstLastPara="0" vertOverflow="overflow" horzOverflow="overflow" vert="horz" wrap="square" lIns="91440" tIns="45720" rIns="91440" bIns="45720" numCol="1" spcCol="0" rtlCol="0" fromWordArt="0" anchor="ctr" anchorCtr="0" forceAA="0" compatLnSpc="1">
+                        <a:prstTxWarp prst="textNoShape">
+                          <a:avLst/>
+                        </a:prstTxWarp>
+                        <a:noAutofit/>
+                      </wps:bodyPr>
+                    </wps:wsp>
+                  </a:graphicData>
+                </a:graphic>
+                <wp14:sizeRelH relativeFrom="margin">
+                  <wp14:pctWidth>0</wp14:pctWidth>
+                </wp14:sizeRelH>
+                <wp14:sizeRelV relativeFrom="margin">
+                  <wp14:pctHeight>0</wp14:pctHeight>
+                </wp14:sizeRelV>
+              </wp:anchor>
+            </w:drawing>
+          </mc:Choice>
+          <mc:Fallback>
+            <w:pict>
+              <v:shape w14:anchorId="427708E0" id="Flowchart: Process 5" o:spid="_x0000_s1026" type="#_x0000_t109" style="position:absolute;margin-left:82.9pt;margin-top:26.8pt;width:67.05pt;height:57.8pt;z-index:251665408;visibility:visible;mso-wrap-style:square;mso-width-percent:0;mso-height-percent:0;mso-wrap-distance-left:9pt;mso-wrap-distance-top:0;mso-wrap-distance-right:9pt;mso-wrap-distance-bottom:0;mso-position-horizontal:absolute;mso-position-horizontal-relative:margin;mso-position-vertical:absolute;mso-position-vertical-relative:text;mso-width-percent:0;mso-height-percent:0;mso-width-relative:margin;mso-height-relative:margin;v-text-anchor:middle" o:gfxdata="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" fillcolor="white [3201]" strokecolor="#70ad47 [3209]" strokeweight="1pt">
+                <w10:wrap anchorx="margin"/>
+              </v:shape>
+            </w:pict>
+          </mc:Fallback>
+        </mc:AlternateContent>
+      </w:r>
+      <w:r>
+        <w:rPr>
+          <w:rFonts w:ascii="Calibri" w:hAnsi="Calibri" w:cs="Calibri"/>
+          <w:b/>
+          <w:bCs/>
+          <w:color w:val="000000"/>
+          <w:sz w:val="22"/>
+          <w:szCs w:val="22"/>
+          <w:lang w:val="en-US"/>
+        </w:rPr>
+        <mc:AlternateContent>
+          <mc:Choice Requires="wps">
+            <w:drawing>
+              <wp:anchor distT="0" distB="0" distL="114300" distR="114300" simplePos="0" relativeHeight="251664384" behindDoc="0" locked="0" layoutInCell="1" allowOverlap="1" wp14:anchorId="36196EB8" wp14:editId="7EA9CAF7">
+                <wp:simplePos x="0" y="0"/>
+                <wp:positionH relativeFrom="margin">
+                  <wp:posOffset>1052831</wp:posOffset>
+                </wp:positionH>
+                <wp:positionV relativeFrom="paragraph">
+                  <wp:posOffset>200659</wp:posOffset>
+                </wp:positionV>
+                <wp:extent cx="971550" cy="866775"/>
+                <wp:effectExtent l="0" t="0" r="19050" b="28575"/>
+                <wp:wrapNone/>
+                <wp:docPr id="4" name="Flowchart: Process 4"/>
+                <wp:cNvGraphicFramePr/>
+                <a:graphic xmlns:a="http://schemas.openxmlformats.org/drawingml/2006/main">
+                  <a:graphicData uri="http://schemas.microsoft.com/office/word/2010/wordprocessingShape">
+                    <wps:wsp>
+                      <wps:cNvSpPr/>
+                      <wps:spPr>
+                        <a:xfrm>
+                          <a:off x="0" y="0"/>
+                          <a:ext cx="971550" cy="866775"/>
+                        </a:xfrm>
+                        <a:prstGeom prst="flowChartProcess">
+                          <a:avLst/>
+                        </a:prstGeom>
+                      </wps:spPr>
+                      <wps:style>
+                        <a:lnRef idx="2">
+                          <a:schemeClr val="accent6"/>
+                        </a:lnRef>
+                        <a:fillRef idx="1">
+                          <a:schemeClr val="lt1"/>
+                        </a:fillRef>
+                        <a:effectRef idx="0">
+                          <a:schemeClr val="accent6"/>
+                        </a:effectRef>
+                        <a:fontRef idx="minor">
+                          <a:schemeClr val="dk1"/>
+                        </a:fontRef>
+                      </wps:style>
+                      <wps:bodyPr rot="0" spcFirstLastPara="0" vertOverflow="overflow" horzOverflow="overflow" vert="horz" wrap="square" lIns="91440" tIns="45720" rIns="91440" bIns="45720" numCol="1" spcCol="0" rtlCol="0" fromWordArt="0" anchor="ctr" anchorCtr="0" forceAA="0" compatLnSpc="1">
+                        <a:prstTxWarp prst="textNoShape">
+                          <a:avLst/>
+                        </a:prstTxWarp>
+                        <a:noAutofit/>
+                      </wps:bodyPr>
+                    </wps:wsp>
+                  </a:graphicData>
+                </a:graphic>
+                <wp14:sizeRelH relativeFrom="margin">
+                  <wp14:pctWidth>0</wp14:pctWidth>
+                </wp14:sizeRelH>
+                <wp14:sizeRelV relativeFrom="margin">
+                  <wp14:pctHeight>0</wp14:pctHeight>
+                </wp14:sizeRelV>
+              </wp:anchor>
+            </w:drawing>
+          </mc:Choice>
+          <mc:Fallback>
+            <w:pict>
+              <v:shape w14:anchorId="12C67753" id="Flowchart: Process 4" o:spid="_x0000_s1026" type="#_x0000_t109" style="position:absolute;margin-left:82.9pt;margin-top:15.8pt;width:76.5pt;height:68.25pt;z-index:251664384;visibility:visible;mso-wrap-style:square;mso-width-percent:0;mso-height-percent:0;mso-wrap-distance-left:9pt;mso-wrap-distance-top:0;mso-wrap-distance-right:9pt;mso-wrap-distance-bottom:0;mso-position-horizontal:absolute;mso-position-horizontal-relative:margin;mso-position-vertical:absolute;mso-position-vertical-relative:text;mso-width-percent:0;mso-height-percent:0;mso-width-relative:margin;mso-height-relative:margin;v-text-anchor:middle" o:gfxdata="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" fillcolor="white [3201]" strokecolor="#70ad47 [3209]" strokeweight="1pt">
+                <w10:wrap anchorx="margin"/>
+              </v:shape>
+            </w:pict>
+          </mc:Fallback>
+        </mc:AlternateContent>
+      </w:r>
+      <w:r>
+        <w:rPr>
+          <w:rFonts w:ascii="Calibri" w:hAnsi="Calibri" w:cs="Calibri"/>
+          <w:b/>
+          <w:bCs/>
+          <w:noProof/>
+          <w:color w:val="000000"/>
+          <w:sz w:val="22"/>
+          <w:szCs w:val="22"/>
+          <w:lang w:val="en-US"/>
+        </w:rPr>
+        <mc:AlternateContent>
+          <mc:Choice Requires="wps">
+            <w:drawing>
+              <wp:anchor distT="0" distB="0" distL="114300" distR="114300" simplePos="0" relativeHeight="251661312" behindDoc="0" locked="0" layoutInCell="1" allowOverlap="1" wp14:anchorId="28754182" wp14:editId="1DDCE7D5">
+                <wp:simplePos x="0" y="0"/>
+                <wp:positionH relativeFrom="column">
+                  <wp:posOffset>1043304</wp:posOffset>
+                </wp:positionH>
+                <wp:positionV relativeFrom="paragraph">
+                  <wp:posOffset>-294640</wp:posOffset>
+                </wp:positionV>
+                <wp:extent cx="1628775" cy="1362075"/>
+                <wp:effectExtent l="0" t="0" r="28575" b="28575"/>
+                <wp:wrapNone/>
+                <wp:docPr id="3" name="Flowchart: Process 3"/>
+                <wp:cNvGraphicFramePr/>
+                <a:graphic xmlns:a="http://schemas.openxmlformats.org/drawingml/2006/main">
+                  <a:graphicData uri="http://schemas.microsoft.com/office/word/2010/wordprocessingShape">
+                    <wps:wsp>
+                      <wps:cNvSpPr/>
+                      <wps:spPr>
+                        <a:xfrm>
+                          <a:off x="0" y="0"/>
+                          <a:ext cx="1628775" cy="1362075"/>
+                        </a:xfrm>
+                        <a:prstGeom prst="flowChartProcess">
+                          <a:avLst/>
+                        </a:prstGeom>
+                      </wps:spPr>
+                      <wps:style>
+                        <a:lnRef idx="2">
+                          <a:schemeClr val="accent6"/>
+                        </a:lnRef>
+                        <a:fillRef idx="1">
+                          <a:schemeClr val="lt1"/>
+                        </a:fillRef>
+                        <a:effectRef idx="0">
+                          <a:schemeClr val="accent6"/>
+                        </a:effectRef>
+                        <a:fontRef idx="minor">
+                          <a:schemeClr val="dk1"/>
+                        </a:fontRef>
+                      </wps:style>
+                      <wps:bodyPr rot="0" spcFirstLastPara="0" vertOverflow="overflow" horzOverflow="overflow" vert="horz" wrap="square" lIns="91440" tIns="45720" rIns="91440" bIns="45720" numCol="1" spcCol="0" rtlCol="0" fromWordArt="0" anchor="ctr" anchorCtr="0" forceAA="0" compatLnSpc="1">
+                        <a:prstTxWarp prst="textNoShape">
+                          <a:avLst/>
+                        </a:prstTxWarp>
+                        <a:noAutofit/>
+                      </wps:bodyPr>
+                    </wps:wsp>
+                  </a:graphicData>
+                </a:graphic>
+                <wp14:sizeRelH relativeFrom="margin">
+                  <wp14:pctWidth>0</wp14:pctWidth>
+                </wp14:sizeRelH>
+                <wp14:sizeRelV relativeFrom="margin">
+                  <wp14:pctHeight>0</wp14:pctHeight>
+                </wp14:sizeRelV>
+              </wp:anchor>
+            </w:drawing>
+          </mc:Choice>
+          <mc:Fallback>
+            <w:pict>
+              <v:shape w14:anchorId="34DBB5BA" id="Flowchart: Process 3" o:spid="_x0000_s1026" type="#_x0000_t109" style="position:absolute;margin-left:82.15pt;margin-top:-23.2pt;width:128.25pt;height:107.25pt;z-index:251661312;visibility:visible;mso-wrap-style:square;mso-width-percent:0;mso-height-percent:0;mso-wrap-distance-left:9pt;mso-wrap-distance-top:0;mso-wrap-distance-right:9pt;mso-wrap-distance-bottom:0;mso-position-horizontal:absolute;mso-position-horizontal-relative:text;mso-position-vertical:absolute;mso-position-vertical-relative:text;mso-width-percent:0;mso-height-percent:0;mso-width-relative:margin;mso-height-relative:margin;v-text-anchor:middle" o:gfxdata="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" fillcolor="white [3201]" strokecolor="#70ad47 [3209]" strokeweight="1pt"/>
+            </w:pict>
+          </mc:Fallback>
+        </mc:AlternateContent>
+      </w:r>
+    </w:p>
+    <w:p>
+      <w:pPr>
+        <w:pStyle w:val="ListParagraph"/>
+        <w:rPr>
+          <w:rFonts w:ascii="Calibri" w:hAnsi="Calibri" w:cs="Calibri"/>
+          <w:color w:val="000000"/>
+          <w:lang w:val="fr-FR"/>
+        </w:rPr>
+      </w:pPr>
+    </w:p>
+    <w:p>
+      <w:pPr>
+        <w:pStyle w:val="NormalWeb"/>
+        <w:spacing w:before="0" w:beforeAutospacing="0" w:after="160" w:afterAutospacing="0"/>
+        <w:ind w:left="1080"/>
+        <w:rPr>
+          <w:rFonts w:ascii="Calibri" w:hAnsi="Calibri" w:cs="Calibri"/>
+          <w:color w:val="000000"/>
+          <w:sz w:val="22"/>
+          <w:szCs w:val="22"/>
+          <w:lang w:val="fr-FR"/>
+        </w:rPr>
+      </w:pPr>
+    </w:p>
+    <w:p>
+      <w:pPr>
+        <w:pStyle w:val="NormalWeb"/>
+        <w:spacing w:before="0" w:beforeAutospacing="0" w:after="160" w:afterAutospacing="0"/>
+        <w:ind w:left="1080"/>
+        <w:rPr>
+          <w:rFonts w:ascii="Calibri" w:hAnsi="Calibri" w:cs="Calibri"/>
+          <w:color w:val="000000"/>
+          <w:sz w:val="22"/>
+          <w:szCs w:val="22"/>
+          <w:lang w:val="fr-FR"/>
+        </w:rPr>
+      </w:pPr>
+    </w:p>
+    <w:p>
+      <w:pPr>
+        <w:pStyle w:val="NormalWeb"/>
+        <w:numPr>
+          <w:ilvl w:val="1"/>
+          <w:numId w:val="8"/>
+        </w:numPr>
+        <w:spacing w:before="0" w:beforeAutospacing="0" w:after="160" w:afterAutospacing="0"/>
+        <w:rPr>
+          <w:rFonts w:ascii="Calibri" w:hAnsi="Calibri" w:cs="Calibri"/>
+          <w:color w:val="000000"/>
+          <w:sz w:val="22"/>
+          <w:szCs w:val="22"/>
+          <w:lang w:val="en-US"/>
+        </w:rPr>
+      </w:pPr>
       <w:r>
         <w:rPr>
           <w:rFonts w:ascii="Calibri" w:hAnsi="Calibri" w:cs="Calibri"/>
@@ -5045,7 +7044,6 @@
           <w:szCs w:val="22"/>
           <w:lang w:val="en-US"/>
         </w:rPr>
-        <w:lastRenderedPageBreak/>
         <w:t xml:space="preserve">Example involving weapons of different effective value: </w:t>
       </w:r>
     </w:p>
@@ -5103,7 +7101,47 @@
           <w:szCs w:val="22"/>
           <w:lang w:val="en-US"/>
         </w:rPr>
-        <w:t>He analyzes number of men armed with machine-gun necessary to replace a battalion a thousand strong in the field?</w:t>
+        <w:t xml:space="preserve">He analyzes number of men armed with machine-gun necessary to replace a battalion </w:t>
+      </w:r>
+      <w:r>
+        <w:rPr>
+          <w:rFonts w:ascii="Calibri" w:hAnsi="Calibri" w:cs="Calibri"/>
+          <w:color w:val="000000"/>
+          <w:sz w:val="22"/>
+          <w:szCs w:val="22"/>
+          <w:lang w:val="en-US"/>
+        </w:rPr>
+        <w:t>(1000 men</w:t>
+      </w:r>
+      <w:r>
+        <w:rPr>
+          <w:rFonts w:ascii="Calibri" w:hAnsi="Calibri" w:cs="Calibri"/>
+          <w:color w:val="000000"/>
+          <w:sz w:val="22"/>
+          <w:szCs w:val="22"/>
+          <w:lang w:val="en-US"/>
+        </w:rPr>
+        <w:t xml:space="preserve"> strong</w:t>
+      </w:r>
+      <w:r>
+        <w:rPr>
+          <w:rFonts w:ascii="Calibri" w:hAnsi="Calibri" w:cs="Calibri"/>
+          <w:color w:val="000000"/>
+          <w:sz w:val="22"/>
+          <w:szCs w:val="22"/>
+          <w:lang w:val="en-US"/>
+        </w:rPr>
+        <w:t>)</w:t>
+      </w:r>
+      <w:r>
+        <w:rPr>
+          <w:rFonts w:ascii="Calibri" w:hAnsi="Calibri" w:cs="Calibri"/>
+          <w:color w:val="000000"/>
+          <w:sz w:val="22"/>
+          <w:szCs w:val="22"/>
+          <w:lang w:val="en-US"/>
+        </w:rPr>
+        <w:t xml:space="preserve"> in the field?</w:t>
       </w:r>
     </w:p>
     <w:p>
@@ -5259,17 +7297,57 @@
           <w:szCs w:val="22"/>
           <w:lang w:val="en-US"/>
         </w:rPr>
-        <w:t xml:space="preserve">According to him this example exhibits at once the utility and weakness of the method. Basic assumption is that the fire of each force is definitely concentrated on the opposing force. Thus the enemy will concentrate on the 1 machine-gun operator the fire that would otherwise be distributed over four riflemen. </w:t>
-      </w:r>
-      <w:r>
-        <w:rPr>
-          <w:rFonts w:ascii="Calibri" w:hAnsi="Calibri" w:cs="Calibri"/>
-          <w:color w:val="000000"/>
-          <w:sz w:val="22"/>
-          <w:szCs w:val="22"/>
-          <w:lang w:val="en-US"/>
-        </w:rPr>
-        <w:t xml:space="preserve">And so on an average he will only last for one quarter the time, and at 16 times the efficiency during his short life he will only be able to do the work of 4 riflemen in lieu of 16 (p.51). </w:t>
+        <w:t xml:space="preserve">According to him this example exhibits at once the utility and weakness of the method. Basic assumption is that the fire of each force is definitely concentrated on the opposing force. </w:t>
+      </w:r>
+      <w:r>
+        <w:rPr>
+          <w:rFonts w:ascii="Calibri" w:hAnsi="Calibri" w:cs="Calibri"/>
+          <w:color w:val="000000"/>
+          <w:sz w:val="22"/>
+          <w:szCs w:val="22"/>
+          <w:lang w:val="en-US"/>
+        </w:rPr>
+        <w:t>Thus,</w:t>
+      </w:r>
+      <w:r>
+        <w:rPr>
+          <w:rFonts w:ascii="Calibri" w:hAnsi="Calibri" w:cs="Calibri"/>
+          <w:color w:val="000000"/>
+          <w:sz w:val="22"/>
+          <w:szCs w:val="22"/>
+          <w:lang w:val="en-US"/>
+        </w:rPr>
+        <w:t xml:space="preserve"> the enemy will concentrate on the 1 machine-gun operator the fire that would otherwise be distributed over four riflemen. </w:t>
+      </w:r>
+      <w:r>
+        <w:rPr>
+          <w:rFonts w:ascii="Calibri" w:hAnsi="Calibri" w:cs="Calibri"/>
+          <w:color w:val="000000"/>
+          <w:sz w:val="22"/>
+          <w:szCs w:val="22"/>
+          <w:lang w:val="en-US"/>
+        </w:rPr>
+        <w:t xml:space="preserve">And </w:t>
+      </w:r>
+      <w:r>
+        <w:rPr>
+          <w:rFonts w:ascii="Calibri" w:hAnsi="Calibri" w:cs="Calibri"/>
+          <w:color w:val="000000"/>
+          <w:sz w:val="22"/>
+          <w:szCs w:val="22"/>
+          <w:lang w:val="en-US"/>
+        </w:rPr>
+        <w:t>so,</w:t>
+      </w:r>
+      <w:r>
+        <w:rPr>
+          <w:rFonts w:ascii="Calibri" w:hAnsi="Calibri" w:cs="Calibri"/>
+          <w:color w:val="000000"/>
+          <w:sz w:val="22"/>
+          <w:szCs w:val="22"/>
+          <w:lang w:val="en-US"/>
+        </w:rPr>
+        <w:t xml:space="preserve"> on an average he will only last for one quarter the time, and at 16 times the efficiency during his short life he will only be able to do the work of 4 riflemen in lieu of 16 (p.51). </w:t>
       </w:r>
     </w:p>
     <w:p>
@@ -5296,7 +7374,28 @@
           <w:szCs w:val="22"/>
           <w:lang w:val="en-US"/>
         </w:rPr>
-        <w:t>When, on the other hand, the circumstances are such to preclude the possibility of such concentration the value of the individual machine-gun operator becomes 16 riflemen. The same applies when he is opposed by shrapnel fire or any other weapon which is directed at a position rather than individual. So he concludes that one might pay attention to these variations when assessing the theory (p.51). According to him these variations are less common in naval then in military warfare; the individual unit -the ship- is always the gunner’s mark. He points out that aircraft is more similar to navy ship</w:t>
+        <w:lastRenderedPageBreak/>
+        <w:t xml:space="preserve">When, on the other hand, the circumstances are such to preclude the possibility of such concentration the value of the individual machine-gun operator becomes 16 riflemen. The same applies when he is opposed by shrapnel fire or any other weapon which is directed at a position rather than individual. </w:t>
+      </w:r>
+      <w:r>
+        <w:rPr>
+          <w:rFonts w:ascii="Calibri" w:hAnsi="Calibri" w:cs="Calibri"/>
+          <w:color w:val="000000"/>
+          <w:sz w:val="22"/>
+          <w:szCs w:val="22"/>
+          <w:lang w:val="en-US"/>
+        </w:rPr>
+        <w:t>So,</w:t>
+      </w:r>
+      <w:r>
+        <w:rPr>
+          <w:rFonts w:ascii="Calibri" w:hAnsi="Calibri" w:cs="Calibri"/>
+          <w:color w:val="000000"/>
+          <w:sz w:val="22"/>
+          <w:szCs w:val="22"/>
+          <w:lang w:val="en-US"/>
+        </w:rPr>
+        <w:t xml:space="preserve"> he concludes that one might pay attention to these variations when assessing the theory (p.51). According to him these variations are less common in naval then in military warfare; the individual unit -the ship- is always the gunner’s mark. He points out that aircraft is more similar to navy ship</w:t>
       </w:r>
       <w:r>
         <w:rPr>
@@ -5322,44 +7421,11 @@
     <w:p>
       <w:pPr>
         <w:pStyle w:val="NormalWeb"/>
-        <w:spacing w:before="0" w:beforeAutospacing="0" w:after="160" w:afterAutospacing="0"/>
-        <w:rPr>
-          <w:rFonts w:ascii="Calibri" w:hAnsi="Calibri" w:cs="Calibri"/>
-          <w:color w:val="000000"/>
-          <w:sz w:val="22"/>
-          <w:szCs w:val="22"/>
-          <w:lang w:val="en-US"/>
-        </w:rPr>
-      </w:pPr>
-      <w:r>
-        <w:rPr>
-          <w:rFonts w:ascii="Calibri" w:hAnsi="Calibri" w:cs="Calibri"/>
-          <w:color w:val="000000"/>
-          <w:sz w:val="22"/>
-          <w:szCs w:val="22"/>
-          <w:lang w:val="en-US"/>
-        </w:rPr>
-        <w:t xml:space="preserve"> </w:t>
-      </w:r>
-    </w:p>
-    <w:p>
-      <w:pPr>
-        <w:spacing w:after="240"/>
-        <w:rPr>
-          <w:lang w:val="en-US"/>
-        </w:rPr>
-      </w:pPr>
-    </w:p>
-    <w:p>
-      <w:pPr>
-        <w:pStyle w:val="NormalWeb"/>
-        <w:spacing w:before="0" w:beforeAutospacing="0" w:after="160" w:afterAutospacing="0"/>
-        <w:jc w:val="both"/>
-        <w:rPr>
-          <w:lang w:val="en-US"/>
-        </w:rPr>
-      </w:pPr>
-      <w:r>
+        <w:numPr>
+          <w:ilvl w:val="0"/>
+          <w:numId w:val="8"/>
+        </w:numPr>
+        <w:spacing w:before="0" w:beforeAutospacing="0" w:after="160" w:afterAutospacing="0"/>
         <w:rPr>
           <w:rFonts w:ascii="Calibri" w:hAnsi="Calibri" w:cs="Calibri"/>
           <w:b/>
@@ -5369,87 +7435,6 @@
           <w:szCs w:val="22"/>
           <w:lang w:val="en-US"/>
         </w:rPr>
-        <w:t>Chapter 3 Research Objectives and Methodology</w:t>
-      </w:r>
-    </w:p>
-    <w:p>
-      <w:pPr>
-        <w:pStyle w:val="NormalWeb"/>
-        <w:spacing w:before="0" w:beforeAutospacing="0" w:after="160" w:afterAutospacing="0"/>
-        <w:jc w:val="both"/>
-        <w:rPr>
-          <w:lang w:val="en-US"/>
-        </w:rPr>
-      </w:pPr>
-      <w:r>
-        <w:rPr>
-          <w:rFonts w:ascii="Calibri" w:hAnsi="Calibri" w:cs="Calibri"/>
-          <w:color w:val="000000"/>
-          <w:sz w:val="22"/>
-          <w:szCs w:val="22"/>
-          <w:lang w:val="en-US"/>
-        </w:rPr>
-        <w:t>Detailed account of how you intend to conduct your research. </w:t>
-      </w:r>
-    </w:p>
-    <w:p>
-      <w:pPr>
-        <w:pStyle w:val="NormalWeb"/>
-        <w:spacing w:before="0" w:beforeAutospacing="0" w:after="160" w:afterAutospacing="0"/>
-        <w:jc w:val="both"/>
-        <w:rPr>
-          <w:lang w:val="en-US"/>
-        </w:rPr>
-      </w:pPr>
-      <w:r>
-        <w:rPr>
-          <w:rFonts w:ascii="Calibri" w:hAnsi="Calibri" w:cs="Calibri"/>
-          <w:color w:val="000000"/>
-          <w:sz w:val="22"/>
-          <w:szCs w:val="22"/>
-          <w:lang w:val="en-US"/>
-        </w:rPr>
-        <w:t>Discuss equipment, tools, techniques and anything else that will be used in conducting project. </w:t>
-      </w:r>
-    </w:p>
-    <w:p>
-      <w:pPr>
-        <w:pStyle w:val="NormalWeb"/>
-        <w:spacing w:before="0" w:beforeAutospacing="0" w:after="160" w:afterAutospacing="0"/>
-        <w:jc w:val="both"/>
-        <w:rPr>
-          <w:lang w:val="en-US"/>
-        </w:rPr>
-      </w:pPr>
-      <w:r>
-        <w:rPr>
-          <w:rFonts w:ascii="Calibri" w:hAnsi="Calibri" w:cs="Calibri"/>
-          <w:color w:val="000000"/>
-          <w:sz w:val="22"/>
-          <w:szCs w:val="22"/>
-          <w:lang w:val="en-US"/>
-        </w:rPr>
-        <w:t>You won’t be expected to know precisely everything involved but you will need to demonstrate that you have given it serious thought.</w:t>
-      </w:r>
-      <w:r>
-        <w:rPr>
-          <w:rFonts w:ascii="Calibri" w:hAnsi="Calibri" w:cs="Calibri"/>
-          <w:color w:val="000000"/>
-          <w:sz w:val="22"/>
-          <w:szCs w:val="22"/>
-          <w:lang w:val="en-US"/>
-        </w:rPr>
-        <w:t xml:space="preserve"> </w:t>
-      </w:r>
-    </w:p>
-    <w:p>
-      <w:pPr>
-        <w:pStyle w:val="NormalWeb"/>
-        <w:spacing w:before="0" w:beforeAutospacing="0" w:after="160" w:afterAutospacing="0"/>
-        <w:jc w:val="both"/>
-        <w:rPr>
-          <w:lang w:val="en-US"/>
-        </w:rPr>
       </w:pPr>
       <w:r>
         <w:rPr>
@@ -5461,18 +7446,8 @@
           <w:szCs w:val="22"/>
           <w:lang w:val="en-US"/>
         </w:rPr>
-        <w:t>Chapter 4 Current Work &amp; Initial Results</w:t>
-      </w:r>
-    </w:p>
-    <w:p>
-      <w:pPr>
-        <w:pStyle w:val="NormalWeb"/>
-        <w:spacing w:before="0" w:beforeAutospacing="0" w:after="160" w:afterAutospacing="0"/>
-        <w:jc w:val="both"/>
-        <w:rPr>
-          <w:lang w:val="en-US"/>
-        </w:rPr>
-      </w:pPr>
+        <w:t>The Hypothesis Varied</w:t>
+      </w:r>
       <w:r>
         <w:rPr>
           <w:rFonts w:ascii="Calibri" w:hAnsi="Calibri" w:cs="Calibri"/>
@@ -5483,6 +7458,708 @@
           <w:szCs w:val="22"/>
           <w:lang w:val="en-US"/>
         </w:rPr>
+        <w:t xml:space="preserve">-modifying initial hypothesis to harmonise with the conditions of long-range fire (p.51-52): </w:t>
+      </w:r>
+    </w:p>
+    <w:p>
+      <w:pPr>
+        <w:pStyle w:val="NormalWeb"/>
+        <w:numPr>
+          <w:ilvl w:val="1"/>
+          <w:numId w:val="8"/>
+        </w:numPr>
+        <w:spacing w:before="0" w:beforeAutospacing="0" w:after="160" w:afterAutospacing="0"/>
+        <w:rPr>
+          <w:rFonts w:ascii="Calibri" w:hAnsi="Calibri" w:cs="Calibri"/>
+          <w:color w:val="000000"/>
+          <w:sz w:val="22"/>
+          <w:szCs w:val="22"/>
+          <w:lang w:val="en-US"/>
+        </w:rPr>
+      </w:pPr>
+      <w:r>
+        <w:rPr>
+          <w:rFonts w:ascii="Calibri" w:hAnsi="Calibri" w:cs="Calibri"/>
+          <w:color w:val="000000"/>
+          <w:sz w:val="22"/>
+          <w:szCs w:val="22"/>
+          <w:lang w:val="en-US"/>
+        </w:rPr>
+        <w:t>Assumption: fire concentrated on a certain area known to be held by the enemy, and take this area to be independent of the numerical value of the forces, then, with notation as before, we have;</w:t>
+      </w:r>
+    </w:p>
+    <w:p>
+      <w:pPr>
+        <w:pStyle w:val="NormalWeb"/>
+        <w:spacing w:before="0" w:beforeAutospacing="0" w:after="160" w:afterAutospacing="0"/>
+        <w:ind w:left="1080"/>
+        <w:rPr>
+          <w:rFonts w:ascii="Calibri" w:hAnsi="Calibri" w:cs="Calibri"/>
+          <w:color w:val="000000"/>
+          <w:sz w:val="22"/>
+          <w:szCs w:val="22"/>
+          <w:lang w:val="en-US"/>
+        </w:rPr>
+      </w:pPr>
+      <w:r>
+        <w:rPr>
+          <w:rFonts w:ascii="Calibri" w:hAnsi="Calibri" w:cs="Calibri"/>
+          <w:color w:val="000000"/>
+          <w:sz w:val="22"/>
+          <w:szCs w:val="22"/>
+          <w:lang w:val="en-US"/>
+        </w:rPr>
+        <w:t>-</w:t>
+      </w:r>
+      <w:proofErr w:type="spellStart"/>
+      <w:r>
+        <w:rPr>
+          <w:rFonts w:ascii="Calibri" w:hAnsi="Calibri" w:cs="Calibri"/>
+          <w:color w:val="000000"/>
+          <w:sz w:val="22"/>
+          <w:szCs w:val="22"/>
+          <w:lang w:val="en-US"/>
+        </w:rPr>
+        <w:t>db</w:t>
+      </w:r>
+      <w:proofErr w:type="spellEnd"/>
+      <w:r>
+        <w:rPr>
+          <w:rFonts w:ascii="Calibri" w:hAnsi="Calibri" w:cs="Calibri"/>
+          <w:color w:val="000000"/>
+          <w:sz w:val="22"/>
+          <w:szCs w:val="22"/>
+          <w:lang w:val="en-US"/>
+        </w:rPr>
+        <w:t>/dt = b*Nr*constant</w:t>
+      </w:r>
+    </w:p>
+    <w:p>
+      <w:pPr>
+        <w:pStyle w:val="NormalWeb"/>
+        <w:spacing w:before="0" w:beforeAutospacing="0" w:after="160" w:afterAutospacing="0"/>
+        <w:ind w:left="1080"/>
+        <w:rPr>
+          <w:rFonts w:ascii="Calibri" w:hAnsi="Calibri" w:cs="Calibri"/>
+          <w:color w:val="000000"/>
+          <w:sz w:val="22"/>
+          <w:szCs w:val="22"/>
+          <w:lang w:val="en-US"/>
+        </w:rPr>
+      </w:pPr>
+      <w:r>
+        <w:rPr>
+          <w:rFonts w:ascii="Calibri" w:hAnsi="Calibri" w:cs="Calibri"/>
+          <w:color w:val="000000"/>
+          <w:sz w:val="22"/>
+          <w:szCs w:val="22"/>
+          <w:lang w:val="en-US"/>
+        </w:rPr>
+        <w:t>-</w:t>
+      </w:r>
+      <w:proofErr w:type="spellStart"/>
+      <w:r>
+        <w:rPr>
+          <w:rFonts w:ascii="Calibri" w:hAnsi="Calibri" w:cs="Calibri"/>
+          <w:color w:val="000000"/>
+          <w:sz w:val="22"/>
+          <w:szCs w:val="22"/>
+          <w:lang w:val="en-US"/>
+        </w:rPr>
+        <w:t>dr</w:t>
+      </w:r>
+      <w:proofErr w:type="spellEnd"/>
+      <w:r>
+        <w:rPr>
+          <w:rFonts w:ascii="Calibri" w:hAnsi="Calibri" w:cs="Calibri"/>
+          <w:color w:val="000000"/>
+          <w:sz w:val="22"/>
+          <w:szCs w:val="22"/>
+          <w:lang w:val="en-US"/>
+        </w:rPr>
+        <w:t xml:space="preserve">/dt = r*Mb*constant -----&gt;M </w:t>
+      </w:r>
+      <w:proofErr w:type="spellStart"/>
+      <w:r>
+        <w:rPr>
+          <w:rFonts w:ascii="Calibri" w:hAnsi="Calibri" w:cs="Calibri"/>
+          <w:color w:val="000000"/>
+          <w:sz w:val="22"/>
+          <w:szCs w:val="22"/>
+          <w:lang w:val="en-US"/>
+        </w:rPr>
+        <w:t>db</w:t>
+      </w:r>
+      <w:proofErr w:type="spellEnd"/>
+      <w:r>
+        <w:rPr>
+          <w:rFonts w:ascii="Calibri" w:hAnsi="Calibri" w:cs="Calibri"/>
+          <w:color w:val="000000"/>
+          <w:sz w:val="22"/>
+          <w:szCs w:val="22"/>
+          <w:lang w:val="en-US"/>
+        </w:rPr>
+        <w:t xml:space="preserve">/dt = N </w:t>
+      </w:r>
+      <w:proofErr w:type="spellStart"/>
+      <w:r>
+        <w:rPr>
+          <w:rFonts w:ascii="Calibri" w:hAnsi="Calibri" w:cs="Calibri"/>
+          <w:color w:val="000000"/>
+          <w:sz w:val="22"/>
+          <w:szCs w:val="22"/>
+          <w:lang w:val="en-US"/>
+        </w:rPr>
+        <w:t>dr</w:t>
+      </w:r>
+      <w:proofErr w:type="spellEnd"/>
+      <w:r>
+        <w:rPr>
+          <w:rFonts w:ascii="Calibri" w:hAnsi="Calibri" w:cs="Calibri"/>
+          <w:color w:val="000000"/>
+          <w:sz w:val="22"/>
+          <w:szCs w:val="22"/>
+          <w:lang w:val="en-US"/>
+        </w:rPr>
+        <w:t>/dt ---&gt;or th</w:t>
+      </w:r>
+      <w:r>
+        <w:rPr>
+          <w:rFonts w:ascii="Calibri" w:hAnsi="Calibri" w:cs="Calibri"/>
+          <w:color w:val="000000"/>
+          <w:sz w:val="22"/>
+          <w:szCs w:val="22"/>
+          <w:lang w:val="en-US"/>
+        </w:rPr>
+        <w:t xml:space="preserve">e rate of loss is independent of the numbers engaged, and is directly as the efficiency of the weapons. </w:t>
+      </w:r>
+    </w:p>
+    <w:p>
+      <w:pPr>
+        <w:pStyle w:val="NormalWeb"/>
+        <w:numPr>
+          <w:ilvl w:val="0"/>
+          <w:numId w:val="12"/>
+        </w:numPr>
+        <w:spacing w:before="0" w:beforeAutospacing="0" w:after="160" w:afterAutospacing="0"/>
+        <w:rPr>
+          <w:rFonts w:ascii="Calibri" w:hAnsi="Calibri" w:cs="Calibri"/>
+          <w:color w:val="000000"/>
+          <w:sz w:val="22"/>
+          <w:szCs w:val="22"/>
+          <w:lang w:val="en-US"/>
+        </w:rPr>
+      </w:pPr>
+      <w:r>
+        <w:rPr>
+          <w:rFonts w:ascii="Calibri" w:hAnsi="Calibri" w:cs="Calibri"/>
+          <w:color w:val="000000"/>
+          <w:sz w:val="22"/>
+          <w:szCs w:val="22"/>
+          <w:lang w:val="en-US"/>
+        </w:rPr>
+        <w:t xml:space="preserve">Under these conditions the fighting strength of the forces is directly proportional to their numerical strength; there is no value in concentration, qua concentration, and the advantage of rapid fire is relatively great. This is more likely to ancient warfare. </w:t>
+      </w:r>
+    </w:p>
+    <w:p>
+      <w:pPr>
+        <w:pStyle w:val="NormalWeb"/>
+        <w:numPr>
+          <w:ilvl w:val="0"/>
+          <w:numId w:val="8"/>
+        </w:numPr>
+        <w:spacing w:before="0" w:beforeAutospacing="0" w:after="160" w:afterAutospacing="0"/>
+        <w:rPr>
+          <w:rFonts w:ascii="Calibri" w:hAnsi="Calibri" w:cs="Calibri"/>
+          <w:b/>
+          <w:bCs/>
+          <w:color w:val="000000"/>
+          <w:sz w:val="22"/>
+          <w:szCs w:val="22"/>
+          <w:lang w:val="en-US"/>
+        </w:rPr>
+      </w:pPr>
+      <w:r>
+        <w:rPr>
+          <w:rFonts w:ascii="Calibri" w:hAnsi="Calibri" w:cs="Calibri"/>
+          <w:b/>
+          <w:bCs/>
+          <w:color w:val="000000"/>
+          <w:sz w:val="22"/>
+          <w:szCs w:val="22"/>
+          <w:lang w:val="en-US"/>
+        </w:rPr>
+        <w:t>An Unexpected Deduction</w:t>
+      </w:r>
+      <w:r>
+        <w:rPr>
+          <w:rFonts w:ascii="Calibri" w:hAnsi="Calibri" w:cs="Calibri"/>
+          <w:b/>
+          <w:bCs/>
+          <w:color w:val="000000"/>
+          <w:sz w:val="22"/>
+          <w:szCs w:val="22"/>
+          <w:lang w:val="en-US"/>
+        </w:rPr>
+        <w:t xml:space="preserve"> (p.52)</w:t>
+      </w:r>
+      <w:r>
+        <w:rPr>
+          <w:rFonts w:ascii="Calibri" w:hAnsi="Calibri" w:cs="Calibri"/>
+          <w:b/>
+          <w:bCs/>
+          <w:color w:val="000000"/>
+          <w:sz w:val="22"/>
+          <w:szCs w:val="22"/>
+          <w:lang w:val="en-US"/>
+        </w:rPr>
+        <w:t>:</w:t>
+      </w:r>
+    </w:p>
+    <w:p>
+      <w:pPr>
+        <w:pStyle w:val="NormalWeb"/>
+        <w:numPr>
+          <w:ilvl w:val="1"/>
+          <w:numId w:val="8"/>
+        </w:numPr>
+        <w:spacing w:before="0" w:beforeAutospacing="0" w:after="160" w:afterAutospacing="0"/>
+        <w:rPr>
+          <w:rFonts w:ascii="Calibri" w:hAnsi="Calibri" w:cs="Calibri"/>
+          <w:b/>
+          <w:bCs/>
+          <w:color w:val="000000"/>
+          <w:sz w:val="22"/>
+          <w:szCs w:val="22"/>
+          <w:lang w:val="en-US"/>
+        </w:rPr>
+      </w:pPr>
+      <w:r>
+        <w:rPr>
+          <w:rFonts w:ascii="Calibri" w:hAnsi="Calibri" w:cs="Calibri"/>
+          <w:color w:val="000000"/>
+          <w:sz w:val="22"/>
+          <w:szCs w:val="22"/>
+          <w:lang w:val="en-US"/>
+        </w:rPr>
+        <w:t xml:space="preserve">Better for numerically superior force to come to close quarters, </w:t>
+      </w:r>
+    </w:p>
+    <w:p>
+      <w:pPr>
+        <w:pStyle w:val="NormalWeb"/>
+        <w:numPr>
+          <w:ilvl w:val="1"/>
+          <w:numId w:val="8"/>
+        </w:numPr>
+        <w:spacing w:before="0" w:beforeAutospacing="0" w:after="160" w:afterAutospacing="0"/>
+        <w:rPr>
+          <w:rFonts w:ascii="Calibri" w:hAnsi="Calibri" w:cs="Calibri"/>
+          <w:b/>
+          <w:bCs/>
+          <w:color w:val="000000"/>
+          <w:sz w:val="22"/>
+          <w:szCs w:val="22"/>
+          <w:lang w:val="en-US"/>
+        </w:rPr>
+      </w:pPr>
+      <w:r>
+        <w:rPr>
+          <w:rFonts w:ascii="Calibri" w:hAnsi="Calibri" w:cs="Calibri"/>
+          <w:color w:val="000000"/>
+          <w:sz w:val="22"/>
+          <w:szCs w:val="22"/>
+          <w:lang w:val="en-US"/>
+        </w:rPr>
+        <w:t>Blue force of 100 men with machine-gun vs red force of 1000 men with rifle</w:t>
+      </w:r>
+    </w:p>
+    <w:p>
+      <w:pPr>
+        <w:pStyle w:val="NormalWeb"/>
+        <w:numPr>
+          <w:ilvl w:val="1"/>
+          <w:numId w:val="8"/>
+        </w:numPr>
+        <w:spacing w:before="0" w:beforeAutospacing="0" w:after="160" w:afterAutospacing="0"/>
+        <w:rPr>
+          <w:rFonts w:ascii="Calibri" w:hAnsi="Calibri" w:cs="Calibri"/>
+          <w:b/>
+          <w:bCs/>
+          <w:color w:val="000000"/>
+          <w:sz w:val="22"/>
+          <w:szCs w:val="22"/>
+          <w:lang w:val="en-US"/>
+        </w:rPr>
+      </w:pPr>
+      <w:r>
+        <w:rPr>
+          <w:rFonts w:ascii="Calibri" w:hAnsi="Calibri" w:cs="Calibri"/>
+          <w:color w:val="000000"/>
+          <w:sz w:val="22"/>
+          <w:szCs w:val="22"/>
+          <w:lang w:val="en-US"/>
+        </w:rPr>
+        <w:t>1</w:t>
+      </w:r>
+      <w:r>
+        <w:rPr>
+          <w:rFonts w:ascii="Calibri" w:hAnsi="Calibri" w:cs="Calibri"/>
+          <w:color w:val="000000"/>
+          <w:sz w:val="22"/>
+          <w:szCs w:val="22"/>
+          <w:vertAlign w:val="superscript"/>
+          <w:lang w:val="en-US"/>
+        </w:rPr>
+        <w:t>st</w:t>
+      </w:r>
+      <w:r>
+        <w:rPr>
+          <w:rFonts w:ascii="Calibri" w:hAnsi="Calibri" w:cs="Calibri"/>
+          <w:color w:val="000000"/>
+          <w:sz w:val="22"/>
+          <w:szCs w:val="22"/>
+          <w:lang w:val="en-US"/>
+        </w:rPr>
+        <w:t xml:space="preserve"> assumption: both forces are spread over a front of given length at long range. </w:t>
+      </w:r>
+    </w:p>
+    <w:p>
+      <w:pPr>
+        <w:pStyle w:val="NormalWeb"/>
+        <w:numPr>
+          <w:ilvl w:val="1"/>
+          <w:numId w:val="8"/>
+        </w:numPr>
+        <w:spacing w:before="0" w:beforeAutospacing="0" w:after="160" w:afterAutospacing="0"/>
+        <w:rPr>
+          <w:rFonts w:ascii="Calibri" w:hAnsi="Calibri" w:cs="Calibri"/>
+          <w:b/>
+          <w:bCs/>
+          <w:color w:val="000000"/>
+          <w:sz w:val="22"/>
+          <w:szCs w:val="22"/>
+          <w:lang w:val="en-US"/>
+        </w:rPr>
+      </w:pPr>
+      <w:r>
+        <w:rPr>
+          <w:rFonts w:ascii="Calibri" w:hAnsi="Calibri" w:cs="Calibri"/>
+          <w:color w:val="000000"/>
+          <w:sz w:val="22"/>
+          <w:szCs w:val="22"/>
+          <w:lang w:val="en-US"/>
+        </w:rPr>
+        <w:t xml:space="preserve">Red force loose 16 men to the blue force loss of 1 man. Red lose. </w:t>
+      </w:r>
+    </w:p>
+    <w:p>
+      <w:pPr>
+        <w:pStyle w:val="NormalWeb"/>
+        <w:numPr>
+          <w:ilvl w:val="1"/>
+          <w:numId w:val="8"/>
+        </w:numPr>
+        <w:spacing w:before="0" w:beforeAutospacing="0" w:after="160" w:afterAutospacing="0"/>
+        <w:rPr>
+          <w:rFonts w:ascii="Calibri" w:hAnsi="Calibri" w:cs="Calibri"/>
+          <w:b/>
+          <w:bCs/>
+          <w:color w:val="000000"/>
+          <w:sz w:val="22"/>
+          <w:szCs w:val="22"/>
+          <w:lang w:val="en-US"/>
+        </w:rPr>
+      </w:pPr>
+      <w:r>
+        <w:rPr>
+          <w:rFonts w:ascii="Calibri" w:hAnsi="Calibri" w:cs="Calibri"/>
+          <w:color w:val="000000"/>
+          <w:sz w:val="22"/>
+          <w:szCs w:val="22"/>
+          <w:lang w:val="en-US"/>
+        </w:rPr>
+        <w:t xml:space="preserve">Red close and each individual have mark, red lose half to come closer, </w:t>
+      </w:r>
+      <w:r>
+        <w:rPr>
+          <w:rFonts w:ascii="Calibri" w:hAnsi="Calibri" w:cs="Calibri"/>
+          <w:b/>
+          <w:bCs/>
+          <w:color w:val="000000"/>
+          <w:sz w:val="22"/>
+          <w:szCs w:val="22"/>
+          <w:lang w:val="en-US"/>
+        </w:rPr>
+        <w:t>but</w:t>
+      </w:r>
+      <w:r>
+        <w:rPr>
+          <w:rFonts w:ascii="Calibri" w:hAnsi="Calibri" w:cs="Calibri"/>
+          <w:b/>
+          <w:bCs/>
+          <w:color w:val="000000"/>
+          <w:sz w:val="22"/>
+          <w:szCs w:val="22"/>
+          <w:lang w:val="en-US"/>
+        </w:rPr>
+        <w:t xml:space="preserve"> 600²*1&gt;100²*16</w:t>
+      </w:r>
+    </w:p>
+    <w:p>
+      <w:pPr>
+        <w:pStyle w:val="NormalWeb"/>
+        <w:numPr>
+          <w:ilvl w:val="0"/>
+          <w:numId w:val="8"/>
+        </w:numPr>
+        <w:spacing w:before="0" w:beforeAutospacing="0" w:after="160" w:afterAutospacing="0"/>
+        <w:rPr>
+          <w:rFonts w:ascii="Calibri" w:hAnsi="Calibri" w:cs="Calibri"/>
+          <w:b/>
+          <w:bCs/>
+          <w:color w:val="000000"/>
+          <w:sz w:val="22"/>
+          <w:szCs w:val="22"/>
+          <w:lang w:val="en-US"/>
+        </w:rPr>
+      </w:pPr>
+      <w:r>
+        <w:rPr>
+          <w:rFonts w:ascii="Calibri" w:hAnsi="Calibri" w:cs="Calibri"/>
+          <w:b/>
+          <w:bCs/>
+          <w:color w:val="000000"/>
+          <w:sz w:val="22"/>
+          <w:szCs w:val="22"/>
+          <w:lang w:val="en-US"/>
+        </w:rPr>
+        <w:t>Examples from history (p.53):</w:t>
+      </w:r>
+    </w:p>
+    <w:p>
+      <w:pPr>
+        <w:pStyle w:val="NormalWeb"/>
+        <w:numPr>
+          <w:ilvl w:val="1"/>
+          <w:numId w:val="8"/>
+        </w:numPr>
+        <w:spacing w:before="0" w:beforeAutospacing="0" w:after="160" w:afterAutospacing="0"/>
+        <w:rPr>
+          <w:rFonts w:ascii="Calibri" w:hAnsi="Calibri" w:cs="Calibri"/>
+          <w:b/>
+          <w:bCs/>
+          <w:color w:val="000000"/>
+          <w:sz w:val="22"/>
+          <w:szCs w:val="22"/>
+          <w:lang w:val="en-US"/>
+        </w:rPr>
+      </w:pPr>
+      <w:r>
+        <w:rPr>
+          <w:rFonts w:ascii="Calibri" w:hAnsi="Calibri" w:cs="Calibri"/>
+          <w:color w:val="000000"/>
+          <w:sz w:val="22"/>
+          <w:szCs w:val="22"/>
+          <w:lang w:val="en-US"/>
+        </w:rPr>
+        <w:t xml:space="preserve">Principle: on the field of battle concentration matter of the most vital importance. </w:t>
+      </w:r>
+    </w:p>
+    <w:p>
+      <w:pPr>
+        <w:pStyle w:val="NormalWeb"/>
+        <w:numPr>
+          <w:ilvl w:val="1"/>
+          <w:numId w:val="8"/>
+        </w:numPr>
+        <w:spacing w:before="0" w:beforeAutospacing="0" w:after="160" w:afterAutospacing="0"/>
+        <w:rPr>
+          <w:rFonts w:ascii="Calibri" w:hAnsi="Calibri" w:cs="Calibri"/>
+          <w:b/>
+          <w:bCs/>
+          <w:color w:val="000000"/>
+          <w:sz w:val="22"/>
+          <w:szCs w:val="22"/>
+          <w:lang w:val="en-US"/>
+        </w:rPr>
+      </w:pPr>
+      <w:r>
+        <w:rPr>
+          <w:rFonts w:ascii="Calibri" w:hAnsi="Calibri" w:cs="Calibri"/>
+          <w:color w:val="000000"/>
+          <w:sz w:val="22"/>
+          <w:szCs w:val="22"/>
+          <w:lang w:val="en-US"/>
+        </w:rPr>
+        <w:t xml:space="preserve">Attacking of opposing force before concentration gained: defeat of Napoleon in Italy campaign. </w:t>
+      </w:r>
+    </w:p>
+    <w:p>
+      <w:pPr>
+        <w:pStyle w:val="NormalWeb"/>
+        <w:spacing w:before="0" w:beforeAutospacing="0" w:after="160" w:afterAutospacing="0"/>
+        <w:rPr>
+          <w:rFonts w:ascii="Calibri" w:hAnsi="Calibri" w:cs="Calibri"/>
+          <w:color w:val="000000"/>
+          <w:sz w:val="22"/>
+          <w:szCs w:val="22"/>
+          <w:lang w:val="en-US"/>
+        </w:rPr>
+      </w:pPr>
+      <w:r>
+        <w:rPr>
+          <w:rFonts w:ascii="Calibri" w:hAnsi="Calibri" w:cs="Calibri"/>
+          <w:color w:val="000000"/>
+          <w:sz w:val="22"/>
+          <w:szCs w:val="22"/>
+          <w:lang w:val="en-US"/>
+        </w:rPr>
+        <w:t xml:space="preserve"> </w:t>
+      </w:r>
+    </w:p>
+    <w:p>
+      <w:pPr>
+        <w:spacing w:after="240"/>
+        <w:rPr>
+          <w:lang w:val="en-US"/>
+        </w:rPr>
+      </w:pPr>
+    </w:p>
+    <w:p>
+      <w:pPr>
+        <w:pStyle w:val="NormalWeb"/>
+        <w:spacing w:before="0" w:beforeAutospacing="0" w:after="160" w:afterAutospacing="0"/>
+        <w:jc w:val="both"/>
+        <w:rPr>
+          <w:lang w:val="en-US"/>
+        </w:rPr>
+      </w:pPr>
+      <w:r>
+        <w:rPr>
+          <w:rFonts w:ascii="Calibri" w:hAnsi="Calibri" w:cs="Calibri"/>
+          <w:b/>
+          <w:bCs/>
+          <w:color w:val="000000"/>
+          <w:sz w:val="22"/>
+          <w:szCs w:val="22"/>
+          <w:lang w:val="en-US"/>
+        </w:rPr>
+        <w:t>Chapter 3 Research Objectives and Methodology</w:t>
+      </w:r>
+    </w:p>
+    <w:p>
+      <w:pPr>
+        <w:pStyle w:val="NormalWeb"/>
+        <w:spacing w:before="0" w:beforeAutospacing="0" w:after="160" w:afterAutospacing="0"/>
+        <w:jc w:val="both"/>
+        <w:rPr>
+          <w:lang w:val="en-US"/>
+        </w:rPr>
+      </w:pPr>
+      <w:r>
+        <w:rPr>
+          <w:rFonts w:ascii="Calibri" w:hAnsi="Calibri" w:cs="Calibri"/>
+          <w:color w:val="000000"/>
+          <w:sz w:val="22"/>
+          <w:szCs w:val="22"/>
+          <w:lang w:val="en-US"/>
+        </w:rPr>
+        <w:t>Detailed account of how you intend to conduct your research. </w:t>
+      </w:r>
+    </w:p>
+    <w:p>
+      <w:pPr>
+        <w:pStyle w:val="NormalWeb"/>
+        <w:spacing w:before="0" w:beforeAutospacing="0" w:after="160" w:afterAutospacing="0"/>
+        <w:jc w:val="both"/>
+        <w:rPr>
+          <w:lang w:val="en-US"/>
+        </w:rPr>
+      </w:pPr>
+      <w:r>
+        <w:rPr>
+          <w:rFonts w:ascii="Calibri" w:hAnsi="Calibri" w:cs="Calibri"/>
+          <w:color w:val="000000"/>
+          <w:sz w:val="22"/>
+          <w:szCs w:val="22"/>
+          <w:lang w:val="en-US"/>
+        </w:rPr>
+        <w:t>Discuss equipment, tools, techniques and anything else that will be used in conducting project. </w:t>
+      </w:r>
+    </w:p>
+    <w:p>
+      <w:pPr>
+        <w:pStyle w:val="NormalWeb"/>
+        <w:spacing w:before="0" w:beforeAutospacing="0" w:after="160" w:afterAutospacing="0"/>
+        <w:jc w:val="both"/>
+        <w:rPr>
+          <w:lang w:val="en-US"/>
+        </w:rPr>
+      </w:pPr>
+      <w:r>
+        <w:rPr>
+          <w:rFonts w:ascii="Calibri" w:hAnsi="Calibri" w:cs="Calibri"/>
+          <w:color w:val="000000"/>
+          <w:sz w:val="22"/>
+          <w:szCs w:val="22"/>
+          <w:lang w:val="en-US"/>
+        </w:rPr>
+        <w:t>You won’t be expected to know precisely everything involved but you will need to demonstrate that you have given it serious thought.</w:t>
+      </w:r>
+      <w:r>
+        <w:rPr>
+          <w:rFonts w:ascii="Calibri" w:hAnsi="Calibri" w:cs="Calibri"/>
+          <w:color w:val="000000"/>
+          <w:sz w:val="22"/>
+          <w:szCs w:val="22"/>
+          <w:lang w:val="en-US"/>
+        </w:rPr>
+        <w:t xml:space="preserve"> </w:t>
+      </w:r>
+    </w:p>
+    <w:p>
+      <w:pPr>
+        <w:pStyle w:val="NormalWeb"/>
+        <w:spacing w:before="0" w:beforeAutospacing="0" w:after="160" w:afterAutospacing="0"/>
+        <w:jc w:val="both"/>
+        <w:rPr>
+          <w:lang w:val="en-US"/>
+        </w:rPr>
+      </w:pPr>
+      <w:r>
+        <w:rPr>
+          <w:rFonts w:ascii="Calibri" w:hAnsi="Calibri" w:cs="Calibri"/>
+          <w:b/>
+          <w:bCs/>
+          <w:color w:val="000000"/>
+          <w:sz w:val="22"/>
+          <w:szCs w:val="22"/>
+          <w:lang w:val="en-US"/>
+        </w:rPr>
+        <w:t>Chapter 4 Current Work &amp; Initial Results</w:t>
+      </w:r>
+    </w:p>
+    <w:p>
+      <w:pPr>
+        <w:pStyle w:val="NormalWeb"/>
+        <w:spacing w:before="0" w:beforeAutospacing="0" w:after="160" w:afterAutospacing="0"/>
+        <w:jc w:val="both"/>
+        <w:rPr>
+          <w:lang w:val="en-US"/>
+        </w:rPr>
+      </w:pPr>
+      <w:r>
+        <w:rPr>
+          <w:rFonts w:ascii="Calibri" w:hAnsi="Calibri" w:cs="Calibri"/>
+          <w:b/>
+          <w:bCs/>
+          <w:color w:val="000000"/>
+          <w:sz w:val="22"/>
+          <w:szCs w:val="22"/>
+          <w:lang w:val="en-US"/>
+        </w:rPr>
+        <w:lastRenderedPageBreak/>
         <w:t>Chapter 5 Work Plan and Potential Implications</w:t>
       </w:r>
     </w:p>
@@ -5709,7 +8386,10 @@
         <w:footnoteRef/>
       </w:r>
       <w:r>
-        <w:t xml:space="preserve"> Clausewitz, Carl Von. On War, Edited and Translated by Michael Howard and Peter Paret, Princeton University Press, Princeton, New Jersey, 1984. </w:t>
+        <w:t xml:space="preserve"> Clausewitz, </w:t>
+      </w:r>
+      <w:r>
+        <w:t xml:space="preserve">Carl Von. On War, Edited and Translated by Michael Howard and Peter Paret, Princeton University Press, Princeton, New Jersey, 1984. </w:t>
       </w:r>
     </w:p>
   </w:footnote>
@@ -5934,7 +8614,29 @@
           <w:szCs w:val="22"/>
           <w:lang w:val="en-US"/>
         </w:rPr>
-        <w:t xml:space="preserve">Aircraft in Warfare, F.W.Lanchester, London, 1916. </w:t>
+        <w:t xml:space="preserve">Aircraft in Warfare, </w:t>
+      </w:r>
+      <w:proofErr w:type="spellStart"/>
+      <w:r>
+        <w:rPr>
+          <w:rFonts w:ascii="Calibri" w:hAnsi="Calibri" w:cs="Calibri"/>
+          <w:color w:val="000000"/>
+          <w:sz w:val="22"/>
+          <w:szCs w:val="22"/>
+          <w:lang w:val="en-US"/>
+        </w:rPr>
+        <w:t>F.W.Lanchester</w:t>
+      </w:r>
+      <w:proofErr w:type="spellEnd"/>
+      <w:r>
+        <w:rPr>
+          <w:rFonts w:ascii="Calibri" w:hAnsi="Calibri" w:cs="Calibri"/>
+          <w:color w:val="000000"/>
+          <w:sz w:val="22"/>
+          <w:szCs w:val="22"/>
+          <w:lang w:val="en-US"/>
+        </w:rPr>
+        <w:t xml:space="preserve">, London, 1916. </w:t>
       </w:r>
     </w:p>
   </w:footnote>
@@ -6057,6 +8759,232 @@
     </w:lvl>
   </w:abstractNum>
   <w:abstractNum w:abstractNumId="1" w15:restartNumberingAfterBreak="0">
+    <w:nsid w:val="063F47D8"/>
+    <w:multiLevelType w:val="hybridMultilevel"/>
+    <w:tmpl w:val="54B65E96"/>
+    <w:lvl w:ilvl="0" w:tplc="041F0001">
+      <w:start w:val="1"/>
+      <w:numFmt w:val="bullet"/>
+      <w:lvlText w:val=""/>
+      <w:lvlJc w:val="left"/>
+      <w:pPr>
+        <w:ind w:left="360" w:hanging="360"/>
+      </w:pPr>
+      <w:rPr>
+        <w:rFonts w:ascii="Symbol" w:hAnsi="Symbol" w:hint="default"/>
+      </w:rPr>
+    </w:lvl>
+    <w:lvl w:ilvl="1" w:tplc="041F0003">
+      <w:start w:val="1"/>
+      <w:numFmt w:val="bullet"/>
+      <w:lvlText w:val="o"/>
+      <w:lvlJc w:val="left"/>
+      <w:pPr>
+        <w:ind w:left="1080" w:hanging="360"/>
+      </w:pPr>
+      <w:rPr>
+        <w:rFonts w:ascii="Courier New" w:hAnsi="Courier New" w:cs="Courier New" w:hint="default"/>
+      </w:rPr>
+    </w:lvl>
+    <w:lvl w:ilvl="2" w:tplc="041F000B">
+      <w:start w:val="1"/>
+      <w:numFmt w:val="bullet"/>
+      <w:lvlText w:val=""/>
+      <w:lvlJc w:val="left"/>
+      <w:pPr>
+        <w:ind w:left="1800" w:hanging="360"/>
+      </w:pPr>
+      <w:rPr>
+        <w:rFonts w:ascii="Wingdings" w:hAnsi="Wingdings" w:hint="default"/>
+      </w:rPr>
+    </w:lvl>
+    <w:lvl w:ilvl="3" w:tplc="041F0001" w:tentative="1">
+      <w:start w:val="1"/>
+      <w:numFmt w:val="bullet"/>
+      <w:lvlText w:val=""/>
+      <w:lvlJc w:val="left"/>
+      <w:pPr>
+        <w:ind w:left="2520" w:hanging="360"/>
+      </w:pPr>
+      <w:rPr>
+        <w:rFonts w:ascii="Symbol" w:hAnsi="Symbol" w:hint="default"/>
+      </w:rPr>
+    </w:lvl>
+    <w:lvl w:ilvl="4" w:tplc="041F0003" w:tentative="1">
+      <w:start w:val="1"/>
+      <w:numFmt w:val="bullet"/>
+      <w:lvlText w:val="o"/>
+      <w:lvlJc w:val="left"/>
+      <w:pPr>
+        <w:ind w:left="3240" w:hanging="360"/>
+      </w:pPr>
+      <w:rPr>
+        <w:rFonts w:ascii="Courier New" w:hAnsi="Courier New" w:cs="Courier New" w:hint="default"/>
+      </w:rPr>
+    </w:lvl>
+    <w:lvl w:ilvl="5" w:tplc="041F0005" w:tentative="1">
+      <w:start w:val="1"/>
+      <w:numFmt w:val="bullet"/>
+      <w:lvlText w:val=""/>
+      <w:lvlJc w:val="left"/>
+      <w:pPr>
+        <w:ind w:left="3960" w:hanging="360"/>
+      </w:pPr>
+      <w:rPr>
+        <w:rFonts w:ascii="Wingdings" w:hAnsi="Wingdings" w:hint="default"/>
+      </w:rPr>
+    </w:lvl>
+    <w:lvl w:ilvl="6" w:tplc="041F0001" w:tentative="1">
+      <w:start w:val="1"/>
+      <w:numFmt w:val="bullet"/>
+      <w:lvlText w:val=""/>
+      <w:lvlJc w:val="left"/>
+      <w:pPr>
+        <w:ind w:left="4680" w:hanging="360"/>
+      </w:pPr>
+      <w:rPr>
+        <w:rFonts w:ascii="Symbol" w:hAnsi="Symbol" w:hint="default"/>
+      </w:rPr>
+    </w:lvl>
+    <w:lvl w:ilvl="7" w:tplc="041F0003" w:tentative="1">
+      <w:start w:val="1"/>
+      <w:numFmt w:val="bullet"/>
+      <w:lvlText w:val="o"/>
+      <w:lvlJc w:val="left"/>
+      <w:pPr>
+        <w:ind w:left="5400" w:hanging="360"/>
+      </w:pPr>
+      <w:rPr>
+        <w:rFonts w:ascii="Courier New" w:hAnsi="Courier New" w:cs="Courier New" w:hint="default"/>
+      </w:rPr>
+    </w:lvl>
+    <w:lvl w:ilvl="8" w:tplc="041F0005" w:tentative="1">
+      <w:start w:val="1"/>
+      <w:numFmt w:val="bullet"/>
+      <w:lvlText w:val=""/>
+      <w:lvlJc w:val="left"/>
+      <w:pPr>
+        <w:ind w:left="6120" w:hanging="360"/>
+      </w:pPr>
+      <w:rPr>
+        <w:rFonts w:ascii="Wingdings" w:hAnsi="Wingdings" w:hint="default"/>
+      </w:rPr>
+    </w:lvl>
+  </w:abstractNum>
+  <w:abstractNum w:abstractNumId="2" w15:restartNumberingAfterBreak="0">
+    <w:nsid w:val="06A62C37"/>
+    <w:multiLevelType w:val="hybridMultilevel"/>
+    <w:tmpl w:val="2026B85E"/>
+    <w:lvl w:ilvl="0" w:tplc="041F0003">
+      <w:start w:val="1"/>
+      <w:numFmt w:val="bullet"/>
+      <w:lvlText w:val="o"/>
+      <w:lvlJc w:val="left"/>
+      <w:pPr>
+        <w:ind w:left="1068" w:hanging="360"/>
+      </w:pPr>
+      <w:rPr>
+        <w:rFonts w:ascii="Courier New" w:hAnsi="Courier New" w:cs="Courier New" w:hint="default"/>
+      </w:rPr>
+    </w:lvl>
+    <w:lvl w:ilvl="1" w:tplc="041F0003">
+      <w:start w:val="1"/>
+      <w:numFmt w:val="bullet"/>
+      <w:lvlText w:val="o"/>
+      <w:lvlJc w:val="left"/>
+      <w:pPr>
+        <w:ind w:left="2148" w:hanging="360"/>
+      </w:pPr>
+      <w:rPr>
+        <w:rFonts w:ascii="Courier New" w:hAnsi="Courier New" w:cs="Courier New" w:hint="default"/>
+      </w:rPr>
+    </w:lvl>
+    <w:lvl w:ilvl="2" w:tplc="041F0005" w:tentative="1">
+      <w:start w:val="1"/>
+      <w:numFmt w:val="bullet"/>
+      <w:lvlText w:val=""/>
+      <w:lvlJc w:val="left"/>
+      <w:pPr>
+        <w:ind w:left="2868" w:hanging="360"/>
+      </w:pPr>
+      <w:rPr>
+        <w:rFonts w:ascii="Wingdings" w:hAnsi="Wingdings" w:hint="default"/>
+      </w:rPr>
+    </w:lvl>
+    <w:lvl w:ilvl="3" w:tplc="041F0001" w:tentative="1">
+      <w:start w:val="1"/>
+      <w:numFmt w:val="bullet"/>
+      <w:lvlText w:val=""/>
+      <w:lvlJc w:val="left"/>
+      <w:pPr>
+        <w:ind w:left="3588" w:hanging="360"/>
+      </w:pPr>
+      <w:rPr>
+        <w:rFonts w:ascii="Symbol" w:hAnsi="Symbol" w:hint="default"/>
+      </w:rPr>
+    </w:lvl>
+    <w:lvl w:ilvl="4" w:tplc="041F0003" w:tentative="1">
+      <w:start w:val="1"/>
+      <w:numFmt w:val="bullet"/>
+      <w:lvlText w:val="o"/>
+      <w:lvlJc w:val="left"/>
+      <w:pPr>
+        <w:ind w:left="4308" w:hanging="360"/>
+      </w:pPr>
+      <w:rPr>
+        <w:rFonts w:ascii="Courier New" w:hAnsi="Courier New" w:cs="Courier New" w:hint="default"/>
+      </w:rPr>
+    </w:lvl>
+    <w:lvl w:ilvl="5" w:tplc="041F0005" w:tentative="1">
+      <w:start w:val="1"/>
+      <w:numFmt w:val="bullet"/>
+      <w:lvlText w:val=""/>
+      <w:lvlJc w:val="left"/>
+      <w:pPr>
+        <w:ind w:left="5028" w:hanging="360"/>
+      </w:pPr>
+      <w:rPr>
+        <w:rFonts w:ascii="Wingdings" w:hAnsi="Wingdings" w:hint="default"/>
+      </w:rPr>
+    </w:lvl>
+    <w:lvl w:ilvl="6" w:tplc="041F0001" w:tentative="1">
+      <w:start w:val="1"/>
+      <w:numFmt w:val="bullet"/>
+      <w:lvlText w:val=""/>
+      <w:lvlJc w:val="left"/>
+      <w:pPr>
+        <w:ind w:left="5748" w:hanging="360"/>
+      </w:pPr>
+      <w:rPr>
+        <w:rFonts w:ascii="Symbol" w:hAnsi="Symbol" w:hint="default"/>
+      </w:rPr>
+    </w:lvl>
+    <w:lvl w:ilvl="7" w:tplc="041F0003" w:tentative="1">
+      <w:start w:val="1"/>
+      <w:numFmt w:val="bullet"/>
+      <w:lvlText w:val="o"/>
+      <w:lvlJc w:val="left"/>
+      <w:pPr>
+        <w:ind w:left="6468" w:hanging="360"/>
+      </w:pPr>
+      <w:rPr>
+        <w:rFonts w:ascii="Courier New" w:hAnsi="Courier New" w:cs="Courier New" w:hint="default"/>
+      </w:rPr>
+    </w:lvl>
+    <w:lvl w:ilvl="8" w:tplc="041F0005" w:tentative="1">
+      <w:start w:val="1"/>
+      <w:numFmt w:val="bullet"/>
+      <w:lvlText w:val=""/>
+      <w:lvlJc w:val="left"/>
+      <w:pPr>
+        <w:ind w:left="7188" w:hanging="360"/>
+      </w:pPr>
+      <w:rPr>
+        <w:rFonts w:ascii="Wingdings" w:hAnsi="Wingdings" w:hint="default"/>
+      </w:rPr>
+    </w:lvl>
+  </w:abstractNum>
+  <w:abstractNum w:abstractNumId="3" w15:restartNumberingAfterBreak="0">
     <w:nsid w:val="214768CE"/>
     <w:multiLevelType w:val="hybridMultilevel"/>
     <w:tmpl w:val="373C684E"/>
@@ -6169,7 +9097,120 @@
       </w:rPr>
     </w:lvl>
   </w:abstractNum>
-  <w:abstractNum w:abstractNumId="2" w15:restartNumberingAfterBreak="0">
+  <w:abstractNum w:abstractNumId="4" w15:restartNumberingAfterBreak="0">
+    <w:nsid w:val="27C2756D"/>
+    <w:multiLevelType w:val="hybridMultilevel"/>
+    <w:tmpl w:val="E0525A74"/>
+    <w:lvl w:ilvl="0" w:tplc="041F0001">
+      <w:start w:val="1"/>
+      <w:numFmt w:val="bullet"/>
+      <w:lvlText w:val=""/>
+      <w:lvlJc w:val="left"/>
+      <w:pPr>
+        <w:ind w:left="360" w:hanging="360"/>
+      </w:pPr>
+      <w:rPr>
+        <w:rFonts w:ascii="Symbol" w:hAnsi="Symbol" w:hint="default"/>
+      </w:rPr>
+    </w:lvl>
+    <w:lvl w:ilvl="1" w:tplc="041F0003">
+      <w:start w:val="1"/>
+      <w:numFmt w:val="bullet"/>
+      <w:lvlText w:val="o"/>
+      <w:lvlJc w:val="left"/>
+      <w:pPr>
+        <w:ind w:left="1080" w:hanging="360"/>
+      </w:pPr>
+      <w:rPr>
+        <w:rFonts w:ascii="Courier New" w:hAnsi="Courier New" w:cs="Courier New" w:hint="default"/>
+      </w:rPr>
+    </w:lvl>
+    <w:lvl w:ilvl="2" w:tplc="041F0005">
+      <w:start w:val="1"/>
+      <w:numFmt w:val="bullet"/>
+      <w:lvlText w:val=""/>
+      <w:lvlJc w:val="left"/>
+      <w:pPr>
+        <w:ind w:left="1800" w:hanging="360"/>
+      </w:pPr>
+      <w:rPr>
+        <w:rFonts w:ascii="Wingdings" w:hAnsi="Wingdings" w:hint="default"/>
+      </w:rPr>
+    </w:lvl>
+    <w:lvl w:ilvl="3" w:tplc="041F0001" w:tentative="1">
+      <w:start w:val="1"/>
+      <w:numFmt w:val="bullet"/>
+      <w:lvlText w:val=""/>
+      <w:lvlJc w:val="left"/>
+      <w:pPr>
+        <w:ind w:left="2520" w:hanging="360"/>
+      </w:pPr>
+      <w:rPr>
+        <w:rFonts w:ascii="Symbol" w:hAnsi="Symbol" w:hint="default"/>
+      </w:rPr>
+    </w:lvl>
+    <w:lvl w:ilvl="4" w:tplc="041F0003" w:tentative="1">
+      <w:start w:val="1"/>
+      <w:numFmt w:val="bullet"/>
+      <w:lvlText w:val="o"/>
+      <w:lvlJc w:val="left"/>
+      <w:pPr>
+        <w:ind w:left="3240" w:hanging="360"/>
+      </w:pPr>
+      <w:rPr>
+        <w:rFonts w:ascii="Courier New" w:hAnsi="Courier New" w:cs="Courier New" w:hint="default"/>
+      </w:rPr>
+    </w:lvl>
+    <w:lvl w:ilvl="5" w:tplc="041F0005" w:tentative="1">
+      <w:start w:val="1"/>
+      <w:numFmt w:val="bullet"/>
+      <w:lvlText w:val=""/>
+      <w:lvlJc w:val="left"/>
+      <w:pPr>
+        <w:ind w:left="3960" w:hanging="360"/>
+      </w:pPr>
+      <w:rPr>
+        <w:rFonts w:ascii="Wingdings" w:hAnsi="Wingdings" w:hint="default"/>
+      </w:rPr>
+    </w:lvl>
+    <w:lvl w:ilvl="6" w:tplc="041F0001" w:tentative="1">
+      <w:start w:val="1"/>
+      <w:numFmt w:val="bullet"/>
+      <w:lvlText w:val=""/>
+      <w:lvlJc w:val="left"/>
+      <w:pPr>
+        <w:ind w:left="4680" w:hanging="360"/>
+      </w:pPr>
+      <w:rPr>
+        <w:rFonts w:ascii="Symbol" w:hAnsi="Symbol" w:hint="default"/>
+      </w:rPr>
+    </w:lvl>
+    <w:lvl w:ilvl="7" w:tplc="041F0003" w:tentative="1">
+      <w:start w:val="1"/>
+      <w:numFmt w:val="bullet"/>
+      <w:lvlText w:val="o"/>
+      <w:lvlJc w:val="left"/>
+      <w:pPr>
+        <w:ind w:left="5400" w:hanging="360"/>
+      </w:pPr>
+      <w:rPr>
+        <w:rFonts w:ascii="Courier New" w:hAnsi="Courier New" w:cs="Courier New" w:hint="default"/>
+      </w:rPr>
+    </w:lvl>
+    <w:lvl w:ilvl="8" w:tplc="041F0005" w:tentative="1">
+      <w:start w:val="1"/>
+      <w:numFmt w:val="bullet"/>
+      <w:lvlText w:val=""/>
+      <w:lvlJc w:val="left"/>
+      <w:pPr>
+        <w:ind w:left="6120" w:hanging="360"/>
+      </w:pPr>
+      <w:rPr>
+        <w:rFonts w:ascii="Wingdings" w:hAnsi="Wingdings" w:hint="default"/>
+      </w:rPr>
+    </w:lvl>
+  </w:abstractNum>
+  <w:abstractNum w:abstractNumId="5" w15:restartNumberingAfterBreak="0">
     <w:nsid w:val="2B9E0733"/>
     <w:multiLevelType w:val="multilevel"/>
     <w:tmpl w:val="CD7EED5A"/>
@@ -6318,7 +9359,7 @@
       </w:rPr>
     </w:lvl>
   </w:abstractNum>
-  <w:abstractNum w:abstractNumId="3" w15:restartNumberingAfterBreak="0">
+  <w:abstractNum w:abstractNumId="6" w15:restartNumberingAfterBreak="0">
     <w:nsid w:val="36ED5594"/>
     <w:multiLevelType w:val="hybridMultilevel"/>
     <w:tmpl w:val="DD70B38C"/>
@@ -6431,7 +9472,7 @@
       </w:rPr>
     </w:lvl>
   </w:abstractNum>
-  <w:abstractNum w:abstractNumId="4" w15:restartNumberingAfterBreak="0">
+  <w:abstractNum w:abstractNumId="7" w15:restartNumberingAfterBreak="0">
     <w:nsid w:val="39280163"/>
     <w:multiLevelType w:val="hybridMultilevel"/>
     <w:tmpl w:val="CD48DFA8"/>
@@ -6544,7 +9585,120 @@
       </w:rPr>
     </w:lvl>
   </w:abstractNum>
-  <w:abstractNum w:abstractNumId="5" w15:restartNumberingAfterBreak="0">
+  <w:abstractNum w:abstractNumId="8" w15:restartNumberingAfterBreak="0">
+    <w:nsid w:val="3AE937CE"/>
+    <w:multiLevelType w:val="hybridMultilevel"/>
+    <w:tmpl w:val="3982A0D4"/>
+    <w:lvl w:ilvl="0" w:tplc="041F0003">
+      <w:start w:val="1"/>
+      <w:numFmt w:val="bullet"/>
+      <w:lvlText w:val="o"/>
+      <w:lvlJc w:val="left"/>
+      <w:pPr>
+        <w:ind w:left="360" w:hanging="360"/>
+      </w:pPr>
+      <w:rPr>
+        <w:rFonts w:ascii="Courier New" w:hAnsi="Courier New" w:cs="Courier New" w:hint="default"/>
+      </w:rPr>
+    </w:lvl>
+    <w:lvl w:ilvl="1" w:tplc="041F0003" w:tentative="1">
+      <w:start w:val="1"/>
+      <w:numFmt w:val="bullet"/>
+      <w:lvlText w:val="o"/>
+      <w:lvlJc w:val="left"/>
+      <w:pPr>
+        <w:ind w:left="1080" w:hanging="360"/>
+      </w:pPr>
+      <w:rPr>
+        <w:rFonts w:ascii="Courier New" w:hAnsi="Courier New" w:cs="Courier New" w:hint="default"/>
+      </w:rPr>
+    </w:lvl>
+    <w:lvl w:ilvl="2" w:tplc="041F0005" w:tentative="1">
+      <w:start w:val="1"/>
+      <w:numFmt w:val="bullet"/>
+      <w:lvlText w:val=""/>
+      <w:lvlJc w:val="left"/>
+      <w:pPr>
+        <w:ind w:left="1800" w:hanging="360"/>
+      </w:pPr>
+      <w:rPr>
+        <w:rFonts w:ascii="Wingdings" w:hAnsi="Wingdings" w:hint="default"/>
+      </w:rPr>
+    </w:lvl>
+    <w:lvl w:ilvl="3" w:tplc="041F0001" w:tentative="1">
+      <w:start w:val="1"/>
+      <w:numFmt w:val="bullet"/>
+      <w:lvlText w:val=""/>
+      <w:lvlJc w:val="left"/>
+      <w:pPr>
+        <w:ind w:left="2520" w:hanging="360"/>
+      </w:pPr>
+      <w:rPr>
+        <w:rFonts w:ascii="Symbol" w:hAnsi="Symbol" w:hint="default"/>
+      </w:rPr>
+    </w:lvl>
+    <w:lvl w:ilvl="4" w:tplc="041F0003" w:tentative="1">
+      <w:start w:val="1"/>
+      <w:numFmt w:val="bullet"/>
+      <w:lvlText w:val="o"/>
+      <w:lvlJc w:val="left"/>
+      <w:pPr>
+        <w:ind w:left="3240" w:hanging="360"/>
+      </w:pPr>
+      <w:rPr>
+        <w:rFonts w:ascii="Courier New" w:hAnsi="Courier New" w:cs="Courier New" w:hint="default"/>
+      </w:rPr>
+    </w:lvl>
+    <w:lvl w:ilvl="5" w:tplc="041F0005" w:tentative="1">
+      <w:start w:val="1"/>
+      <w:numFmt w:val="bullet"/>
+      <w:lvlText w:val=""/>
+      <w:lvlJc w:val="left"/>
+      <w:pPr>
+        <w:ind w:left="3960" w:hanging="360"/>
+      </w:pPr>
+      <w:rPr>
+        <w:rFonts w:ascii="Wingdings" w:hAnsi="Wingdings" w:hint="default"/>
+      </w:rPr>
+    </w:lvl>
+    <w:lvl w:ilvl="6" w:tplc="041F0001" w:tentative="1">
+      <w:start w:val="1"/>
+      <w:numFmt w:val="bullet"/>
+      <w:lvlText w:val=""/>
+      <w:lvlJc w:val="left"/>
+      <w:pPr>
+        <w:ind w:left="4680" w:hanging="360"/>
+      </w:pPr>
+      <w:rPr>
+        <w:rFonts w:ascii="Symbol" w:hAnsi="Symbol" w:hint="default"/>
+      </w:rPr>
+    </w:lvl>
+    <w:lvl w:ilvl="7" w:tplc="041F0003" w:tentative="1">
+      <w:start w:val="1"/>
+      <w:numFmt w:val="bullet"/>
+      <w:lvlText w:val="o"/>
+      <w:lvlJc w:val="left"/>
+      <w:pPr>
+        <w:ind w:left="5400" w:hanging="360"/>
+      </w:pPr>
+      <w:rPr>
+        <w:rFonts w:ascii="Courier New" w:hAnsi="Courier New" w:cs="Courier New" w:hint="default"/>
+      </w:rPr>
+    </w:lvl>
+    <w:lvl w:ilvl="8" w:tplc="041F0005" w:tentative="1">
+      <w:start w:val="1"/>
+      <w:numFmt w:val="bullet"/>
+      <w:lvlText w:val=""/>
+      <w:lvlJc w:val="left"/>
+      <w:pPr>
+        <w:ind w:left="6120" w:hanging="360"/>
+      </w:pPr>
+      <w:rPr>
+        <w:rFonts w:ascii="Wingdings" w:hAnsi="Wingdings" w:hint="default"/>
+      </w:rPr>
+    </w:lvl>
+  </w:abstractNum>
+  <w:abstractNum w:abstractNumId="9" w15:restartNumberingAfterBreak="0">
     <w:nsid w:val="4C465F01"/>
     <w:multiLevelType w:val="multilevel"/>
     <w:tmpl w:val="C30E8F20"/>
@@ -6693,7 +9847,7 @@
       </w:rPr>
     </w:lvl>
   </w:abstractNum>
-  <w:abstractNum w:abstractNumId="6" w15:restartNumberingAfterBreak="0">
+  <w:abstractNum w:abstractNumId="10" w15:restartNumberingAfterBreak="0">
     <w:nsid w:val="4D8C2EEC"/>
     <w:multiLevelType w:val="hybridMultilevel"/>
     <w:tmpl w:val="BAB65044"/>
@@ -6806,10 +9960,10 @@
       </w:rPr>
     </w:lvl>
   </w:abstractNum>
-  <w:abstractNum w:abstractNumId="7" w15:restartNumberingAfterBreak="0">
+  <w:abstractNum w:abstractNumId="11" w15:restartNumberingAfterBreak="0">
     <w:nsid w:val="5F311851"/>
     <w:multiLevelType w:val="hybridMultilevel"/>
-    <w:tmpl w:val="2D8236BE"/>
+    <w:tmpl w:val="BA5266F8"/>
     <w:lvl w:ilvl="0" w:tplc="041F0001">
       <w:start w:val="1"/>
       <w:numFmt w:val="bullet"/>
@@ -6834,7 +9988,7 @@
         <w:rFonts w:ascii="Courier New" w:hAnsi="Courier New" w:cs="Courier New" w:hint="default"/>
       </w:rPr>
     </w:lvl>
-    <w:lvl w:ilvl="2" w:tplc="041F0005" w:tentative="1">
+    <w:lvl w:ilvl="2" w:tplc="041F0005">
       <w:start w:val="1"/>
       <w:numFmt w:val="bullet"/>
       <w:lvlText w:val=""/>
@@ -6920,28 +10074,40 @@
     </w:lvl>
   </w:abstractNum>
   <w:num w:numId="1">
-    <w:abstractNumId w:val="6"/>
+    <w:abstractNumId w:val="10"/>
   </w:num>
   <w:num w:numId="2">
+    <w:abstractNumId w:val="9"/>
+  </w:num>
+  <w:num w:numId="3">
     <w:abstractNumId w:val="5"/>
   </w:num>
-  <w:num w:numId="3">
-    <w:abstractNumId w:val="2"/>
-  </w:num>
   <w:num w:numId="4">
-    <w:abstractNumId w:val="1"/>
+    <w:abstractNumId w:val="3"/>
   </w:num>
   <w:num w:numId="5">
     <w:abstractNumId w:val="0"/>
   </w:num>
   <w:num w:numId="6">
+    <w:abstractNumId w:val="7"/>
+  </w:num>
+  <w:num w:numId="7">
+    <w:abstractNumId w:val="6"/>
+  </w:num>
+  <w:num w:numId="8">
+    <w:abstractNumId w:val="11"/>
+  </w:num>
+  <w:num w:numId="9">
     <w:abstractNumId w:val="4"/>
   </w:num>
-  <w:num w:numId="7">
-    <w:abstractNumId w:val="3"/>
+  <w:num w:numId="10">
+    <w:abstractNumId w:val="8"/>
   </w:num>
-  <w:num w:numId="8">
-    <w:abstractNumId w:val="7"/>
+  <w:num w:numId="11">
+    <w:abstractNumId w:val="1"/>
+  </w:num>
+  <w:num w:numId="12">
+    <w:abstractNumId w:val="2"/>
   </w:num>
 </w:numbering>
 </file>

</xml_diff>